<commit_message>
hopefully this works... updating requirements analysis
</commit_message>
<xml_diff>
--- a/Requirements Analysis Document.docx
+++ b/Requirements Analysis Document.docx
@@ -1,6 +1,6 @@
 
 <file path=word/document.xml><?xml version="1.0" encoding="utf-8"?>
-<w:document xmlns:wpc="http://schemas.microsoft.com/office/word/2010/wordprocessingCanvas" xmlns:cx="http://schemas.microsoft.com/office/drawing/2014/chartex" xmlns:cx1="http://schemas.microsoft.com/office/drawing/2015/9/8/chartex" xmlns:cx2="http://schemas.microsoft.com/office/drawing/2015/10/21/chartex" xmlns:cx3="http://schemas.microsoft.com/office/drawing/2016/5/9/chartex" xmlns:cx4="http://schemas.microsoft.com/office/drawing/2016/5/10/chartex" xmlns:cx5="http://schemas.microsoft.com/office/drawing/2016/5/11/chartex" xmlns:cx6="http://schemas.microsoft.com/office/drawing/2016/5/12/chartex" xmlns:cx7="http://schemas.microsoft.com/office/drawing/2016/5/13/chartex" xmlns:cx8="http://schemas.microsoft.com/office/drawing/2016/5/14/chartex" xmlns:mc="http://schemas.openxmlformats.org/markup-compatibility/2006" xmlns:aink="http://schemas.microsoft.com/office/drawing/2016/ink" xmlns:am3d="http://schemas.microsoft.com/office/drawing/2017/model3d" xmlns:o="urn:schemas-microsoft-com:office:office" xmlns:r="http://schemas.openxmlformats.org/officeDocument/2006/relationships" xmlns:m="http://schemas.openxmlformats.org/officeDocument/2006/math" xmlns:v="urn:schemas-microsoft-com:vml" xmlns:wp14="http://schemas.microsoft.com/office/word/2010/wordprocessingDrawing" xmlns:wp="http://schemas.openxmlformats.org/drawingml/2006/wordprocessingDrawing" xmlns:w10="urn:schemas-microsoft-com:office:word" xmlns:w="http://schemas.openxmlformats.org/wordprocessingml/2006/main" xmlns:w14="http://schemas.microsoft.com/office/word/2010/wordml" xmlns:w15="http://schemas.microsoft.com/office/word/2012/wordml" xmlns:w16cid="http://schemas.microsoft.com/office/word/2016/wordml/cid" xmlns:w16se="http://schemas.microsoft.com/office/word/2015/wordml/symex" xmlns:wpg="http://schemas.microsoft.com/office/word/2010/wordprocessingGroup" xmlns:wpi="http://schemas.microsoft.com/office/word/2010/wordprocessingInk" xmlns:wne="http://schemas.microsoft.com/office/word/2006/wordml" xmlns:wps="http://schemas.microsoft.com/office/word/2010/wordprocessingShape" mc:Ignorable="w14 w15 w16se w16cid wp14">
+<w:document xmlns:wpc="http://schemas.microsoft.com/office/word/2010/wordprocessingCanvas" xmlns:mo="http://schemas.microsoft.com/office/mac/office/2008/main" xmlns:mc="http://schemas.openxmlformats.org/markup-compatibility/2006" xmlns:mv="urn:schemas-microsoft-com:mac:vml" xmlns:o="urn:schemas-microsoft-com:office:office" xmlns:r="http://schemas.openxmlformats.org/officeDocument/2006/relationships" xmlns:m="http://schemas.openxmlformats.org/officeDocument/2006/math" xmlns:v="urn:schemas-microsoft-com:vml" xmlns:wp14="http://schemas.microsoft.com/office/word/2010/wordprocessingDrawing" xmlns:wp="http://schemas.openxmlformats.org/drawingml/2006/wordprocessingDrawing" xmlns:w10="urn:schemas-microsoft-com:office:word" xmlns:w="http://schemas.openxmlformats.org/wordprocessingml/2006/main" xmlns:w14="http://schemas.microsoft.com/office/word/2010/wordml" xmlns:wpg="http://schemas.microsoft.com/office/word/2010/wordprocessingGroup" xmlns:wpi="http://schemas.microsoft.com/office/word/2010/wordprocessingInk" xmlns:wne="http://schemas.microsoft.com/office/word/2006/wordml" xmlns:wps="http://schemas.microsoft.com/office/word/2010/wordprocessingShape" mc:Ignorable="w14 wp14">
   <w:body>
     <w:p>
       <w:pPr>
@@ -477,8 +477,6 @@
     <w:p/>
     <w:p/>
     <w:p>
-      <w:bookmarkStart w:id="0" w:name="_GoBack"/>
-      <w:bookmarkEnd w:id="0"/>
       <w:r>
         <w:lastRenderedPageBreak/>
         <w:t xml:space="preserve">Use Case 1: Command Menu Feature </w:t>
@@ -504,7 +502,7 @@
           <w:noProof/>
         </w:rPr>
         <w:drawing>
-          <wp:anchor distT="0" distB="0" distL="114300" distR="114300" simplePos="0" relativeHeight="251662336" behindDoc="0" locked="0" layoutInCell="1" allowOverlap="1">
+          <wp:anchor distT="0" distB="0" distL="114300" distR="114300" simplePos="0" relativeHeight="251662336" behindDoc="0" locked="0" layoutInCell="1" allowOverlap="1" wp14:anchorId="0EADC2E5" wp14:editId="3B1A9479">
             <wp:simplePos x="0" y="0"/>
             <wp:positionH relativeFrom="margin">
               <wp:align>right</wp:align>
@@ -527,7 +525,7 @@
                     <pic:cNvPicPr/>
                   </pic:nvPicPr>
                   <pic:blipFill>
-                    <a:blip r:embed="rId5">
+                    <a:blip r:embed="rId6">
                       <a:extLst>
                         <a:ext uri="{28A0092B-C50C-407E-A947-70E740481C1C}">
                           <a14:useLocalDpi xmlns:a14="http://schemas.microsoft.com/office/drawing/2010/main" val="0"/>
@@ -598,7 +596,7 @@
           <w:noProof/>
         </w:rPr>
         <w:drawing>
-          <wp:anchor distT="0" distB="0" distL="114300" distR="114300" simplePos="0" relativeHeight="251661312" behindDoc="0" locked="0" layoutInCell="1" allowOverlap="1">
+          <wp:anchor distT="0" distB="0" distL="114300" distR="114300" simplePos="0" relativeHeight="251661312" behindDoc="0" locked="0" layoutInCell="1" allowOverlap="1" wp14:anchorId="05BEB22A" wp14:editId="7FC59E51">
             <wp:simplePos x="0" y="0"/>
             <wp:positionH relativeFrom="margin">
               <wp:align>right</wp:align>
@@ -621,7 +619,7 @@
                     <pic:cNvPicPr/>
                   </pic:nvPicPr>
                   <pic:blipFill>
-                    <a:blip r:embed="rId6">
+                    <a:blip r:embed="rId7">
                       <a:extLst>
                         <a:ext uri="{28A0092B-C50C-407E-A947-70E740481C1C}">
                           <a14:useLocalDpi xmlns:a14="http://schemas.microsoft.com/office/drawing/2010/main" val="0"/>
@@ -692,7 +690,7 @@
           <w:noProof/>
         </w:rPr>
         <w:drawing>
-          <wp:anchor distT="0" distB="0" distL="114300" distR="114300" simplePos="0" relativeHeight="251660288" behindDoc="0" locked="0" layoutInCell="1" allowOverlap="1" wp14:anchorId="4FF5421B">
+          <wp:anchor distT="0" distB="0" distL="114300" distR="114300" simplePos="0" relativeHeight="251660288" behindDoc="0" locked="0" layoutInCell="1" allowOverlap="1" wp14:anchorId="5B5777F2" wp14:editId="45A155C2">
             <wp:simplePos x="0" y="0"/>
             <wp:positionH relativeFrom="margin">
               <wp:align>right</wp:align>
@@ -715,7 +713,7 @@
                     <pic:cNvPicPr/>
                   </pic:nvPicPr>
                   <pic:blipFill>
-                    <a:blip r:embed="rId7">
+                    <a:blip r:embed="rId8">
                       <a:extLst>
                         <a:ext uri="{28A0092B-C50C-407E-A947-70E740481C1C}">
                           <a14:useLocalDpi xmlns:a14="http://schemas.microsoft.com/office/drawing/2010/main" val="0"/>
@@ -783,7 +781,7 @@
           <w:noProof/>
         </w:rPr>
         <w:drawing>
-          <wp:anchor distT="0" distB="0" distL="114300" distR="114300" simplePos="0" relativeHeight="251659264" behindDoc="0" locked="0" layoutInCell="1" allowOverlap="1">
+          <wp:anchor distT="0" distB="0" distL="114300" distR="114300" simplePos="0" relativeHeight="251659264" behindDoc="0" locked="0" layoutInCell="1" allowOverlap="1" wp14:anchorId="5963BAF5" wp14:editId="62082DC8">
             <wp:simplePos x="0" y="0"/>
             <wp:positionH relativeFrom="margin">
               <wp:align>right</wp:align>
@@ -806,7 +804,7 @@
                     <pic:cNvPicPr/>
                   </pic:nvPicPr>
                   <pic:blipFill>
-                    <a:blip r:embed="rId8">
+                    <a:blip r:embed="rId9">
                       <a:extLst>
                         <a:ext uri="{28A0092B-C50C-407E-A947-70E740481C1C}">
                           <a14:useLocalDpi xmlns:a14="http://schemas.microsoft.com/office/drawing/2010/main" val="0"/>
@@ -862,16 +860,16 @@
           <w:noProof/>
         </w:rPr>
         <w:drawing>
-          <wp:anchor distT="0" distB="0" distL="114300" distR="114300" simplePos="0" relativeHeight="251658240" behindDoc="0" locked="0" layoutInCell="1" allowOverlap="1">
+          <wp:anchor distT="0" distB="0" distL="114300" distR="114300" simplePos="0" relativeHeight="251658240" behindDoc="0" locked="0" layoutInCell="1" allowOverlap="1" wp14:anchorId="6ED13742" wp14:editId="6B41C481">
             <wp:simplePos x="0" y="0"/>
             <wp:positionH relativeFrom="column">
-              <wp:posOffset>-76200</wp:posOffset>
+              <wp:posOffset>-114300</wp:posOffset>
             </wp:positionH>
             <wp:positionV relativeFrom="paragraph">
-              <wp:posOffset>3310890</wp:posOffset>
+              <wp:posOffset>1200150</wp:posOffset>
             </wp:positionV>
             <wp:extent cx="5943600" cy="4626610"/>
-            <wp:effectExtent l="0" t="0" r="0" b="2540"/>
+            <wp:effectExtent l="0" t="0" r="0" b="0"/>
             <wp:wrapNone/>
             <wp:docPr id="1" name="Picture 1"/>
             <wp:cNvGraphicFramePr>
@@ -885,7 +883,7 @@
                     <pic:cNvPicPr/>
                   </pic:nvPicPr>
                   <pic:blipFill>
-                    <a:blip r:embed="rId9">
+                    <a:blip r:embed="rId10">
                       <a:extLst>
                         <a:ext uri="{28A0092B-C50C-407E-A947-70E740481C1C}">
                           <a14:useLocalDpi xmlns:a14="http://schemas.microsoft.com/office/drawing/2010/main" val="0"/>
@@ -915,6 +913,324 @@
         <w:t xml:space="preserve">Description: </w:t>
       </w:r>
     </w:p>
+    <w:p/>
+    <w:p/>
+    <w:p/>
+    <w:p/>
+    <w:p/>
+    <w:p/>
+    <w:p/>
+    <w:p/>
+    <w:p/>
+    <w:p/>
+    <w:p/>
+    <w:p/>
+    <w:p/>
+    <w:p/>
+    <w:p/>
+    <w:p/>
+    <w:p/>
+    <w:p/>
+    <w:p/>
+    <w:p/>
+    <w:p/>
+    <w:p/>
+    <w:p/>
+    <w:p>
+      <w:pPr>
+        <w:tabs>
+          <w:tab w:val="left" w:pos="3460"/>
+        </w:tabs>
+        <w:rPr>
+          <w:b/>
+        </w:rPr>
+      </w:pPr>
+      <w:r>
+        <w:rPr>
+          <w:b/>
+        </w:rPr>
+        <w:t>2.4.2 Object Model</w:t>
+      </w:r>
+    </w:p>
+    <w:p>
+      <w:pPr>
+        <w:tabs>
+          <w:tab w:val="left" w:pos="3460"/>
+        </w:tabs>
+        <w:rPr>
+          <w:b/>
+        </w:rPr>
+      </w:pPr>
+      <w:r>
+        <w:rPr>
+          <w:b/>
+        </w:rPr>
+        <w:t>2.4.3 Sequence Diagrams</w:t>
+      </w:r>
+    </w:p>
+    <w:p>
+      <w:pPr>
+        <w:tabs>
+          <w:tab w:val="left" w:pos="3460"/>
+        </w:tabs>
+        <w:rPr>
+          <w:b/>
+        </w:rPr>
+      </w:pPr>
+    </w:p>
+    <w:p>
+      <w:pPr>
+        <w:tabs>
+          <w:tab w:val="left" w:pos="3460"/>
+        </w:tabs>
+        <w:rPr>
+          <w:b/>
+        </w:rPr>
+      </w:pPr>
+    </w:p>
+    <w:p>
+      <w:pPr>
+        <w:tabs>
+          <w:tab w:val="left" w:pos="3460"/>
+        </w:tabs>
+      </w:pPr>
+      <w:proofErr w:type="spellStart"/>
+      <w:r>
+        <w:lastRenderedPageBreak/>
+        <w:t>SaveGame</w:t>
+      </w:r>
+      <w:proofErr w:type="spellEnd"/>
+      <w:r>
+        <w:t xml:space="preserve"> Diagram</w:t>
+      </w:r>
+    </w:p>
+    <w:p>
+      <w:pPr>
+        <w:tabs>
+          <w:tab w:val="left" w:pos="3460"/>
+        </w:tabs>
+      </w:pPr>
+      <w:r>
+        <w:rPr>
+          <w:noProof/>
+        </w:rPr>
+        <w:drawing>
+          <wp:inline distT="0" distB="0" distL="0" distR="0" wp14:anchorId="551C677F" wp14:editId="3DBB5CDC">
+            <wp:extent cx="5943600" cy="3403600"/>
+            <wp:effectExtent l="0" t="0" r="0" b="0"/>
+            <wp:docPr id="6" name="Picture 6" descr="HD:Users:wiislotmaker:Desktop:SaveGame_SeqDgm.png"/>
+            <wp:cNvGraphicFramePr>
+              <a:graphicFrameLocks xmlns:a="http://schemas.openxmlformats.org/drawingml/2006/main" noChangeAspect="1"/>
+            </wp:cNvGraphicFramePr>
+            <a:graphic xmlns:a="http://schemas.openxmlformats.org/drawingml/2006/main">
+              <a:graphicData uri="http://schemas.openxmlformats.org/drawingml/2006/picture">
+                <pic:pic xmlns:pic="http://schemas.openxmlformats.org/drawingml/2006/picture">
+                  <pic:nvPicPr>
+                    <pic:cNvPr id="0" name="Picture 1" descr="HD:Users:wiislotmaker:Desktop:SaveGame_SeqDgm.png"/>
+                    <pic:cNvPicPr>
+                      <a:picLocks noChangeAspect="1" noChangeArrowheads="1"/>
+                    </pic:cNvPicPr>
+                  </pic:nvPicPr>
+                  <pic:blipFill>
+                    <a:blip r:embed="rId11">
+                      <a:extLst>
+                        <a:ext uri="{28A0092B-C50C-407E-A947-70E740481C1C}">
+                          <a14:useLocalDpi xmlns:a14="http://schemas.microsoft.com/office/drawing/2010/main" val="0"/>
+                        </a:ext>
+                      </a:extLst>
+                    </a:blip>
+                    <a:srcRect/>
+                    <a:stretch>
+                      <a:fillRect/>
+                    </a:stretch>
+                  </pic:blipFill>
+                  <pic:spPr bwMode="auto">
+                    <a:xfrm>
+                      <a:off x="0" y="0"/>
+                      <a:ext cx="5943600" cy="3403600"/>
+                    </a:xfrm>
+                    <a:prstGeom prst="rect">
+                      <a:avLst/>
+                    </a:prstGeom>
+                    <a:noFill/>
+                    <a:ln>
+                      <a:noFill/>
+                    </a:ln>
+                  </pic:spPr>
+                </pic:pic>
+              </a:graphicData>
+            </a:graphic>
+          </wp:inline>
+        </w:drawing>
+      </w:r>
+    </w:p>
+    <w:p>
+      <w:pPr>
+        <w:tabs>
+          <w:tab w:val="left" w:pos="3460"/>
+        </w:tabs>
+      </w:pPr>
+    </w:p>
+    <w:p>
+      <w:pPr>
+        <w:tabs>
+          <w:tab w:val="left" w:pos="3460"/>
+        </w:tabs>
+      </w:pPr>
+      <w:proofErr w:type="spellStart"/>
+      <w:r>
+        <w:t>ExaminePuzzle</w:t>
+      </w:r>
+      <w:proofErr w:type="spellEnd"/>
+      <w:r>
+        <w:t xml:space="preserve"> Diagram</w:t>
+      </w:r>
+    </w:p>
+    <w:p>
+      <w:pPr>
+        <w:tabs>
+          <w:tab w:val="left" w:pos="3460"/>
+        </w:tabs>
+      </w:pPr>
+      <w:r>
+        <w:rPr>
+          <w:noProof/>
+        </w:rPr>
+        <w:drawing>
+          <wp:inline distT="0" distB="0" distL="0" distR="0" wp14:anchorId="57E64913" wp14:editId="388E3FFC">
+            <wp:extent cx="5943600" cy="3390900"/>
+            <wp:effectExtent l="0" t="0" r="0" b="12700"/>
+            <wp:docPr id="7" name="Picture 7" descr="HD:Users:wiislotmaker:Desktop:ExaminePuzzle_SeqDgm.png"/>
+            <wp:cNvGraphicFramePr>
+              <a:graphicFrameLocks xmlns:a="http://schemas.openxmlformats.org/drawingml/2006/main" noChangeAspect="1"/>
+            </wp:cNvGraphicFramePr>
+            <a:graphic xmlns:a="http://schemas.openxmlformats.org/drawingml/2006/main">
+              <a:graphicData uri="http://schemas.openxmlformats.org/drawingml/2006/picture">
+                <pic:pic xmlns:pic="http://schemas.openxmlformats.org/drawingml/2006/picture">
+                  <pic:nvPicPr>
+                    <pic:cNvPr id="0" name="Picture 2" descr="HD:Users:wiislotmaker:Desktop:ExaminePuzzle_SeqDgm.png"/>
+                    <pic:cNvPicPr>
+                      <a:picLocks noChangeAspect="1" noChangeArrowheads="1"/>
+                    </pic:cNvPicPr>
+                  </pic:nvPicPr>
+                  <pic:blipFill>
+                    <a:blip r:embed="rId12">
+                      <a:extLst>
+                        <a:ext uri="{28A0092B-C50C-407E-A947-70E740481C1C}">
+                          <a14:useLocalDpi xmlns:a14="http://schemas.microsoft.com/office/drawing/2010/main" val="0"/>
+                        </a:ext>
+                      </a:extLst>
+                    </a:blip>
+                    <a:srcRect/>
+                    <a:stretch>
+                      <a:fillRect/>
+                    </a:stretch>
+                  </pic:blipFill>
+                  <pic:spPr bwMode="auto">
+                    <a:xfrm>
+                      <a:off x="0" y="0"/>
+                      <a:ext cx="5943600" cy="3390900"/>
+                    </a:xfrm>
+                    <a:prstGeom prst="rect">
+                      <a:avLst/>
+                    </a:prstGeom>
+                    <a:noFill/>
+                    <a:ln>
+                      <a:noFill/>
+                    </a:ln>
+                  </pic:spPr>
+                </pic:pic>
+              </a:graphicData>
+            </a:graphic>
+          </wp:inline>
+        </w:drawing>
+      </w:r>
+    </w:p>
+    <w:p>
+      <w:pPr>
+        <w:tabs>
+          <w:tab w:val="left" w:pos="3460"/>
+        </w:tabs>
+      </w:pPr>
+    </w:p>
+    <w:p>
+      <w:pPr>
+        <w:tabs>
+          <w:tab w:val="left" w:pos="3460"/>
+        </w:tabs>
+      </w:pPr>
+      <w:proofErr w:type="spellStart"/>
+      <w:r>
+        <w:lastRenderedPageBreak/>
+        <w:t>SolvePuzzleCorrectly</w:t>
+      </w:r>
+      <w:proofErr w:type="spellEnd"/>
+      <w:r>
+        <w:t xml:space="preserve"> Diagram</w:t>
+      </w:r>
+      <w:bookmarkStart w:id="0" w:name="_GoBack"/>
+      <w:bookmarkEnd w:id="0"/>
+    </w:p>
+    <w:p>
+      <w:pPr>
+        <w:tabs>
+          <w:tab w:val="left" w:pos="3460"/>
+        </w:tabs>
+      </w:pPr>
+      <w:r>
+        <w:rPr>
+          <w:noProof/>
+        </w:rPr>
+        <w:drawing>
+          <wp:inline distT="0" distB="0" distL="0" distR="0" wp14:anchorId="44397778" wp14:editId="6BA91706">
+            <wp:extent cx="5930900" cy="3327400"/>
+            <wp:effectExtent l="0" t="0" r="12700" b="0"/>
+            <wp:docPr id="8" name="Picture 8" descr="HD:Users:wiislotmaker:Desktop:SolvePuzzleCorrectly_SeqDgm.png"/>
+            <wp:cNvGraphicFramePr>
+              <a:graphicFrameLocks xmlns:a="http://schemas.openxmlformats.org/drawingml/2006/main" noChangeAspect="1"/>
+            </wp:cNvGraphicFramePr>
+            <a:graphic xmlns:a="http://schemas.openxmlformats.org/drawingml/2006/main">
+              <a:graphicData uri="http://schemas.openxmlformats.org/drawingml/2006/picture">
+                <pic:pic xmlns:pic="http://schemas.openxmlformats.org/drawingml/2006/picture">
+                  <pic:nvPicPr>
+                    <pic:cNvPr id="0" name="Picture 3" descr="HD:Users:wiislotmaker:Desktop:SolvePuzzleCorrectly_SeqDgm.png"/>
+                    <pic:cNvPicPr>
+                      <a:picLocks noChangeAspect="1" noChangeArrowheads="1"/>
+                    </pic:cNvPicPr>
+                  </pic:nvPicPr>
+                  <pic:blipFill>
+                    <a:blip r:embed="rId13">
+                      <a:extLst>
+                        <a:ext uri="{28A0092B-C50C-407E-A947-70E740481C1C}">
+                          <a14:useLocalDpi xmlns:a14="http://schemas.microsoft.com/office/drawing/2010/main" val="0"/>
+                        </a:ext>
+                      </a:extLst>
+                    </a:blip>
+                    <a:srcRect/>
+                    <a:stretch>
+                      <a:fillRect/>
+                    </a:stretch>
+                  </pic:blipFill>
+                  <pic:spPr bwMode="auto">
+                    <a:xfrm>
+                      <a:off x="0" y="0"/>
+                      <a:ext cx="5930900" cy="3327400"/>
+                    </a:xfrm>
+                    <a:prstGeom prst="rect">
+                      <a:avLst/>
+                    </a:prstGeom>
+                    <a:noFill/>
+                    <a:ln>
+                      <a:noFill/>
+                    </a:ln>
+                  </pic:spPr>
+                </pic:pic>
+              </a:graphicData>
+            </a:graphic>
+          </wp:inline>
+        </w:drawing>
+      </w:r>
+    </w:p>
     <w:sectPr>
       <w:pgSz w:w="12240" w:h="15840"/>
       <w:pgMar w:top="1440" w:right="1440" w:bottom="1440" w:left="1440" w:header="720" w:footer="720" w:gutter="0"/>
@@ -926,8 +1242,8 @@
 </file>
 
 <file path=word/numbering.xml><?xml version="1.0" encoding="utf-8"?>
-<w:numbering xmlns:wpc="http://schemas.microsoft.com/office/word/2010/wordprocessingCanvas" xmlns:cx="http://schemas.microsoft.com/office/drawing/2014/chartex" xmlns:cx1="http://schemas.microsoft.com/office/drawing/2015/9/8/chartex" xmlns:cx2="http://schemas.microsoft.com/office/drawing/2015/10/21/chartex" xmlns:cx3="http://schemas.microsoft.com/office/drawing/2016/5/9/chartex" xmlns:cx4="http://schemas.microsoft.com/office/drawing/2016/5/10/chartex" xmlns:cx5="http://schemas.microsoft.com/office/drawing/2016/5/11/chartex" xmlns:cx6="http://schemas.microsoft.com/office/drawing/2016/5/12/chartex" xmlns:cx7="http://schemas.microsoft.com/office/drawing/2016/5/13/chartex" xmlns:cx8="http://schemas.microsoft.com/office/drawing/2016/5/14/chartex" xmlns:mc="http://schemas.openxmlformats.org/markup-compatibility/2006" xmlns:aink="http://schemas.microsoft.com/office/drawing/2016/ink" xmlns:am3d="http://schemas.microsoft.com/office/drawing/2017/model3d" xmlns:o="urn:schemas-microsoft-com:office:office" xmlns:r="http://schemas.openxmlformats.org/officeDocument/2006/relationships" xmlns:m="http://schemas.openxmlformats.org/officeDocument/2006/math" xmlns:v="urn:schemas-microsoft-com:vml" xmlns:wp14="http://schemas.microsoft.com/office/word/2010/wordprocessingDrawing" xmlns:wp="http://schemas.openxmlformats.org/drawingml/2006/wordprocessingDrawing" xmlns:w10="urn:schemas-microsoft-com:office:word" xmlns:w="http://schemas.openxmlformats.org/wordprocessingml/2006/main" xmlns:w14="http://schemas.microsoft.com/office/word/2010/wordml" xmlns:w15="http://schemas.microsoft.com/office/word/2012/wordml" xmlns:w16cid="http://schemas.microsoft.com/office/word/2016/wordml/cid" xmlns:w16se="http://schemas.microsoft.com/office/word/2015/wordml/symex" xmlns:wpg="http://schemas.microsoft.com/office/word/2010/wordprocessingGroup" xmlns:wpi="http://schemas.microsoft.com/office/word/2010/wordprocessingInk" xmlns:wne="http://schemas.microsoft.com/office/word/2006/wordml" xmlns:wps="http://schemas.microsoft.com/office/word/2010/wordprocessingShape" mc:Ignorable="w14 w15 w16se w16cid wp14">
-  <w:abstractNum w:abstractNumId="0" w15:restartNumberingAfterBreak="0">
+<w:numbering xmlns:wpc="http://schemas.microsoft.com/office/word/2010/wordprocessingCanvas" xmlns:mo="http://schemas.microsoft.com/office/mac/office/2008/main" xmlns:mc="http://schemas.openxmlformats.org/markup-compatibility/2006" xmlns:mv="urn:schemas-microsoft-com:mac:vml" xmlns:o="urn:schemas-microsoft-com:office:office" xmlns:r="http://schemas.openxmlformats.org/officeDocument/2006/relationships" xmlns:m="http://schemas.openxmlformats.org/officeDocument/2006/math" xmlns:v="urn:schemas-microsoft-com:vml" xmlns:wp14="http://schemas.microsoft.com/office/word/2010/wordprocessingDrawing" xmlns:wp="http://schemas.openxmlformats.org/drawingml/2006/wordprocessingDrawing" xmlns:w10="urn:schemas-microsoft-com:office:word" xmlns:w="http://schemas.openxmlformats.org/wordprocessingml/2006/main" xmlns:w14="http://schemas.microsoft.com/office/word/2010/wordml" xmlns:wpg="http://schemas.microsoft.com/office/word/2010/wordprocessingGroup" xmlns:wpi="http://schemas.microsoft.com/office/word/2010/wordprocessingInk" xmlns:wne="http://schemas.microsoft.com/office/word/2006/wordml" xmlns:wps="http://schemas.microsoft.com/office/word/2010/wordprocessingShape" mc:Ignorable="w14 wp14">
+  <w:abstractNum w:abstractNumId="0">
     <w:nsid w:val="00D06860"/>
     <w:multiLevelType w:val="multilevel"/>
     <w:tmpl w:val="51BC1DA4"/>
@@ -1021,7 +1337,7 @@
       </w:pPr>
     </w:lvl>
   </w:abstractNum>
-  <w:abstractNum w:abstractNumId="1" w15:restartNumberingAfterBreak="0">
+  <w:abstractNum w:abstractNumId="1">
     <w:nsid w:val="37EE63F8"/>
     <w:multiLevelType w:val="hybridMultilevel"/>
     <w:tmpl w:val="BFE68EA6"/>
@@ -1161,7 +1477,7 @@
       </w:rPr>
     </w:lvl>
   </w:abstractNum>
-  <w:abstractNum w:abstractNumId="2" w15:restartNumberingAfterBreak="0">
+  <w:abstractNum w:abstractNumId="2">
     <w:nsid w:val="5D2B79EB"/>
     <w:multiLevelType w:val="multilevel"/>
     <w:tmpl w:val="DCDA217C"/>
@@ -1309,21 +1625,12 @@
   </w:num>
   <w:num w:numId="3">
     <w:abstractNumId w:val="1"/>
-    <w:lvlOverride w:ilvl="0"/>
-    <w:lvlOverride w:ilvl="1"/>
-    <w:lvlOverride w:ilvl="2"/>
-    <w:lvlOverride w:ilvl="3"/>
-    <w:lvlOverride w:ilvl="4"/>
-    <w:lvlOverride w:ilvl="5"/>
-    <w:lvlOverride w:ilvl="6"/>
-    <w:lvlOverride w:ilvl="7"/>
-    <w:lvlOverride w:ilvl="8"/>
   </w:num>
 </w:numbering>
 </file>
 
 <file path=word/styles.xml><?xml version="1.0" encoding="utf-8"?>
-<w:styles xmlns:mc="http://schemas.openxmlformats.org/markup-compatibility/2006" xmlns:r="http://schemas.openxmlformats.org/officeDocument/2006/relationships" xmlns:w="http://schemas.openxmlformats.org/wordprocessingml/2006/main" xmlns:w14="http://schemas.microsoft.com/office/word/2010/wordml" xmlns:w15="http://schemas.microsoft.com/office/word/2012/wordml" xmlns:w16cid="http://schemas.microsoft.com/office/word/2016/wordml/cid" xmlns:w16se="http://schemas.microsoft.com/office/word/2015/wordml/symex" mc:Ignorable="w14 w15 w16se w16cid">
+<w:styles xmlns:mc="http://schemas.openxmlformats.org/markup-compatibility/2006" xmlns:r="http://schemas.openxmlformats.org/officeDocument/2006/relationships" xmlns:w="http://schemas.openxmlformats.org/wordprocessingml/2006/main" xmlns:w14="http://schemas.microsoft.com/office/word/2010/wordml" mc:Ignorable="w14">
   <w:docDefaults>
     <w:rPrDefault>
       <w:rPr>
@@ -1339,382 +1646,153 @@
       </w:pPr>
     </w:pPrDefault>
   </w:docDefaults>
-  <w:latentStyles w:defLockedState="0" w:defUIPriority="99" w:defSemiHidden="0" w:defUnhideWhenUsed="0" w:defQFormat="0" w:count="375">
-    <w:lsdException w:name="Normal" w:uiPriority="0" w:qFormat="1"/>
-    <w:lsdException w:name="heading 1" w:uiPriority="9" w:qFormat="1"/>
-    <w:lsdException w:name="heading 2" w:semiHidden="1" w:uiPriority="9" w:unhideWhenUsed="1" w:qFormat="1"/>
-    <w:lsdException w:name="heading 3" w:semiHidden="1" w:uiPriority="9" w:unhideWhenUsed="1" w:qFormat="1"/>
-    <w:lsdException w:name="heading 4" w:semiHidden="1" w:uiPriority="9" w:unhideWhenUsed="1" w:qFormat="1"/>
-    <w:lsdException w:name="heading 5" w:semiHidden="1" w:uiPriority="9" w:unhideWhenUsed="1" w:qFormat="1"/>
-    <w:lsdException w:name="heading 6" w:semiHidden="1" w:uiPriority="9" w:unhideWhenUsed="1" w:qFormat="1"/>
-    <w:lsdException w:name="heading 7" w:semiHidden="1" w:uiPriority="9" w:unhideWhenUsed="1" w:qFormat="1"/>
-    <w:lsdException w:name="heading 8" w:semiHidden="1" w:uiPriority="9" w:unhideWhenUsed="1" w:qFormat="1"/>
-    <w:lsdException w:name="heading 9" w:semiHidden="1" w:uiPriority="9" w:unhideWhenUsed="1" w:qFormat="1"/>
-    <w:lsdException w:name="index 1" w:semiHidden="1" w:unhideWhenUsed="1"/>
-    <w:lsdException w:name="index 2" w:semiHidden="1" w:unhideWhenUsed="1"/>
-    <w:lsdException w:name="index 3" w:semiHidden="1" w:unhideWhenUsed="1"/>
-    <w:lsdException w:name="index 4" w:semiHidden="1" w:unhideWhenUsed="1"/>
-    <w:lsdException w:name="index 5" w:semiHidden="1" w:unhideWhenUsed="1"/>
-    <w:lsdException w:name="index 6" w:semiHidden="1" w:unhideWhenUsed="1"/>
-    <w:lsdException w:name="index 7" w:semiHidden="1" w:unhideWhenUsed="1"/>
-    <w:lsdException w:name="index 8" w:semiHidden="1" w:unhideWhenUsed="1"/>
-    <w:lsdException w:name="index 9" w:semiHidden="1" w:unhideWhenUsed="1"/>
-    <w:lsdException w:name="toc 1" w:semiHidden="1" w:uiPriority="39" w:unhideWhenUsed="1"/>
-    <w:lsdException w:name="toc 2" w:semiHidden="1" w:uiPriority="39" w:unhideWhenUsed="1"/>
-    <w:lsdException w:name="toc 3" w:semiHidden="1" w:uiPriority="39" w:unhideWhenUsed="1"/>
-    <w:lsdException w:name="toc 4" w:semiHidden="1" w:uiPriority="39" w:unhideWhenUsed="1"/>
-    <w:lsdException w:name="toc 5" w:semiHidden="1" w:uiPriority="39" w:unhideWhenUsed="1"/>
-    <w:lsdException w:name="toc 6" w:semiHidden="1" w:uiPriority="39" w:unhideWhenUsed="1"/>
-    <w:lsdException w:name="toc 7" w:semiHidden="1" w:uiPriority="39" w:unhideWhenUsed="1"/>
-    <w:lsdException w:name="toc 8" w:semiHidden="1" w:uiPriority="39" w:unhideWhenUsed="1"/>
-    <w:lsdException w:name="toc 9" w:semiHidden="1" w:uiPriority="39" w:unhideWhenUsed="1"/>
-    <w:lsdException w:name="Normal Indent" w:semiHidden="1" w:unhideWhenUsed="1"/>
-    <w:lsdException w:name="footnote text" w:semiHidden="1" w:unhideWhenUsed="1"/>
-    <w:lsdException w:name="annotation text" w:semiHidden="1" w:unhideWhenUsed="1"/>
-    <w:lsdException w:name="header" w:semiHidden="1" w:unhideWhenUsed="1"/>
-    <w:lsdException w:name="footer" w:semiHidden="1" w:unhideWhenUsed="1"/>
-    <w:lsdException w:name="index heading" w:semiHidden="1" w:unhideWhenUsed="1"/>
-    <w:lsdException w:name="caption" w:semiHidden="1" w:uiPriority="35" w:unhideWhenUsed="1" w:qFormat="1"/>
-    <w:lsdException w:name="table of figures" w:semiHidden="1" w:unhideWhenUsed="1"/>
-    <w:lsdException w:name="envelope address" w:semiHidden="1" w:unhideWhenUsed="1"/>
-    <w:lsdException w:name="envelope return" w:semiHidden="1" w:unhideWhenUsed="1"/>
-    <w:lsdException w:name="footnote reference" w:semiHidden="1" w:unhideWhenUsed="1"/>
-    <w:lsdException w:name="annotation reference" w:semiHidden="1" w:unhideWhenUsed="1"/>
-    <w:lsdException w:name="line number" w:semiHidden="1" w:unhideWhenUsed="1"/>
-    <w:lsdException w:name="page number" w:semiHidden="1" w:unhideWhenUsed="1"/>
-    <w:lsdException w:name="endnote reference" w:semiHidden="1" w:unhideWhenUsed="1"/>
-    <w:lsdException w:name="endnote text" w:semiHidden="1" w:unhideWhenUsed="1"/>
-    <w:lsdException w:name="table of authorities" w:semiHidden="1" w:unhideWhenUsed="1"/>
-    <w:lsdException w:name="macro" w:semiHidden="1" w:unhideWhenUsed="1"/>
-    <w:lsdException w:name="toa heading" w:semiHidden="1" w:unhideWhenUsed="1"/>
-    <w:lsdException w:name="List" w:semiHidden="1" w:unhideWhenUsed="1"/>
-    <w:lsdException w:name="List Bullet" w:semiHidden="1" w:unhideWhenUsed="1"/>
-    <w:lsdException w:name="List Number" w:semiHidden="1" w:unhideWhenUsed="1"/>
-    <w:lsdException w:name="List 2" w:semiHidden="1" w:unhideWhenUsed="1"/>
-    <w:lsdException w:name="List 3" w:semiHidden="1" w:unhideWhenUsed="1"/>
-    <w:lsdException w:name="List 4" w:semiHidden="1" w:unhideWhenUsed="1"/>
-    <w:lsdException w:name="List 5" w:semiHidden="1" w:unhideWhenUsed="1"/>
-    <w:lsdException w:name="List Bullet 2" w:semiHidden="1" w:unhideWhenUsed="1"/>
-    <w:lsdException w:name="List Bullet 3" w:semiHidden="1" w:unhideWhenUsed="1"/>
-    <w:lsdException w:name="List Bullet 4" w:semiHidden="1" w:unhideWhenUsed="1"/>
-    <w:lsdException w:name="List Bullet 5" w:semiHidden="1" w:unhideWhenUsed="1"/>
-    <w:lsdException w:name="List Number 2" w:semiHidden="1" w:unhideWhenUsed="1"/>
-    <w:lsdException w:name="List Number 3" w:semiHidden="1" w:unhideWhenUsed="1"/>
-    <w:lsdException w:name="List Number 4" w:semiHidden="1" w:unhideWhenUsed="1"/>
-    <w:lsdException w:name="List Number 5" w:semiHidden="1" w:unhideWhenUsed="1"/>
-    <w:lsdException w:name="Title" w:uiPriority="10" w:qFormat="1"/>
-    <w:lsdException w:name="Closing" w:semiHidden="1" w:unhideWhenUsed="1"/>
-    <w:lsdException w:name="Signature" w:semiHidden="1" w:unhideWhenUsed="1"/>
-    <w:lsdException w:name="Default Paragraph Font" w:semiHidden="1" w:uiPriority="1" w:unhideWhenUsed="1"/>
-    <w:lsdException w:name="Body Text" w:semiHidden="1" w:unhideWhenUsed="1"/>
-    <w:lsdException w:name="Body Text Indent" w:semiHidden="1" w:unhideWhenUsed="1"/>
-    <w:lsdException w:name="List Continue" w:semiHidden="1" w:unhideWhenUsed="1"/>
-    <w:lsdException w:name="List Continue 2" w:semiHidden="1" w:unhideWhenUsed="1"/>
-    <w:lsdException w:name="List Continue 3" w:semiHidden="1" w:unhideWhenUsed="1"/>
-    <w:lsdException w:name="List Continue 4" w:semiHidden="1" w:unhideWhenUsed="1"/>
-    <w:lsdException w:name="List Continue 5" w:semiHidden="1" w:unhideWhenUsed="1"/>
-    <w:lsdException w:name="Message Header" w:semiHidden="1" w:unhideWhenUsed="1"/>
-    <w:lsdException w:name="Subtitle" w:uiPriority="11" w:qFormat="1"/>
-    <w:lsdException w:name="Salutation" w:semiHidden="1" w:unhideWhenUsed="1"/>
-    <w:lsdException w:name="Date" w:semiHidden="1" w:unhideWhenUsed="1"/>
-    <w:lsdException w:name="Body Text First Indent" w:semiHidden="1" w:unhideWhenUsed="1"/>
-    <w:lsdException w:name="Body Text First Indent 2" w:semiHidden="1" w:unhideWhenUsed="1"/>
-    <w:lsdException w:name="Note Heading" w:semiHidden="1" w:unhideWhenUsed="1"/>
-    <w:lsdException w:name="Body Text 2" w:semiHidden="1" w:unhideWhenUsed="1"/>
-    <w:lsdException w:name="Body Text 3" w:semiHidden="1" w:unhideWhenUsed="1"/>
-    <w:lsdException w:name="Body Text Indent 2" w:semiHidden="1" w:unhideWhenUsed="1"/>
-    <w:lsdException w:name="Body Text Indent 3" w:semiHidden="1" w:unhideWhenUsed="1"/>
-    <w:lsdException w:name="Block Text" w:semiHidden="1" w:unhideWhenUsed="1"/>
-    <w:lsdException w:name="Hyperlink" w:semiHidden="1" w:unhideWhenUsed="1"/>
-    <w:lsdException w:name="FollowedHyperlink" w:semiHidden="1" w:unhideWhenUsed="1"/>
-    <w:lsdException w:name="Strong" w:uiPriority="22" w:qFormat="1"/>
-    <w:lsdException w:name="Emphasis" w:uiPriority="20" w:qFormat="1"/>
-    <w:lsdException w:name="Document Map" w:semiHidden="1" w:unhideWhenUsed="1"/>
-    <w:lsdException w:name="Plain Text" w:semiHidden="1" w:unhideWhenUsed="1"/>
-    <w:lsdException w:name="E-mail Signature" w:semiHidden="1" w:unhideWhenUsed="1"/>
-    <w:lsdException w:name="HTML Top of Form" w:semiHidden="1" w:unhideWhenUsed="1"/>
-    <w:lsdException w:name="HTML Bottom of Form" w:semiHidden="1" w:unhideWhenUsed="1"/>
-    <w:lsdException w:name="Normal (Web)" w:semiHidden="1" w:unhideWhenUsed="1"/>
-    <w:lsdException w:name="HTML Acronym" w:semiHidden="1" w:unhideWhenUsed="1"/>
-    <w:lsdException w:name="HTML Address" w:semiHidden="1" w:unhideWhenUsed="1"/>
-    <w:lsdException w:name="HTML Cite" w:semiHidden="1" w:unhideWhenUsed="1"/>
-    <w:lsdException w:name="HTML Code" w:semiHidden="1" w:unhideWhenUsed="1"/>
-    <w:lsdException w:name="HTML Definition" w:semiHidden="1" w:unhideWhenUsed="1"/>
-    <w:lsdException w:name="HTML Keyboard" w:semiHidden="1" w:unhideWhenUsed="1"/>
-    <w:lsdException w:name="HTML Preformatted" w:semiHidden="1" w:unhideWhenUsed="1"/>
-    <w:lsdException w:name="HTML Sample" w:semiHidden="1" w:unhideWhenUsed="1"/>
-    <w:lsdException w:name="HTML Typewriter" w:semiHidden="1" w:unhideWhenUsed="1"/>
-    <w:lsdException w:name="HTML Variable" w:semiHidden="1" w:unhideWhenUsed="1"/>
-    <w:lsdException w:name="Normal Table" w:semiHidden="1" w:unhideWhenUsed="1"/>
-    <w:lsdException w:name="annotation subject" w:semiHidden="1" w:unhideWhenUsed="1"/>
-    <w:lsdException w:name="No List" w:semiHidden="1" w:unhideWhenUsed="1"/>
-    <w:lsdException w:name="Outline List 1" w:semiHidden="1" w:unhideWhenUsed="1"/>
-    <w:lsdException w:name="Outline List 2" w:semiHidden="1" w:unhideWhenUsed="1"/>
-    <w:lsdException w:name="Outline List 3" w:semiHidden="1" w:unhideWhenUsed="1"/>
-    <w:lsdException w:name="Table Simple 1" w:semiHidden="1" w:unhideWhenUsed="1"/>
-    <w:lsdException w:name="Table Simple 2" w:semiHidden="1" w:unhideWhenUsed="1"/>
-    <w:lsdException w:name="Table Simple 3" w:semiHidden="1" w:unhideWhenUsed="1"/>
-    <w:lsdException w:name="Table Classic 1" w:semiHidden="1" w:unhideWhenUsed="1"/>
-    <w:lsdException w:name="Table Classic 2" w:semiHidden="1" w:unhideWhenUsed="1"/>
-    <w:lsdException w:name="Table Classic 3" w:semiHidden="1" w:unhideWhenUsed="1"/>
-    <w:lsdException w:name="Table Classic 4" w:semiHidden="1" w:unhideWhenUsed="1"/>
-    <w:lsdException w:name="Table Colorful 1" w:semiHidden="1" w:unhideWhenUsed="1"/>
-    <w:lsdException w:name="Table Colorful 2" w:semiHidden="1" w:unhideWhenUsed="1"/>
-    <w:lsdException w:name="Table Colorful 3" w:semiHidden="1" w:unhideWhenUsed="1"/>
-    <w:lsdException w:name="Table Columns 1" w:semiHidden="1" w:unhideWhenUsed="1"/>
-    <w:lsdException w:name="Table Columns 2" w:semiHidden="1" w:unhideWhenUsed="1"/>
-    <w:lsdException w:name="Table Columns 3" w:semiHidden="1" w:unhideWhenUsed="1"/>
-    <w:lsdException w:name="Table Columns 4" w:semiHidden="1" w:unhideWhenUsed="1"/>
-    <w:lsdException w:name="Table Columns 5" w:semiHidden="1" w:unhideWhenUsed="1"/>
-    <w:lsdException w:name="Table Grid 1" w:semiHidden="1" w:unhideWhenUsed="1"/>
-    <w:lsdException w:name="Table Grid 2" w:semiHidden="1" w:unhideWhenUsed="1"/>
-    <w:lsdException w:name="Table Grid 3" w:semiHidden="1" w:unhideWhenUsed="1"/>
-    <w:lsdException w:name="Table Grid 4" w:semiHidden="1" w:unhideWhenUsed="1"/>
-    <w:lsdException w:name="Table Grid 5" w:semiHidden="1" w:unhideWhenUsed="1"/>
-    <w:lsdException w:name="Table Grid 6" w:semiHidden="1" w:unhideWhenUsed="1"/>
-    <w:lsdException w:name="Table Grid 7" w:semiHidden="1" w:unhideWhenUsed="1"/>
-    <w:lsdException w:name="Table Grid 8" w:semiHidden="1" w:unhideWhenUsed="1"/>
-    <w:lsdException w:name="Table List 1" w:semiHidden="1" w:unhideWhenUsed="1"/>
-    <w:lsdException w:name="Table List 2" w:semiHidden="1" w:unhideWhenUsed="1"/>
-    <w:lsdException w:name="Table List 3" w:semiHidden="1" w:unhideWhenUsed="1"/>
-    <w:lsdException w:name="Table List 4" w:semiHidden="1" w:unhideWhenUsed="1"/>
-    <w:lsdException w:name="Table List 5" w:semiHidden="1" w:unhideWhenUsed="1"/>
-    <w:lsdException w:name="Table List 6" w:semiHidden="1" w:unhideWhenUsed="1"/>
-    <w:lsdException w:name="Table List 7" w:semiHidden="1" w:unhideWhenUsed="1"/>
-    <w:lsdException w:name="Table List 8" w:semiHidden="1" w:unhideWhenUsed="1"/>
-    <w:lsdException w:name="Table 3D effects 1" w:semiHidden="1" w:unhideWhenUsed="1"/>
-    <w:lsdException w:name="Table 3D effects 2" w:semiHidden="1" w:unhideWhenUsed="1"/>
-    <w:lsdException w:name="Table 3D effects 3" w:semiHidden="1" w:unhideWhenUsed="1"/>
-    <w:lsdException w:name="Table Contemporary" w:semiHidden="1" w:unhideWhenUsed="1"/>
-    <w:lsdException w:name="Table Elegant" w:semiHidden="1" w:unhideWhenUsed="1"/>
-    <w:lsdException w:name="Table Professional" w:semiHidden="1" w:unhideWhenUsed="1"/>
-    <w:lsdException w:name="Table Subtle 1" w:semiHidden="1" w:unhideWhenUsed="1"/>
-    <w:lsdException w:name="Table Subtle 2" w:semiHidden="1" w:unhideWhenUsed="1"/>
-    <w:lsdException w:name="Table Web 1" w:semiHidden="1" w:unhideWhenUsed="1"/>
-    <w:lsdException w:name="Table Web 2" w:semiHidden="1" w:unhideWhenUsed="1"/>
-    <w:lsdException w:name="Table Web 3" w:semiHidden="1" w:unhideWhenUsed="1"/>
-    <w:lsdException w:name="Balloon Text" w:semiHidden="1" w:unhideWhenUsed="1"/>
-    <w:lsdException w:name="Table Grid" w:uiPriority="39"/>
-    <w:lsdException w:name="Table Theme" w:semiHidden="1" w:unhideWhenUsed="1"/>
-    <w:lsdException w:name="Placeholder Text" w:semiHidden="1"/>
-    <w:lsdException w:name="No Spacing" w:uiPriority="1" w:qFormat="1"/>
-    <w:lsdException w:name="Light Shading" w:uiPriority="60"/>
-    <w:lsdException w:name="Light List" w:uiPriority="61"/>
-    <w:lsdException w:name="Light Grid" w:uiPriority="62"/>
-    <w:lsdException w:name="Medium Shading 1" w:uiPriority="63"/>
-    <w:lsdException w:name="Medium Shading 2" w:uiPriority="64"/>
-    <w:lsdException w:name="Medium List 1" w:uiPriority="65"/>
-    <w:lsdException w:name="Medium List 2" w:uiPriority="66"/>
-    <w:lsdException w:name="Medium Grid 1" w:uiPriority="67"/>
-    <w:lsdException w:name="Medium Grid 2" w:uiPriority="68"/>
-    <w:lsdException w:name="Medium Grid 3" w:uiPriority="69"/>
-    <w:lsdException w:name="Dark List" w:uiPriority="70"/>
-    <w:lsdException w:name="Colorful Shading" w:uiPriority="71"/>
-    <w:lsdException w:name="Colorful List" w:uiPriority="72"/>
-    <w:lsdException w:name="Colorful Grid" w:uiPriority="73"/>
-    <w:lsdException w:name="Light Shading Accent 1" w:uiPriority="60"/>
-    <w:lsdException w:name="Light List Accent 1" w:uiPriority="61"/>
-    <w:lsdException w:name="Light Grid Accent 1" w:uiPriority="62"/>
-    <w:lsdException w:name="Medium Shading 1 Accent 1" w:uiPriority="63"/>
-    <w:lsdException w:name="Medium Shading 2 Accent 1" w:uiPriority="64"/>
-    <w:lsdException w:name="Medium List 1 Accent 1" w:uiPriority="65"/>
-    <w:lsdException w:name="Revision" w:semiHidden="1"/>
-    <w:lsdException w:name="List Paragraph" w:uiPriority="34" w:qFormat="1"/>
-    <w:lsdException w:name="Quote" w:uiPriority="29" w:qFormat="1"/>
-    <w:lsdException w:name="Intense Quote" w:uiPriority="30" w:qFormat="1"/>
-    <w:lsdException w:name="Medium List 2 Accent 1" w:uiPriority="66"/>
-    <w:lsdException w:name="Medium Grid 1 Accent 1" w:uiPriority="67"/>
-    <w:lsdException w:name="Medium Grid 2 Accent 1" w:uiPriority="68"/>
-    <w:lsdException w:name="Medium Grid 3 Accent 1" w:uiPriority="69"/>
-    <w:lsdException w:name="Dark List Accent 1" w:uiPriority="70"/>
-    <w:lsdException w:name="Colorful Shading Accent 1" w:uiPriority="71"/>
-    <w:lsdException w:name="Colorful List Accent 1" w:uiPriority="72"/>
-    <w:lsdException w:name="Colorful Grid Accent 1" w:uiPriority="73"/>
-    <w:lsdException w:name="Light Shading Accent 2" w:uiPriority="60"/>
-    <w:lsdException w:name="Light List Accent 2" w:uiPriority="61"/>
-    <w:lsdException w:name="Light Grid Accent 2" w:uiPriority="62"/>
-    <w:lsdException w:name="Medium Shading 1 Accent 2" w:uiPriority="63"/>
-    <w:lsdException w:name="Medium Shading 2 Accent 2" w:uiPriority="64"/>
-    <w:lsdException w:name="Medium List 1 Accent 2" w:uiPriority="65"/>
-    <w:lsdException w:name="Medium List 2 Accent 2" w:uiPriority="66"/>
-    <w:lsdException w:name="Medium Grid 1 Accent 2" w:uiPriority="67"/>
-    <w:lsdException w:name="Medium Grid 2 Accent 2" w:uiPriority="68"/>
-    <w:lsdException w:name="Medium Grid 3 Accent 2" w:uiPriority="69"/>
-    <w:lsdException w:name="Dark List Accent 2" w:uiPriority="70"/>
-    <w:lsdException w:name="Colorful Shading Accent 2" w:uiPriority="71"/>
-    <w:lsdException w:name="Colorful List Accent 2" w:uiPriority="72"/>
-    <w:lsdException w:name="Colorful Grid Accent 2" w:uiPriority="73"/>
-    <w:lsdException w:name="Light Shading Accent 3" w:uiPriority="60"/>
-    <w:lsdException w:name="Light List Accent 3" w:uiPriority="61"/>
-    <w:lsdException w:name="Light Grid Accent 3" w:uiPriority="62"/>
-    <w:lsdException w:name="Medium Shading 1 Accent 3" w:uiPriority="63"/>
-    <w:lsdException w:name="Medium Shading 2 Accent 3" w:uiPriority="64"/>
-    <w:lsdException w:name="Medium List 1 Accent 3" w:uiPriority="65"/>
-    <w:lsdException w:name="Medium List 2 Accent 3" w:uiPriority="66"/>
-    <w:lsdException w:name="Medium Grid 1 Accent 3" w:uiPriority="67"/>
-    <w:lsdException w:name="Medium Grid 2 Accent 3" w:uiPriority="68"/>
-    <w:lsdException w:name="Medium Grid 3 Accent 3" w:uiPriority="69"/>
-    <w:lsdException w:name="Dark List Accent 3" w:uiPriority="70"/>
-    <w:lsdException w:name="Colorful Shading Accent 3" w:uiPriority="71"/>
-    <w:lsdException w:name="Colorful List Accent 3" w:uiPriority="72"/>
-    <w:lsdException w:name="Colorful Grid Accent 3" w:uiPriority="73"/>
-    <w:lsdException w:name="Light Shading Accent 4" w:uiPriority="60"/>
-    <w:lsdException w:name="Light List Accent 4" w:uiPriority="61"/>
-    <w:lsdException w:name="Light Grid Accent 4" w:uiPriority="62"/>
-    <w:lsdException w:name="Medium Shading 1 Accent 4" w:uiPriority="63"/>
-    <w:lsdException w:name="Medium Shading 2 Accent 4" w:uiPriority="64"/>
-    <w:lsdException w:name="Medium List 1 Accent 4" w:uiPriority="65"/>
-    <w:lsdException w:name="Medium List 2 Accent 4" w:uiPriority="66"/>
-    <w:lsdException w:name="Medium Grid 1 Accent 4" w:uiPriority="67"/>
-    <w:lsdException w:name="Medium Grid 2 Accent 4" w:uiPriority="68"/>
-    <w:lsdException w:name="Medium Grid 3 Accent 4" w:uiPriority="69"/>
-    <w:lsdException w:name="Dark List Accent 4" w:uiPriority="70"/>
-    <w:lsdException w:name="Colorful Shading Accent 4" w:uiPriority="71"/>
-    <w:lsdException w:name="Colorful List Accent 4" w:uiPriority="72"/>
-    <w:lsdException w:name="Colorful Grid Accent 4" w:uiPriority="73"/>
-    <w:lsdException w:name="Light Shading Accent 5" w:uiPriority="60"/>
-    <w:lsdException w:name="Light List Accent 5" w:uiPriority="61"/>
-    <w:lsdException w:name="Light Grid Accent 5" w:uiPriority="62"/>
-    <w:lsdException w:name="Medium Shading 1 Accent 5" w:uiPriority="63"/>
-    <w:lsdException w:name="Medium Shading 2 Accent 5" w:uiPriority="64"/>
-    <w:lsdException w:name="Medium List 1 Accent 5" w:uiPriority="65"/>
-    <w:lsdException w:name="Medium List 2 Accent 5" w:uiPriority="66"/>
-    <w:lsdException w:name="Medium Grid 1 Accent 5" w:uiPriority="67"/>
-    <w:lsdException w:name="Medium Grid 2 Accent 5" w:uiPriority="68"/>
-    <w:lsdException w:name="Medium Grid 3 Accent 5" w:uiPriority="69"/>
-    <w:lsdException w:name="Dark List Accent 5" w:uiPriority="70"/>
-    <w:lsdException w:name="Colorful Shading Accent 5" w:uiPriority="71"/>
-    <w:lsdException w:name="Colorful List Accent 5" w:uiPriority="72"/>
-    <w:lsdException w:name="Colorful Grid Accent 5" w:uiPriority="73"/>
-    <w:lsdException w:name="Light Shading Accent 6" w:uiPriority="60"/>
-    <w:lsdException w:name="Light List Accent 6" w:uiPriority="61"/>
-    <w:lsdException w:name="Light Grid Accent 6" w:uiPriority="62"/>
-    <w:lsdException w:name="Medium Shading 1 Accent 6" w:uiPriority="63"/>
-    <w:lsdException w:name="Medium Shading 2 Accent 6" w:uiPriority="64"/>
-    <w:lsdException w:name="Medium List 1 Accent 6" w:uiPriority="65"/>
-    <w:lsdException w:name="Medium List 2 Accent 6" w:uiPriority="66"/>
-    <w:lsdException w:name="Medium Grid 1 Accent 6" w:uiPriority="67"/>
-    <w:lsdException w:name="Medium Grid 2 Accent 6" w:uiPriority="68"/>
-    <w:lsdException w:name="Medium Grid 3 Accent 6" w:uiPriority="69"/>
-    <w:lsdException w:name="Dark List Accent 6" w:uiPriority="70"/>
-    <w:lsdException w:name="Colorful Shading Accent 6" w:uiPriority="71"/>
-    <w:lsdException w:name="Colorful List Accent 6" w:uiPriority="72"/>
-    <w:lsdException w:name="Colorful Grid Accent 6" w:uiPriority="73"/>
-    <w:lsdException w:name="Subtle Emphasis" w:uiPriority="19" w:qFormat="1"/>
-    <w:lsdException w:name="Intense Emphasis" w:uiPriority="21" w:qFormat="1"/>
-    <w:lsdException w:name="Subtle Reference" w:uiPriority="31" w:qFormat="1"/>
-    <w:lsdException w:name="Intense Reference" w:uiPriority="32" w:qFormat="1"/>
-    <w:lsdException w:name="Book Title" w:uiPriority="33" w:qFormat="1"/>
-    <w:lsdException w:name="Bibliography" w:semiHidden="1" w:uiPriority="37" w:unhideWhenUsed="1"/>
-    <w:lsdException w:name="TOC Heading" w:semiHidden="1" w:uiPriority="39" w:unhideWhenUsed="1" w:qFormat="1"/>
-    <w:lsdException w:name="Plain Table 1" w:uiPriority="41"/>
-    <w:lsdException w:name="Plain Table 2" w:uiPriority="42"/>
-    <w:lsdException w:name="Plain Table 3" w:uiPriority="43"/>
-    <w:lsdException w:name="Plain Table 4" w:uiPriority="44"/>
-    <w:lsdException w:name="Plain Table 5" w:uiPriority="45"/>
-    <w:lsdException w:name="Grid Table Light" w:uiPriority="40"/>
-    <w:lsdException w:name="Grid Table 1 Light" w:uiPriority="46"/>
-    <w:lsdException w:name="Grid Table 2" w:uiPriority="47"/>
-    <w:lsdException w:name="Grid Table 3" w:uiPriority="48"/>
-    <w:lsdException w:name="Grid Table 4" w:uiPriority="49"/>
-    <w:lsdException w:name="Grid Table 5 Dark" w:uiPriority="50"/>
-    <w:lsdException w:name="Grid Table 6 Colorful" w:uiPriority="51"/>
-    <w:lsdException w:name="Grid Table 7 Colorful" w:uiPriority="52"/>
-    <w:lsdException w:name="Grid Table 1 Light Accent 1" w:uiPriority="46"/>
-    <w:lsdException w:name="Grid Table 2 Accent 1" w:uiPriority="47"/>
-    <w:lsdException w:name="Grid Table 3 Accent 1" w:uiPriority="48"/>
-    <w:lsdException w:name="Grid Table 4 Accent 1" w:uiPriority="49"/>
-    <w:lsdException w:name="Grid Table 5 Dark Accent 1" w:uiPriority="50"/>
-    <w:lsdException w:name="Grid Table 6 Colorful Accent 1" w:uiPriority="51"/>
-    <w:lsdException w:name="Grid Table 7 Colorful Accent 1" w:uiPriority="52"/>
-    <w:lsdException w:name="Grid Table 1 Light Accent 2" w:uiPriority="46"/>
-    <w:lsdException w:name="Grid Table 2 Accent 2" w:uiPriority="47"/>
-    <w:lsdException w:name="Grid Table 3 Accent 2" w:uiPriority="48"/>
-    <w:lsdException w:name="Grid Table 4 Accent 2" w:uiPriority="49"/>
-    <w:lsdException w:name="Grid Table 5 Dark Accent 2" w:uiPriority="50"/>
-    <w:lsdException w:name="Grid Table 6 Colorful Accent 2" w:uiPriority="51"/>
-    <w:lsdException w:name="Grid Table 7 Colorful Accent 2" w:uiPriority="52"/>
-    <w:lsdException w:name="Grid Table 1 Light Accent 3" w:uiPriority="46"/>
-    <w:lsdException w:name="Grid Table 2 Accent 3" w:uiPriority="47"/>
-    <w:lsdException w:name="Grid Table 3 Accent 3" w:uiPriority="48"/>
-    <w:lsdException w:name="Grid Table 4 Accent 3" w:uiPriority="49"/>
-    <w:lsdException w:name="Grid Table 5 Dark Accent 3" w:uiPriority="50"/>
-    <w:lsdException w:name="Grid Table 6 Colorful Accent 3" w:uiPriority="51"/>
-    <w:lsdException w:name="Grid Table 7 Colorful Accent 3" w:uiPriority="52"/>
-    <w:lsdException w:name="Grid Table 1 Light Accent 4" w:uiPriority="46"/>
-    <w:lsdException w:name="Grid Table 2 Accent 4" w:uiPriority="47"/>
-    <w:lsdException w:name="Grid Table 3 Accent 4" w:uiPriority="48"/>
-    <w:lsdException w:name="Grid Table 4 Accent 4" w:uiPriority="49"/>
-    <w:lsdException w:name="Grid Table 5 Dark Accent 4" w:uiPriority="50"/>
-    <w:lsdException w:name="Grid Table 6 Colorful Accent 4" w:uiPriority="51"/>
-    <w:lsdException w:name="Grid Table 7 Colorful Accent 4" w:uiPriority="52"/>
-    <w:lsdException w:name="Grid Table 1 Light Accent 5" w:uiPriority="46"/>
-    <w:lsdException w:name="Grid Table 2 Accent 5" w:uiPriority="47"/>
-    <w:lsdException w:name="Grid Table 3 Accent 5" w:uiPriority="48"/>
-    <w:lsdException w:name="Grid Table 4 Accent 5" w:uiPriority="49"/>
-    <w:lsdException w:name="Grid Table 5 Dark Accent 5" w:uiPriority="50"/>
-    <w:lsdException w:name="Grid Table 6 Colorful Accent 5" w:uiPriority="51"/>
-    <w:lsdException w:name="Grid Table 7 Colorful Accent 5" w:uiPriority="52"/>
-    <w:lsdException w:name="Grid Table 1 Light Accent 6" w:uiPriority="46"/>
-    <w:lsdException w:name="Grid Table 2 Accent 6" w:uiPriority="47"/>
-    <w:lsdException w:name="Grid Table 3 Accent 6" w:uiPriority="48"/>
-    <w:lsdException w:name="Grid Table 4 Accent 6" w:uiPriority="49"/>
-    <w:lsdException w:name="Grid Table 5 Dark Accent 6" w:uiPriority="50"/>
-    <w:lsdException w:name="Grid Table 6 Colorful Accent 6" w:uiPriority="51"/>
-    <w:lsdException w:name="Grid Table 7 Colorful Accent 6" w:uiPriority="52"/>
-    <w:lsdException w:name="List Table 1 Light" w:uiPriority="46"/>
-    <w:lsdException w:name="List Table 2" w:uiPriority="47"/>
-    <w:lsdException w:name="List Table 3" w:uiPriority="48"/>
-    <w:lsdException w:name="List Table 4" w:uiPriority="49"/>
-    <w:lsdException w:name="List Table 5 Dark" w:uiPriority="50"/>
-    <w:lsdException w:name="List Table 6 Colorful" w:uiPriority="51"/>
-    <w:lsdException w:name="List Table 7 Colorful" w:uiPriority="52"/>
-    <w:lsdException w:name="List Table 1 Light Accent 1" w:uiPriority="46"/>
-    <w:lsdException w:name="List Table 2 Accent 1" w:uiPriority="47"/>
-    <w:lsdException w:name="List Table 3 Accent 1" w:uiPriority="48"/>
-    <w:lsdException w:name="List Table 4 Accent 1" w:uiPriority="49"/>
-    <w:lsdException w:name="List Table 5 Dark Accent 1" w:uiPriority="50"/>
-    <w:lsdException w:name="List Table 6 Colorful Accent 1" w:uiPriority="51"/>
-    <w:lsdException w:name="List Table 7 Colorful Accent 1" w:uiPriority="52"/>
-    <w:lsdException w:name="List Table 1 Light Accent 2" w:uiPriority="46"/>
-    <w:lsdException w:name="List Table 2 Accent 2" w:uiPriority="47"/>
-    <w:lsdException w:name="List Table 3 Accent 2" w:uiPriority="48"/>
-    <w:lsdException w:name="List Table 4 Accent 2" w:uiPriority="49"/>
-    <w:lsdException w:name="List Table 5 Dark Accent 2" w:uiPriority="50"/>
-    <w:lsdException w:name="List Table 6 Colorful Accent 2" w:uiPriority="51"/>
-    <w:lsdException w:name="List Table 7 Colorful Accent 2" w:uiPriority="52"/>
-    <w:lsdException w:name="List Table 1 Light Accent 3" w:uiPriority="46"/>
-    <w:lsdException w:name="List Table 2 Accent 3" w:uiPriority="47"/>
-    <w:lsdException w:name="List Table 3 Accent 3" w:uiPriority="48"/>
-    <w:lsdException w:name="List Table 4 Accent 3" w:uiPriority="49"/>
-    <w:lsdException w:name="List Table 5 Dark Accent 3" w:uiPriority="50"/>
-    <w:lsdException w:name="List Table 6 Colorful Accent 3" w:uiPriority="51"/>
-    <w:lsdException w:name="List Table 7 Colorful Accent 3" w:uiPriority="52"/>
-    <w:lsdException w:name="List Table 1 Light Accent 4" w:uiPriority="46"/>
-    <w:lsdException w:name="List Table 2 Accent 4" w:uiPriority="47"/>
-    <w:lsdException w:name="List Table 3 Accent 4" w:uiPriority="48"/>
-    <w:lsdException w:name="List Table 4 Accent 4" w:uiPriority="49"/>
-    <w:lsdException w:name="List Table 5 Dark Accent 4" w:uiPriority="50"/>
-    <w:lsdException w:name="List Table 6 Colorful Accent 4" w:uiPriority="51"/>
-    <w:lsdException w:name="List Table 7 Colorful Accent 4" w:uiPriority="52"/>
-    <w:lsdException w:name="List Table 1 Light Accent 5" w:uiPriority="46"/>
-    <w:lsdException w:name="List Table 2 Accent 5" w:uiPriority="47"/>
-    <w:lsdException w:name="List Table 3 Accent 5" w:uiPriority="48"/>
-    <w:lsdException w:name="List Table 4 Accent 5" w:uiPriority="49"/>
-    <w:lsdException w:name="List Table 5 Dark Accent 5" w:uiPriority="50"/>
-    <w:lsdException w:name="List Table 6 Colorful Accent 5" w:uiPriority="51"/>
-    <w:lsdException w:name="List Table 7 Colorful Accent 5" w:uiPriority="52"/>
-    <w:lsdException w:name="List Table 1 Light Accent 6" w:uiPriority="46"/>
-    <w:lsdException w:name="List Table 2 Accent 6" w:uiPriority="47"/>
-    <w:lsdException w:name="List Table 3 Accent 6" w:uiPriority="48"/>
-    <w:lsdException w:name="List Table 4 Accent 6" w:uiPriority="49"/>
-    <w:lsdException w:name="List Table 5 Dark Accent 6" w:uiPriority="50"/>
-    <w:lsdException w:name="List Table 6 Colorful Accent 6" w:uiPriority="51"/>
-    <w:lsdException w:name="List Table 7 Colorful Accent 6" w:uiPriority="52"/>
-    <w:lsdException w:name="Mention" w:semiHidden="1" w:unhideWhenUsed="1"/>
-    <w:lsdException w:name="Smart Hyperlink" w:semiHidden="1" w:unhideWhenUsed="1"/>
-    <w:lsdException w:name="Hashtag" w:semiHidden="1" w:unhideWhenUsed="1"/>
-    <w:lsdException w:name="Unresolved Mention" w:semiHidden="1" w:unhideWhenUsed="1"/>
+  <w:latentStyles w:defLockedState="0" w:defUIPriority="99" w:defSemiHidden="1" w:defUnhideWhenUsed="1" w:defQFormat="0" w:count="276">
+    <w:lsdException w:name="Normal" w:semiHidden="0" w:uiPriority="0" w:unhideWhenUsed="0" w:qFormat="1"/>
+    <w:lsdException w:name="heading 1" w:semiHidden="0" w:uiPriority="9" w:unhideWhenUsed="0" w:qFormat="1"/>
+    <w:lsdException w:name="heading 2" w:uiPriority="9" w:qFormat="1"/>
+    <w:lsdException w:name="heading 3" w:uiPriority="9" w:qFormat="1"/>
+    <w:lsdException w:name="heading 4" w:uiPriority="9" w:qFormat="1"/>
+    <w:lsdException w:name="heading 5" w:uiPriority="9" w:qFormat="1"/>
+    <w:lsdException w:name="heading 6" w:uiPriority="9" w:qFormat="1"/>
+    <w:lsdException w:name="heading 7" w:uiPriority="9" w:qFormat="1"/>
+    <w:lsdException w:name="heading 8" w:uiPriority="9" w:qFormat="1"/>
+    <w:lsdException w:name="heading 9" w:uiPriority="9" w:qFormat="1"/>
+    <w:lsdException w:name="toc 1" w:uiPriority="39"/>
+    <w:lsdException w:name="toc 2" w:uiPriority="39"/>
+    <w:lsdException w:name="toc 3" w:uiPriority="39"/>
+    <w:lsdException w:name="toc 4" w:uiPriority="39"/>
+    <w:lsdException w:name="toc 5" w:uiPriority="39"/>
+    <w:lsdException w:name="toc 6" w:uiPriority="39"/>
+    <w:lsdException w:name="toc 7" w:uiPriority="39"/>
+    <w:lsdException w:name="toc 8" w:uiPriority="39"/>
+    <w:lsdException w:name="toc 9" w:uiPriority="39"/>
+    <w:lsdException w:name="caption" w:uiPriority="35" w:qFormat="1"/>
+    <w:lsdException w:name="Title" w:semiHidden="0" w:uiPriority="10" w:unhideWhenUsed="0" w:qFormat="1"/>
+    <w:lsdException w:name="Default Paragraph Font" w:uiPriority="1"/>
+    <w:lsdException w:name="Subtitle" w:semiHidden="0" w:uiPriority="11" w:unhideWhenUsed="0" w:qFormat="1"/>
+    <w:lsdException w:name="Strong" w:semiHidden="0" w:uiPriority="22" w:unhideWhenUsed="0" w:qFormat="1"/>
+    <w:lsdException w:name="Emphasis" w:semiHidden="0" w:uiPriority="20" w:unhideWhenUsed="0" w:qFormat="1"/>
+    <w:lsdException w:name="Table Grid" w:semiHidden="0" w:uiPriority="39" w:unhideWhenUsed="0"/>
+    <w:lsdException w:name="Note Level 1" w:semiHidden="0" w:unhideWhenUsed="0"/>
+    <w:lsdException w:name="Note Level 2" w:semiHidden="0" w:unhideWhenUsed="0"/>
+    <w:lsdException w:name="Note Level 3" w:semiHidden="0" w:unhideWhenUsed="0"/>
+    <w:lsdException w:name="Note Level 4" w:semiHidden="0" w:unhideWhenUsed="0"/>
+    <w:lsdException w:name="Note Level 5" w:semiHidden="0" w:unhideWhenUsed="0"/>
+    <w:lsdException w:name="Note Level 6" w:semiHidden="0" w:unhideWhenUsed="0"/>
+    <w:lsdException w:name="Note Level 7" w:semiHidden="0" w:unhideWhenUsed="0"/>
+    <w:lsdException w:name="Note Level 8" w:semiHidden="0" w:unhideWhenUsed="0"/>
+    <w:lsdException w:name="Note Level 9" w:semiHidden="0" w:unhideWhenUsed="0"/>
+    <w:lsdException w:name="Placeholder Text" w:unhideWhenUsed="0"/>
+    <w:lsdException w:name="No Spacing" w:semiHidden="0" w:uiPriority="1" w:unhideWhenUsed="0" w:qFormat="1"/>
+    <w:lsdException w:name="Light Shading" w:semiHidden="0" w:uiPriority="60" w:unhideWhenUsed="0"/>
+    <w:lsdException w:name="Light List" w:semiHidden="0" w:uiPriority="61" w:unhideWhenUsed="0"/>
+    <w:lsdException w:name="Light Grid" w:semiHidden="0" w:uiPriority="62" w:unhideWhenUsed="0"/>
+    <w:lsdException w:name="Medium Shading 1" w:semiHidden="0" w:uiPriority="63" w:unhideWhenUsed="0"/>
+    <w:lsdException w:name="Medium Shading 2" w:semiHidden="0" w:uiPriority="64" w:unhideWhenUsed="0"/>
+    <w:lsdException w:name="Medium List 1" w:semiHidden="0" w:uiPriority="65" w:unhideWhenUsed="0"/>
+    <w:lsdException w:name="Medium List 2" w:semiHidden="0" w:uiPriority="66" w:unhideWhenUsed="0"/>
+    <w:lsdException w:name="Medium Grid 1" w:semiHidden="0" w:uiPriority="67" w:unhideWhenUsed="0"/>
+    <w:lsdException w:name="Medium Grid 2" w:semiHidden="0" w:uiPriority="68" w:unhideWhenUsed="0"/>
+    <w:lsdException w:name="Medium Grid 3" w:semiHidden="0" w:uiPriority="69" w:unhideWhenUsed="0"/>
+    <w:lsdException w:name="Dark List" w:semiHidden="0" w:uiPriority="70" w:unhideWhenUsed="0"/>
+    <w:lsdException w:name="Colorful Shading" w:semiHidden="0" w:uiPriority="71" w:unhideWhenUsed="0"/>
+    <w:lsdException w:name="Colorful List" w:semiHidden="0" w:uiPriority="72" w:unhideWhenUsed="0"/>
+    <w:lsdException w:name="Colorful Grid" w:semiHidden="0" w:uiPriority="73" w:unhideWhenUsed="0"/>
+    <w:lsdException w:name="Light Shading Accent 1" w:semiHidden="0" w:uiPriority="60" w:unhideWhenUsed="0"/>
+    <w:lsdException w:name="Light List Accent 1" w:semiHidden="0" w:uiPriority="61" w:unhideWhenUsed="0"/>
+    <w:lsdException w:name="Light Grid Accent 1" w:semiHidden="0" w:uiPriority="62" w:unhideWhenUsed="0"/>
+    <w:lsdException w:name="Medium Shading 1 Accent 1" w:semiHidden="0" w:uiPriority="63" w:unhideWhenUsed="0"/>
+    <w:lsdException w:name="Medium Shading 2 Accent 1" w:semiHidden="0" w:uiPriority="64" w:unhideWhenUsed="0"/>
+    <w:lsdException w:name="Medium List 1 Accent 1" w:semiHidden="0" w:uiPriority="65" w:unhideWhenUsed="0"/>
+    <w:lsdException w:name="Revision" w:unhideWhenUsed="0"/>
+    <w:lsdException w:name="List Paragraph" w:semiHidden="0" w:uiPriority="34" w:unhideWhenUsed="0" w:qFormat="1"/>
+    <w:lsdException w:name="Quote" w:semiHidden="0" w:uiPriority="29" w:unhideWhenUsed="0" w:qFormat="1"/>
+    <w:lsdException w:name="Intense Quote" w:semiHidden="0" w:uiPriority="30" w:unhideWhenUsed="0" w:qFormat="1"/>
+    <w:lsdException w:name="Medium List 2 Accent 1" w:semiHidden="0" w:uiPriority="66" w:unhideWhenUsed="0"/>
+    <w:lsdException w:name="Medium Grid 1 Accent 1" w:semiHidden="0" w:uiPriority="67" w:unhideWhenUsed="0"/>
+    <w:lsdException w:name="Medium Grid 2 Accent 1" w:semiHidden="0" w:uiPriority="68" w:unhideWhenUsed="0"/>
+    <w:lsdException w:name="Medium Grid 3 Accent 1" w:semiHidden="0" w:uiPriority="69" w:unhideWhenUsed="0"/>
+    <w:lsdException w:name="Dark List Accent 1" w:semiHidden="0" w:uiPriority="70" w:unhideWhenUsed="0"/>
+    <w:lsdException w:name="Colorful Shading Accent 1" w:semiHidden="0" w:uiPriority="71" w:unhideWhenUsed="0"/>
+    <w:lsdException w:name="Colorful List Accent 1" w:semiHidden="0" w:uiPriority="72" w:unhideWhenUsed="0"/>
+    <w:lsdException w:name="Colorful Grid Accent 1" w:semiHidden="0" w:uiPriority="73" w:unhideWhenUsed="0"/>
+    <w:lsdException w:name="Light Shading Accent 2" w:semiHidden="0" w:uiPriority="60" w:unhideWhenUsed="0"/>
+    <w:lsdException w:name="Light List Accent 2" w:semiHidden="0" w:uiPriority="61" w:unhideWhenUsed="0"/>
+    <w:lsdException w:name="Light Grid Accent 2" w:semiHidden="0" w:uiPriority="62" w:unhideWhenUsed="0"/>
+    <w:lsdException w:name="Medium Shading 1 Accent 2" w:semiHidden="0" w:uiPriority="63" w:unhideWhenUsed="0"/>
+    <w:lsdException w:name="Medium Shading 2 Accent 2" w:semiHidden="0" w:uiPriority="64" w:unhideWhenUsed="0"/>
+    <w:lsdException w:name="Medium List 1 Accent 2" w:semiHidden="0" w:uiPriority="65" w:unhideWhenUsed="0"/>
+    <w:lsdException w:name="Medium List 2 Accent 2" w:semiHidden="0" w:uiPriority="66" w:unhideWhenUsed="0"/>
+    <w:lsdException w:name="Medium Grid 1 Accent 2" w:semiHidden="0" w:uiPriority="67" w:unhideWhenUsed="0"/>
+    <w:lsdException w:name="Medium Grid 2 Accent 2" w:semiHidden="0" w:uiPriority="68" w:unhideWhenUsed="0"/>
+    <w:lsdException w:name="Medium Grid 3 Accent 2" w:semiHidden="0" w:uiPriority="69" w:unhideWhenUsed="0"/>
+    <w:lsdException w:name="Dark List Accent 2" w:semiHidden="0" w:uiPriority="70" w:unhideWhenUsed="0"/>
+    <w:lsdException w:name="Colorful Shading Accent 2" w:semiHidden="0" w:uiPriority="71" w:unhideWhenUsed="0"/>
+    <w:lsdException w:name="Colorful List Accent 2" w:semiHidden="0" w:uiPriority="72" w:unhideWhenUsed="0"/>
+    <w:lsdException w:name="Colorful Grid Accent 2" w:semiHidden="0" w:uiPriority="73" w:unhideWhenUsed="0"/>
+    <w:lsdException w:name="Light Shading Accent 3" w:semiHidden="0" w:uiPriority="60" w:unhideWhenUsed="0"/>
+    <w:lsdException w:name="Light List Accent 3" w:semiHidden="0" w:uiPriority="61" w:unhideWhenUsed="0"/>
+    <w:lsdException w:name="Light Grid Accent 3" w:semiHidden="0" w:uiPriority="62" w:unhideWhenUsed="0"/>
+    <w:lsdException w:name="Medium Shading 1 Accent 3" w:semiHidden="0" w:uiPriority="63" w:unhideWhenUsed="0"/>
+    <w:lsdException w:name="Medium Shading 2 Accent 3" w:semiHidden="0" w:uiPriority="64" w:unhideWhenUsed="0"/>
+    <w:lsdException w:name="Medium List 1 Accent 3" w:semiHidden="0" w:uiPriority="65" w:unhideWhenUsed="0"/>
+    <w:lsdException w:name="Medium List 2 Accent 3" w:semiHidden="0" w:uiPriority="66" w:unhideWhenUsed="0"/>
+    <w:lsdException w:name="Medium Grid 1 Accent 3" w:semiHidden="0" w:uiPriority="67" w:unhideWhenUsed="0"/>
+    <w:lsdException w:name="Medium Grid 2 Accent 3" w:semiHidden="0" w:uiPriority="68" w:unhideWhenUsed="0"/>
+    <w:lsdException w:name="Medium Grid 3 Accent 3" w:semiHidden="0" w:uiPriority="69" w:unhideWhenUsed="0"/>
+    <w:lsdException w:name="Dark List Accent 3" w:semiHidden="0" w:uiPriority="70" w:unhideWhenUsed="0"/>
+    <w:lsdException w:name="Colorful Shading Accent 3" w:semiHidden="0" w:uiPriority="71" w:unhideWhenUsed="0"/>
+    <w:lsdException w:name="Colorful List Accent 3" w:semiHidden="0" w:uiPriority="72" w:unhideWhenUsed="0"/>
+    <w:lsdException w:name="Colorful Grid Accent 3" w:semiHidden="0" w:uiPriority="73" w:unhideWhenUsed="0"/>
+    <w:lsdException w:name="Light Shading Accent 4" w:semiHidden="0" w:uiPriority="60" w:unhideWhenUsed="0"/>
+    <w:lsdException w:name="Light List Accent 4" w:semiHidden="0" w:uiPriority="61" w:unhideWhenUsed="0"/>
+    <w:lsdException w:name="Light Grid Accent 4" w:semiHidden="0" w:uiPriority="62" w:unhideWhenUsed="0"/>
+    <w:lsdException w:name="Medium Shading 1 Accent 4" w:semiHidden="0" w:uiPriority="63" w:unhideWhenUsed="0"/>
+    <w:lsdException w:name="Medium Shading 2 Accent 4" w:semiHidden="0" w:uiPriority="64" w:unhideWhenUsed="0"/>
+    <w:lsdException w:name="Medium List 1 Accent 4" w:semiHidden="0" w:uiPriority="65" w:unhideWhenUsed="0"/>
+    <w:lsdException w:name="Medium List 2 Accent 4" w:semiHidden="0" w:uiPriority="66" w:unhideWhenUsed="0"/>
+    <w:lsdException w:name="Medium Grid 1 Accent 4" w:semiHidden="0" w:uiPriority="67" w:unhideWhenUsed="0"/>
+    <w:lsdException w:name="Medium Grid 2 Accent 4" w:semiHidden="0" w:uiPriority="68" w:unhideWhenUsed="0"/>
+    <w:lsdException w:name="Medium Grid 3 Accent 4" w:semiHidden="0" w:uiPriority="69" w:unhideWhenUsed="0"/>
+    <w:lsdException w:name="Dark List Accent 4" w:semiHidden="0" w:uiPriority="70" w:unhideWhenUsed="0"/>
+    <w:lsdException w:name="Colorful Shading Accent 4" w:semiHidden="0" w:uiPriority="71" w:unhideWhenUsed="0"/>
+    <w:lsdException w:name="Colorful List Accent 4" w:semiHidden="0" w:uiPriority="72" w:unhideWhenUsed="0"/>
+    <w:lsdException w:name="Colorful Grid Accent 4" w:semiHidden="0" w:uiPriority="73" w:unhideWhenUsed="0"/>
+    <w:lsdException w:name="Light Shading Accent 5" w:semiHidden="0" w:uiPriority="60" w:unhideWhenUsed="0"/>
+    <w:lsdException w:name="Light List Accent 5" w:semiHidden="0" w:uiPriority="61" w:unhideWhenUsed="0"/>
+    <w:lsdException w:name="Light Grid Accent 5" w:semiHidden="0" w:uiPriority="62" w:unhideWhenUsed="0"/>
+    <w:lsdException w:name="Medium Shading 1 Accent 5" w:semiHidden="0" w:uiPriority="63" w:unhideWhenUsed="0"/>
+    <w:lsdException w:name="Medium Shading 2 Accent 5" w:semiHidden="0" w:uiPriority="64" w:unhideWhenUsed="0"/>
+    <w:lsdException w:name="Medium List 1 Accent 5" w:semiHidden="0" w:uiPriority="65" w:unhideWhenUsed="0"/>
+    <w:lsdException w:name="Medium List 2 Accent 5" w:semiHidden="0" w:uiPriority="66" w:unhideWhenUsed="0"/>
+    <w:lsdException w:name="Medium Grid 1 Accent 5" w:semiHidden="0" w:uiPriority="67" w:unhideWhenUsed="0"/>
+    <w:lsdException w:name="Medium Grid 2 Accent 5" w:semiHidden="0" w:uiPriority="68" w:unhideWhenUsed="0"/>
+    <w:lsdException w:name="Medium Grid 3 Accent 5" w:semiHidden="0" w:uiPriority="69" w:unhideWhenUsed="0"/>
+    <w:lsdException w:name="Dark List Accent 5" w:semiHidden="0" w:uiPriority="70" w:unhideWhenUsed="0"/>
+    <w:lsdException w:name="Colorful Shading Accent 5" w:semiHidden="0" w:uiPriority="71" w:unhideWhenUsed="0"/>
+    <w:lsdException w:name="Colorful List Accent 5" w:semiHidden="0" w:uiPriority="72" w:unhideWhenUsed="0"/>
+    <w:lsdException w:name="Colorful Grid Accent 5" w:semiHidden="0" w:uiPriority="73" w:unhideWhenUsed="0"/>
+    <w:lsdException w:name="Light Shading Accent 6" w:semiHidden="0" w:uiPriority="60" w:unhideWhenUsed="0"/>
+    <w:lsdException w:name="Light List Accent 6" w:semiHidden="0" w:uiPriority="61" w:unhideWhenUsed="0"/>
+    <w:lsdException w:name="Light Grid Accent 6" w:semiHidden="0" w:uiPriority="62" w:unhideWhenUsed="0"/>
+    <w:lsdException w:name="Medium Shading 1 Accent 6" w:semiHidden="0" w:uiPriority="63" w:unhideWhenUsed="0"/>
+    <w:lsdException w:name="Medium Shading 2 Accent 6" w:semiHidden="0" w:uiPriority="64" w:unhideWhenUsed="0"/>
+    <w:lsdException w:name="Medium List 1 Accent 6" w:semiHidden="0" w:uiPriority="65" w:unhideWhenUsed="0"/>
+    <w:lsdException w:name="Medium List 2 Accent 6" w:semiHidden="0" w:uiPriority="66" w:unhideWhenUsed="0"/>
+    <w:lsdException w:name="Medium Grid 1 Accent 6" w:semiHidden="0" w:uiPriority="67" w:unhideWhenUsed="0"/>
+    <w:lsdException w:name="Medium Grid 2 Accent 6" w:semiHidden="0" w:uiPriority="68" w:unhideWhenUsed="0"/>
+    <w:lsdException w:name="Medium Grid 3 Accent 6" w:semiHidden="0" w:uiPriority="69" w:unhideWhenUsed="0"/>
+    <w:lsdException w:name="Dark List Accent 6" w:semiHidden="0" w:uiPriority="70" w:unhideWhenUsed="0"/>
+    <w:lsdException w:name="Colorful Shading Accent 6" w:semiHidden="0" w:uiPriority="71" w:unhideWhenUsed="0"/>
+    <w:lsdException w:name="Colorful List Accent 6" w:semiHidden="0" w:uiPriority="72" w:unhideWhenUsed="0"/>
+    <w:lsdException w:name="Colorful Grid Accent 6" w:semiHidden="0" w:uiPriority="73" w:unhideWhenUsed="0"/>
+    <w:lsdException w:name="Subtle Emphasis" w:semiHidden="0" w:uiPriority="19" w:unhideWhenUsed="0" w:qFormat="1"/>
+    <w:lsdException w:name="Intense Emphasis" w:semiHidden="0" w:uiPriority="21" w:unhideWhenUsed="0" w:qFormat="1"/>
+    <w:lsdException w:name="Subtle Reference" w:semiHidden="0" w:uiPriority="31" w:unhideWhenUsed="0" w:qFormat="1"/>
+    <w:lsdException w:name="Intense Reference" w:semiHidden="0" w:uiPriority="32" w:unhideWhenUsed="0" w:qFormat="1"/>
+    <w:lsdException w:name="Book Title" w:semiHidden="0" w:uiPriority="33" w:unhideWhenUsed="0" w:qFormat="1"/>
+    <w:lsdException w:name="Bibliography" w:uiPriority="37"/>
+    <w:lsdException w:name="TOC Heading" w:uiPriority="39" w:qFormat="1"/>
   </w:latentStyles>
   <w:style w:type="paragraph" w:default="1" w:styleId="Normal">
     <w:name w:val="Normal"/>
@@ -1793,6 +1871,311 @@
       <w:szCs w:val="56"/>
     </w:rPr>
   </w:style>
+  <w:style w:type="paragraph" w:styleId="BalloonText">
+    <w:name w:val="Balloon Text"/>
+    <w:basedOn w:val="Normal"/>
+    <w:link w:val="BalloonTextChar"/>
+    <w:uiPriority w:val="99"/>
+    <w:semiHidden/>
+    <w:unhideWhenUsed/>
+    <w:rsid w:val="004221D5"/>
+    <w:pPr>
+      <w:spacing w:after="0" w:line="240" w:lineRule="auto"/>
+    </w:pPr>
+    <w:rPr>
+      <w:rFonts w:ascii="Lucida Grande" w:hAnsi="Lucida Grande" w:cs="Lucida Grande"/>
+      <w:sz w:val="18"/>
+      <w:szCs w:val="18"/>
+    </w:rPr>
+  </w:style>
+  <w:style w:type="character" w:customStyle="1" w:styleId="BalloonTextChar">
+    <w:name w:val="Balloon Text Char"/>
+    <w:basedOn w:val="DefaultParagraphFont"/>
+    <w:link w:val="BalloonText"/>
+    <w:uiPriority w:val="99"/>
+    <w:semiHidden/>
+    <w:rsid w:val="004221D5"/>
+    <w:rPr>
+      <w:rFonts w:ascii="Lucida Grande" w:hAnsi="Lucida Grande" w:cs="Lucida Grande"/>
+      <w:sz w:val="18"/>
+      <w:szCs w:val="18"/>
+    </w:rPr>
+  </w:style>
+</w:styles>
+</file>
+
+<file path=word/stylesWithEffects.xml><?xml version="1.0" encoding="utf-8"?>
+<w:styles xmlns:wpc="http://schemas.microsoft.com/office/word/2010/wordprocessingCanvas" xmlns:mo="http://schemas.microsoft.com/office/mac/office/2008/main" xmlns:mc="http://schemas.openxmlformats.org/markup-compatibility/2006" xmlns:mv="urn:schemas-microsoft-com:mac:vml" xmlns:o="urn:schemas-microsoft-com:office:office" xmlns:r="http://schemas.openxmlformats.org/officeDocument/2006/relationships" xmlns:m="http://schemas.openxmlformats.org/officeDocument/2006/math" xmlns:v="urn:schemas-microsoft-com:vml" xmlns:wp14="http://schemas.microsoft.com/office/word/2010/wordprocessingDrawing" xmlns:wp="http://schemas.openxmlformats.org/drawingml/2006/wordprocessingDrawing" xmlns:w10="urn:schemas-microsoft-com:office:word" xmlns:w="http://schemas.openxmlformats.org/wordprocessingml/2006/main" xmlns:w14="http://schemas.microsoft.com/office/word/2010/wordml" xmlns:wpg="http://schemas.microsoft.com/office/word/2010/wordprocessingGroup" xmlns:wpi="http://schemas.microsoft.com/office/word/2010/wordprocessingInk" xmlns:wne="http://schemas.microsoft.com/office/word/2006/wordml" xmlns:wps="http://schemas.microsoft.com/office/word/2010/wordprocessingShape" mc:Ignorable="w14 wp14">
+  <w:docDefaults>
+    <w:rPrDefault>
+      <w:rPr>
+        <w:rFonts w:asciiTheme="minorHAnsi" w:eastAsiaTheme="minorHAnsi" w:hAnsiTheme="minorHAnsi" w:cstheme="minorBidi"/>
+        <w:sz w:val="22"/>
+        <w:szCs w:val="22"/>
+        <w:lang w:val="en-US" w:eastAsia="en-US" w:bidi="ar-SA"/>
+      </w:rPr>
+    </w:rPrDefault>
+    <w:pPrDefault>
+      <w:pPr>
+        <w:spacing w:after="160" w:line="259" w:lineRule="auto"/>
+      </w:pPr>
+    </w:pPrDefault>
+  </w:docDefaults>
+  <w:latentStyles w:defLockedState="0" w:defUIPriority="99" w:defSemiHidden="1" w:defUnhideWhenUsed="1" w:defQFormat="0" w:count="276">
+    <w:lsdException w:name="Normal" w:semiHidden="0" w:uiPriority="0" w:unhideWhenUsed="0" w:qFormat="1"/>
+    <w:lsdException w:name="heading 1" w:semiHidden="0" w:uiPriority="9" w:unhideWhenUsed="0" w:qFormat="1"/>
+    <w:lsdException w:name="heading 2" w:uiPriority="9" w:qFormat="1"/>
+    <w:lsdException w:name="heading 3" w:uiPriority="9" w:qFormat="1"/>
+    <w:lsdException w:name="heading 4" w:uiPriority="9" w:qFormat="1"/>
+    <w:lsdException w:name="heading 5" w:uiPriority="9" w:qFormat="1"/>
+    <w:lsdException w:name="heading 6" w:uiPriority="9" w:qFormat="1"/>
+    <w:lsdException w:name="heading 7" w:uiPriority="9" w:qFormat="1"/>
+    <w:lsdException w:name="heading 8" w:uiPriority="9" w:qFormat="1"/>
+    <w:lsdException w:name="heading 9" w:uiPriority="9" w:qFormat="1"/>
+    <w:lsdException w:name="toc 1" w:uiPriority="39"/>
+    <w:lsdException w:name="toc 2" w:uiPriority="39"/>
+    <w:lsdException w:name="toc 3" w:uiPriority="39"/>
+    <w:lsdException w:name="toc 4" w:uiPriority="39"/>
+    <w:lsdException w:name="toc 5" w:uiPriority="39"/>
+    <w:lsdException w:name="toc 6" w:uiPriority="39"/>
+    <w:lsdException w:name="toc 7" w:uiPriority="39"/>
+    <w:lsdException w:name="toc 8" w:uiPriority="39"/>
+    <w:lsdException w:name="toc 9" w:uiPriority="39"/>
+    <w:lsdException w:name="caption" w:uiPriority="35" w:qFormat="1"/>
+    <w:lsdException w:name="Title" w:semiHidden="0" w:uiPriority="10" w:unhideWhenUsed="0" w:qFormat="1"/>
+    <w:lsdException w:name="Default Paragraph Font" w:uiPriority="1"/>
+    <w:lsdException w:name="Subtitle" w:semiHidden="0" w:uiPriority="11" w:unhideWhenUsed="0" w:qFormat="1"/>
+    <w:lsdException w:name="Strong" w:semiHidden="0" w:uiPriority="22" w:unhideWhenUsed="0" w:qFormat="1"/>
+    <w:lsdException w:name="Emphasis" w:semiHidden="0" w:uiPriority="20" w:unhideWhenUsed="0" w:qFormat="1"/>
+    <w:lsdException w:name="Table Grid" w:semiHidden="0" w:uiPriority="39" w:unhideWhenUsed="0"/>
+    <w:lsdException w:name="Note Level 1" w:semiHidden="0" w:unhideWhenUsed="0"/>
+    <w:lsdException w:name="Note Level 2" w:semiHidden="0" w:unhideWhenUsed="0"/>
+    <w:lsdException w:name="Note Level 3" w:semiHidden="0" w:unhideWhenUsed="0"/>
+    <w:lsdException w:name="Note Level 4" w:semiHidden="0" w:unhideWhenUsed="0"/>
+    <w:lsdException w:name="Note Level 5" w:semiHidden="0" w:unhideWhenUsed="0"/>
+    <w:lsdException w:name="Note Level 6" w:semiHidden="0" w:unhideWhenUsed="0"/>
+    <w:lsdException w:name="Note Level 7" w:semiHidden="0" w:unhideWhenUsed="0"/>
+    <w:lsdException w:name="Note Level 8" w:semiHidden="0" w:unhideWhenUsed="0"/>
+    <w:lsdException w:name="Note Level 9" w:semiHidden="0" w:unhideWhenUsed="0"/>
+    <w:lsdException w:name="Placeholder Text" w:unhideWhenUsed="0"/>
+    <w:lsdException w:name="No Spacing" w:semiHidden="0" w:uiPriority="1" w:unhideWhenUsed="0" w:qFormat="1"/>
+    <w:lsdException w:name="Light Shading" w:semiHidden="0" w:uiPriority="60" w:unhideWhenUsed="0"/>
+    <w:lsdException w:name="Light List" w:semiHidden="0" w:uiPriority="61" w:unhideWhenUsed="0"/>
+    <w:lsdException w:name="Light Grid" w:semiHidden="0" w:uiPriority="62" w:unhideWhenUsed="0"/>
+    <w:lsdException w:name="Medium Shading 1" w:semiHidden="0" w:uiPriority="63" w:unhideWhenUsed="0"/>
+    <w:lsdException w:name="Medium Shading 2" w:semiHidden="0" w:uiPriority="64" w:unhideWhenUsed="0"/>
+    <w:lsdException w:name="Medium List 1" w:semiHidden="0" w:uiPriority="65" w:unhideWhenUsed="0"/>
+    <w:lsdException w:name="Medium List 2" w:semiHidden="0" w:uiPriority="66" w:unhideWhenUsed="0"/>
+    <w:lsdException w:name="Medium Grid 1" w:semiHidden="0" w:uiPriority="67" w:unhideWhenUsed="0"/>
+    <w:lsdException w:name="Medium Grid 2" w:semiHidden="0" w:uiPriority="68" w:unhideWhenUsed="0"/>
+    <w:lsdException w:name="Medium Grid 3" w:semiHidden="0" w:uiPriority="69" w:unhideWhenUsed="0"/>
+    <w:lsdException w:name="Dark List" w:semiHidden="0" w:uiPriority="70" w:unhideWhenUsed="0"/>
+    <w:lsdException w:name="Colorful Shading" w:semiHidden="0" w:uiPriority="71" w:unhideWhenUsed="0"/>
+    <w:lsdException w:name="Colorful List" w:semiHidden="0" w:uiPriority="72" w:unhideWhenUsed="0"/>
+    <w:lsdException w:name="Colorful Grid" w:semiHidden="0" w:uiPriority="73" w:unhideWhenUsed="0"/>
+    <w:lsdException w:name="Light Shading Accent 1" w:semiHidden="0" w:uiPriority="60" w:unhideWhenUsed="0"/>
+    <w:lsdException w:name="Light List Accent 1" w:semiHidden="0" w:uiPriority="61" w:unhideWhenUsed="0"/>
+    <w:lsdException w:name="Light Grid Accent 1" w:semiHidden="0" w:uiPriority="62" w:unhideWhenUsed="0"/>
+    <w:lsdException w:name="Medium Shading 1 Accent 1" w:semiHidden="0" w:uiPriority="63" w:unhideWhenUsed="0"/>
+    <w:lsdException w:name="Medium Shading 2 Accent 1" w:semiHidden="0" w:uiPriority="64" w:unhideWhenUsed="0"/>
+    <w:lsdException w:name="Medium List 1 Accent 1" w:semiHidden="0" w:uiPriority="65" w:unhideWhenUsed="0"/>
+    <w:lsdException w:name="Revision" w:unhideWhenUsed="0"/>
+    <w:lsdException w:name="List Paragraph" w:semiHidden="0" w:uiPriority="34" w:unhideWhenUsed="0" w:qFormat="1"/>
+    <w:lsdException w:name="Quote" w:semiHidden="0" w:uiPriority="29" w:unhideWhenUsed="0" w:qFormat="1"/>
+    <w:lsdException w:name="Intense Quote" w:semiHidden="0" w:uiPriority="30" w:unhideWhenUsed="0" w:qFormat="1"/>
+    <w:lsdException w:name="Medium List 2 Accent 1" w:semiHidden="0" w:uiPriority="66" w:unhideWhenUsed="0"/>
+    <w:lsdException w:name="Medium Grid 1 Accent 1" w:semiHidden="0" w:uiPriority="67" w:unhideWhenUsed="0"/>
+    <w:lsdException w:name="Medium Grid 2 Accent 1" w:semiHidden="0" w:uiPriority="68" w:unhideWhenUsed="0"/>
+    <w:lsdException w:name="Medium Grid 3 Accent 1" w:semiHidden="0" w:uiPriority="69" w:unhideWhenUsed="0"/>
+    <w:lsdException w:name="Dark List Accent 1" w:semiHidden="0" w:uiPriority="70" w:unhideWhenUsed="0"/>
+    <w:lsdException w:name="Colorful Shading Accent 1" w:semiHidden="0" w:uiPriority="71" w:unhideWhenUsed="0"/>
+    <w:lsdException w:name="Colorful List Accent 1" w:semiHidden="0" w:uiPriority="72" w:unhideWhenUsed="0"/>
+    <w:lsdException w:name="Colorful Grid Accent 1" w:semiHidden="0" w:uiPriority="73" w:unhideWhenUsed="0"/>
+    <w:lsdException w:name="Light Shading Accent 2" w:semiHidden="0" w:uiPriority="60" w:unhideWhenUsed="0"/>
+    <w:lsdException w:name="Light List Accent 2" w:semiHidden="0" w:uiPriority="61" w:unhideWhenUsed="0"/>
+    <w:lsdException w:name="Light Grid Accent 2" w:semiHidden="0" w:uiPriority="62" w:unhideWhenUsed="0"/>
+    <w:lsdException w:name="Medium Shading 1 Accent 2" w:semiHidden="0" w:uiPriority="63" w:unhideWhenUsed="0"/>
+    <w:lsdException w:name="Medium Shading 2 Accent 2" w:semiHidden="0" w:uiPriority="64" w:unhideWhenUsed="0"/>
+    <w:lsdException w:name="Medium List 1 Accent 2" w:semiHidden="0" w:uiPriority="65" w:unhideWhenUsed="0"/>
+    <w:lsdException w:name="Medium List 2 Accent 2" w:semiHidden="0" w:uiPriority="66" w:unhideWhenUsed="0"/>
+    <w:lsdException w:name="Medium Grid 1 Accent 2" w:semiHidden="0" w:uiPriority="67" w:unhideWhenUsed="0"/>
+    <w:lsdException w:name="Medium Grid 2 Accent 2" w:semiHidden="0" w:uiPriority="68" w:unhideWhenUsed="0"/>
+    <w:lsdException w:name="Medium Grid 3 Accent 2" w:semiHidden="0" w:uiPriority="69" w:unhideWhenUsed="0"/>
+    <w:lsdException w:name="Dark List Accent 2" w:semiHidden="0" w:uiPriority="70" w:unhideWhenUsed="0"/>
+    <w:lsdException w:name="Colorful Shading Accent 2" w:semiHidden="0" w:uiPriority="71" w:unhideWhenUsed="0"/>
+    <w:lsdException w:name="Colorful List Accent 2" w:semiHidden="0" w:uiPriority="72" w:unhideWhenUsed="0"/>
+    <w:lsdException w:name="Colorful Grid Accent 2" w:semiHidden="0" w:uiPriority="73" w:unhideWhenUsed="0"/>
+    <w:lsdException w:name="Light Shading Accent 3" w:semiHidden="0" w:uiPriority="60" w:unhideWhenUsed="0"/>
+    <w:lsdException w:name="Light List Accent 3" w:semiHidden="0" w:uiPriority="61" w:unhideWhenUsed="0"/>
+    <w:lsdException w:name="Light Grid Accent 3" w:semiHidden="0" w:uiPriority="62" w:unhideWhenUsed="0"/>
+    <w:lsdException w:name="Medium Shading 1 Accent 3" w:semiHidden="0" w:uiPriority="63" w:unhideWhenUsed="0"/>
+    <w:lsdException w:name="Medium Shading 2 Accent 3" w:semiHidden="0" w:uiPriority="64" w:unhideWhenUsed="0"/>
+    <w:lsdException w:name="Medium List 1 Accent 3" w:semiHidden="0" w:uiPriority="65" w:unhideWhenUsed="0"/>
+    <w:lsdException w:name="Medium List 2 Accent 3" w:semiHidden="0" w:uiPriority="66" w:unhideWhenUsed="0"/>
+    <w:lsdException w:name="Medium Grid 1 Accent 3" w:semiHidden="0" w:uiPriority="67" w:unhideWhenUsed="0"/>
+    <w:lsdException w:name="Medium Grid 2 Accent 3" w:semiHidden="0" w:uiPriority="68" w:unhideWhenUsed="0"/>
+    <w:lsdException w:name="Medium Grid 3 Accent 3" w:semiHidden="0" w:uiPriority="69" w:unhideWhenUsed="0"/>
+    <w:lsdException w:name="Dark List Accent 3" w:semiHidden="0" w:uiPriority="70" w:unhideWhenUsed="0"/>
+    <w:lsdException w:name="Colorful Shading Accent 3" w:semiHidden="0" w:uiPriority="71" w:unhideWhenUsed="0"/>
+    <w:lsdException w:name="Colorful List Accent 3" w:semiHidden="0" w:uiPriority="72" w:unhideWhenUsed="0"/>
+    <w:lsdException w:name="Colorful Grid Accent 3" w:semiHidden="0" w:uiPriority="73" w:unhideWhenUsed="0"/>
+    <w:lsdException w:name="Light Shading Accent 4" w:semiHidden="0" w:uiPriority="60" w:unhideWhenUsed="0"/>
+    <w:lsdException w:name="Light List Accent 4" w:semiHidden="0" w:uiPriority="61" w:unhideWhenUsed="0"/>
+    <w:lsdException w:name="Light Grid Accent 4" w:semiHidden="0" w:uiPriority="62" w:unhideWhenUsed="0"/>
+    <w:lsdException w:name="Medium Shading 1 Accent 4" w:semiHidden="0" w:uiPriority="63" w:unhideWhenUsed="0"/>
+    <w:lsdException w:name="Medium Shading 2 Accent 4" w:semiHidden="0" w:uiPriority="64" w:unhideWhenUsed="0"/>
+    <w:lsdException w:name="Medium List 1 Accent 4" w:semiHidden="0" w:uiPriority="65" w:unhideWhenUsed="0"/>
+    <w:lsdException w:name="Medium List 2 Accent 4" w:semiHidden="0" w:uiPriority="66" w:unhideWhenUsed="0"/>
+    <w:lsdException w:name="Medium Grid 1 Accent 4" w:semiHidden="0" w:uiPriority="67" w:unhideWhenUsed="0"/>
+    <w:lsdException w:name="Medium Grid 2 Accent 4" w:semiHidden="0" w:uiPriority="68" w:unhideWhenUsed="0"/>
+    <w:lsdException w:name="Medium Grid 3 Accent 4" w:semiHidden="0" w:uiPriority="69" w:unhideWhenUsed="0"/>
+    <w:lsdException w:name="Dark List Accent 4" w:semiHidden="0" w:uiPriority="70" w:unhideWhenUsed="0"/>
+    <w:lsdException w:name="Colorful Shading Accent 4" w:semiHidden="0" w:uiPriority="71" w:unhideWhenUsed="0"/>
+    <w:lsdException w:name="Colorful List Accent 4" w:semiHidden="0" w:uiPriority="72" w:unhideWhenUsed="0"/>
+    <w:lsdException w:name="Colorful Grid Accent 4" w:semiHidden="0" w:uiPriority="73" w:unhideWhenUsed="0"/>
+    <w:lsdException w:name="Light Shading Accent 5" w:semiHidden="0" w:uiPriority="60" w:unhideWhenUsed="0"/>
+    <w:lsdException w:name="Light List Accent 5" w:semiHidden="0" w:uiPriority="61" w:unhideWhenUsed="0"/>
+    <w:lsdException w:name="Light Grid Accent 5" w:semiHidden="0" w:uiPriority="62" w:unhideWhenUsed="0"/>
+    <w:lsdException w:name="Medium Shading 1 Accent 5" w:semiHidden="0" w:uiPriority="63" w:unhideWhenUsed="0"/>
+    <w:lsdException w:name="Medium Shading 2 Accent 5" w:semiHidden="0" w:uiPriority="64" w:unhideWhenUsed="0"/>
+    <w:lsdException w:name="Medium List 1 Accent 5" w:semiHidden="0" w:uiPriority="65" w:unhideWhenUsed="0"/>
+    <w:lsdException w:name="Medium List 2 Accent 5" w:semiHidden="0" w:uiPriority="66" w:unhideWhenUsed="0"/>
+    <w:lsdException w:name="Medium Grid 1 Accent 5" w:semiHidden="0" w:uiPriority="67" w:unhideWhenUsed="0"/>
+    <w:lsdException w:name="Medium Grid 2 Accent 5" w:semiHidden="0" w:uiPriority="68" w:unhideWhenUsed="0"/>
+    <w:lsdException w:name="Medium Grid 3 Accent 5" w:semiHidden="0" w:uiPriority="69" w:unhideWhenUsed="0"/>
+    <w:lsdException w:name="Dark List Accent 5" w:semiHidden="0" w:uiPriority="70" w:unhideWhenUsed="0"/>
+    <w:lsdException w:name="Colorful Shading Accent 5" w:semiHidden="0" w:uiPriority="71" w:unhideWhenUsed="0"/>
+    <w:lsdException w:name="Colorful List Accent 5" w:semiHidden="0" w:uiPriority="72" w:unhideWhenUsed="0"/>
+    <w:lsdException w:name="Colorful Grid Accent 5" w:semiHidden="0" w:uiPriority="73" w:unhideWhenUsed="0"/>
+    <w:lsdException w:name="Light Shading Accent 6" w:semiHidden="0" w:uiPriority="60" w:unhideWhenUsed="0"/>
+    <w:lsdException w:name="Light List Accent 6" w:semiHidden="0" w:uiPriority="61" w:unhideWhenUsed="0"/>
+    <w:lsdException w:name="Light Grid Accent 6" w:semiHidden="0" w:uiPriority="62" w:unhideWhenUsed="0"/>
+    <w:lsdException w:name="Medium Shading 1 Accent 6" w:semiHidden="0" w:uiPriority="63" w:unhideWhenUsed="0"/>
+    <w:lsdException w:name="Medium Shading 2 Accent 6" w:semiHidden="0" w:uiPriority="64" w:unhideWhenUsed="0"/>
+    <w:lsdException w:name="Medium List 1 Accent 6" w:semiHidden="0" w:uiPriority="65" w:unhideWhenUsed="0"/>
+    <w:lsdException w:name="Medium List 2 Accent 6" w:semiHidden="0" w:uiPriority="66" w:unhideWhenUsed="0"/>
+    <w:lsdException w:name="Medium Grid 1 Accent 6" w:semiHidden="0" w:uiPriority="67" w:unhideWhenUsed="0"/>
+    <w:lsdException w:name="Medium Grid 2 Accent 6" w:semiHidden="0" w:uiPriority="68" w:unhideWhenUsed="0"/>
+    <w:lsdException w:name="Medium Grid 3 Accent 6" w:semiHidden="0" w:uiPriority="69" w:unhideWhenUsed="0"/>
+    <w:lsdException w:name="Dark List Accent 6" w:semiHidden="0" w:uiPriority="70" w:unhideWhenUsed="0"/>
+    <w:lsdException w:name="Colorful Shading Accent 6" w:semiHidden="0" w:uiPriority="71" w:unhideWhenUsed="0"/>
+    <w:lsdException w:name="Colorful List Accent 6" w:semiHidden="0" w:uiPriority="72" w:unhideWhenUsed="0"/>
+    <w:lsdException w:name="Colorful Grid Accent 6" w:semiHidden="0" w:uiPriority="73" w:unhideWhenUsed="0"/>
+    <w:lsdException w:name="Subtle Emphasis" w:semiHidden="0" w:uiPriority="19" w:unhideWhenUsed="0" w:qFormat="1"/>
+    <w:lsdException w:name="Intense Emphasis" w:semiHidden="0" w:uiPriority="21" w:unhideWhenUsed="0" w:qFormat="1"/>
+    <w:lsdException w:name="Subtle Reference" w:semiHidden="0" w:uiPriority="31" w:unhideWhenUsed="0" w:qFormat="1"/>
+    <w:lsdException w:name="Intense Reference" w:semiHidden="0" w:uiPriority="32" w:unhideWhenUsed="0" w:qFormat="1"/>
+    <w:lsdException w:name="Book Title" w:semiHidden="0" w:uiPriority="33" w:unhideWhenUsed="0" w:qFormat="1"/>
+    <w:lsdException w:name="Bibliography" w:uiPriority="37"/>
+    <w:lsdException w:name="TOC Heading" w:uiPriority="39" w:qFormat="1"/>
+  </w:latentStyles>
+  <w:style w:type="paragraph" w:default="1" w:styleId="Normal">
+    <w:name w:val="Normal"/>
+    <w:qFormat/>
+  </w:style>
+  <w:style w:type="character" w:default="1" w:styleId="DefaultParagraphFont">
+    <w:name w:val="Default Paragraph Font"/>
+    <w:uiPriority w:val="1"/>
+    <w:semiHidden/>
+    <w:unhideWhenUsed/>
+  </w:style>
+  <w:style w:type="table" w:default="1" w:styleId="TableNormal">
+    <w:name w:val="Normal Table"/>
+    <w:uiPriority w:val="99"/>
+    <w:semiHidden/>
+    <w:unhideWhenUsed/>
+    <w:tblPr>
+      <w:tblInd w:w="0" w:type="dxa"/>
+      <w:tblCellMar>
+        <w:top w:w="0" w:type="dxa"/>
+        <w:left w:w="108" w:type="dxa"/>
+        <w:bottom w:w="0" w:type="dxa"/>
+        <w:right w:w="108" w:type="dxa"/>
+      </w:tblCellMar>
+    </w:tblPr>
+  </w:style>
+  <w:style w:type="numbering" w:default="1" w:styleId="NoList">
+    <w:name w:val="No List"/>
+    <w:uiPriority w:val="99"/>
+    <w:semiHidden/>
+    <w:unhideWhenUsed/>
+  </w:style>
+  <w:style w:type="paragraph" w:styleId="ListParagraph">
+    <w:name w:val="List Paragraph"/>
+    <w:basedOn w:val="Normal"/>
+    <w:uiPriority w:val="34"/>
+    <w:qFormat/>
+    <w:rsid w:val="00926884"/>
+    <w:pPr>
+      <w:spacing w:line="256" w:lineRule="auto"/>
+      <w:ind w:left="720"/>
+      <w:contextualSpacing/>
+    </w:pPr>
+  </w:style>
+  <w:style w:type="paragraph" w:styleId="Title">
+    <w:name w:val="Title"/>
+    <w:basedOn w:val="Normal"/>
+    <w:next w:val="Normal"/>
+    <w:link w:val="TitleChar"/>
+    <w:uiPriority w:val="10"/>
+    <w:qFormat/>
+    <w:rsid w:val="00926884"/>
+    <w:pPr>
+      <w:spacing w:after="0" w:line="240" w:lineRule="auto"/>
+      <w:contextualSpacing/>
+    </w:pPr>
+    <w:rPr>
+      <w:rFonts w:asciiTheme="majorHAnsi" w:eastAsiaTheme="majorEastAsia" w:hAnsiTheme="majorHAnsi" w:cstheme="majorBidi"/>
+      <w:spacing w:val="-10"/>
+      <w:kern w:val="28"/>
+      <w:sz w:val="56"/>
+      <w:szCs w:val="56"/>
+    </w:rPr>
+  </w:style>
+  <w:style w:type="character" w:customStyle="1" w:styleId="TitleChar">
+    <w:name w:val="Title Char"/>
+    <w:basedOn w:val="DefaultParagraphFont"/>
+    <w:link w:val="Title"/>
+    <w:uiPriority w:val="10"/>
+    <w:rsid w:val="00926884"/>
+    <w:rPr>
+      <w:rFonts w:asciiTheme="majorHAnsi" w:eastAsiaTheme="majorEastAsia" w:hAnsiTheme="majorHAnsi" w:cstheme="majorBidi"/>
+      <w:spacing w:val="-10"/>
+      <w:kern w:val="28"/>
+      <w:sz w:val="56"/>
+      <w:szCs w:val="56"/>
+    </w:rPr>
+  </w:style>
+  <w:style w:type="paragraph" w:styleId="BalloonText">
+    <w:name w:val="Balloon Text"/>
+    <w:basedOn w:val="Normal"/>
+    <w:link w:val="BalloonTextChar"/>
+    <w:uiPriority w:val="99"/>
+    <w:semiHidden/>
+    <w:unhideWhenUsed/>
+    <w:rsid w:val="004221D5"/>
+    <w:pPr>
+      <w:spacing w:after="0" w:line="240" w:lineRule="auto"/>
+    </w:pPr>
+    <w:rPr>
+      <w:rFonts w:ascii="Lucida Grande" w:hAnsi="Lucida Grande" w:cs="Lucida Grande"/>
+      <w:sz w:val="18"/>
+      <w:szCs w:val="18"/>
+    </w:rPr>
+  </w:style>
+  <w:style w:type="character" w:customStyle="1" w:styleId="BalloonTextChar">
+    <w:name w:val="Balloon Text Char"/>
+    <w:basedOn w:val="DefaultParagraphFont"/>
+    <w:link w:val="BalloonText"/>
+    <w:uiPriority w:val="99"/>
+    <w:semiHidden/>
+    <w:rsid w:val="004221D5"/>
+    <w:rPr>
+      <w:rFonts w:ascii="Lucida Grande" w:hAnsi="Lucida Grande" w:cs="Lucida Grande"/>
+      <w:sz w:val="18"/>
+      <w:szCs w:val="18"/>
+    </w:rPr>
+  </w:style>
 </w:styles>
 </file>
 
@@ -1839,7 +2222,7 @@
     </a:clrScheme>
     <a:fontScheme name="Office">
       <a:majorFont>
-        <a:latin typeface="Calibri Light" panose="020F0302020204030204"/>
+        <a:latin typeface="Calibri Light"/>
         <a:ea typeface=""/>
         <a:cs typeface=""/>
         <a:font script="Jpan" typeface="游ゴシック Light"/>
@@ -1874,7 +2257,7 @@
         <a:font script="Geor" typeface="Sylfaen"/>
       </a:majorFont>
       <a:minorFont>
-        <a:latin typeface="Calibri" panose="020F0502020204030204"/>
+        <a:latin typeface="Calibri"/>
         <a:ea typeface=""/>
         <a:cs typeface=""/>
         <a:font script="Jpan" typeface="游明朝"/>
@@ -2051,7 +2434,7 @@
   <a:extraClrSchemeLst/>
   <a:extLst>
     <a:ext uri="{05A4C25C-085E-4340-85A3-A5531E510DB2}">
-      <thm15:themeFamily xmlns:thm15="http://schemas.microsoft.com/office/thememl/2012/main" name="Office Theme" id="{62F939B6-93AF-4DB8-9C6B-D6C7DFDC589F}" vid="{4A3C46E8-61CC-4603-A589-7422A47A8E4A}"/>
+      <thm15:themeFamily xmlns:thm15="http://schemas.microsoft.com/office/thememl/2012/main" xmlns="" name="Office Theme" id="{62F939B6-93AF-4DB8-9C6B-D6C7DFDC589F}" vid="{4A3C46E8-61CC-4603-A589-7422A47A8E4A}"/>
     </a:ext>
   </a:extLst>
 </a:theme>

</xml_diff>

<commit_message>
Added Room Use Case Diagram
</commit_message>
<xml_diff>
--- a/Requirements Analysis Document.docx
+++ b/Requirements Analysis Document.docx
@@ -523,6 +523,21 @@
         </w:rPr>
         <w:t>Load Game</w:t>
       </w:r>
+      <w:r>
+        <w:rPr>
+          <w:sz w:val="24"/>
+          <w:szCs w:val="24"/>
+        </w:rPr>
+        <w:t xml:space="preserve"> </w:t>
+      </w:r>
+      <w:r>
+        <w:rPr>
+          <w:b/>
+          <w:sz w:val="24"/>
+          <w:szCs w:val="24"/>
+        </w:rPr>
+        <w:t>R</w:t>
+      </w:r>
     </w:p>
     <w:p>
       <w:pPr>
@@ -543,6 +558,21 @@
         </w:rPr>
         <w:t>Resume Game</w:t>
       </w:r>
+      <w:r>
+        <w:rPr>
+          <w:sz w:val="24"/>
+          <w:szCs w:val="24"/>
+        </w:rPr>
+        <w:t xml:space="preserve"> </w:t>
+      </w:r>
+      <w:r>
+        <w:rPr>
+          <w:b/>
+          <w:sz w:val="24"/>
+          <w:szCs w:val="24"/>
+        </w:rPr>
+        <w:t>R</w:t>
+      </w:r>
     </w:p>
     <w:p>
       <w:pPr>
@@ -563,6 +593,21 @@
         </w:rPr>
         <w:t>Check Inventory</w:t>
       </w:r>
+      <w:r>
+        <w:rPr>
+          <w:sz w:val="24"/>
+          <w:szCs w:val="24"/>
+        </w:rPr>
+        <w:t xml:space="preserve"> </w:t>
+      </w:r>
+      <w:r>
+        <w:rPr>
+          <w:b/>
+          <w:sz w:val="24"/>
+          <w:szCs w:val="24"/>
+        </w:rPr>
+        <w:t>R</w:t>
+      </w:r>
     </w:p>
     <w:p>
       <w:pPr>
@@ -743,6 +788,21 @@
         </w:rPr>
         <w:t>Win Fight</w:t>
       </w:r>
+      <w:r>
+        <w:rPr>
+          <w:sz w:val="24"/>
+          <w:szCs w:val="24"/>
+        </w:rPr>
+        <w:t xml:space="preserve"> </w:t>
+      </w:r>
+      <w:r>
+        <w:rPr>
+          <w:b/>
+          <w:sz w:val="24"/>
+          <w:szCs w:val="24"/>
+        </w:rPr>
+        <w:t>R</w:t>
+      </w:r>
     </w:p>
     <w:p>
       <w:pPr>
@@ -823,6 +883,21 @@
         </w:rPr>
         <w:t>Lose Fight</w:t>
       </w:r>
+      <w:r>
+        <w:rPr>
+          <w:sz w:val="24"/>
+          <w:szCs w:val="24"/>
+        </w:rPr>
+        <w:t xml:space="preserve"> </w:t>
+      </w:r>
+      <w:r>
+        <w:rPr>
+          <w:b/>
+          <w:sz w:val="24"/>
+          <w:szCs w:val="24"/>
+        </w:rPr>
+        <w:t>R</w:t>
+      </w:r>
     </w:p>
     <w:p>
       <w:pPr>
@@ -843,6 +918,14 @@
         </w:rPr>
         <w:t xml:space="preserve">Receive Damage </w:t>
       </w:r>
+      <w:r>
+        <w:rPr>
+          <w:b/>
+          <w:sz w:val="24"/>
+          <w:szCs w:val="24"/>
+        </w:rPr>
+        <w:t>R</w:t>
+      </w:r>
     </w:p>
     <w:p>
       <w:pPr>
@@ -863,6 +946,21 @@
         </w:rPr>
         <w:t>Attack Monster</w:t>
       </w:r>
+      <w:r>
+        <w:rPr>
+          <w:sz w:val="24"/>
+          <w:szCs w:val="24"/>
+        </w:rPr>
+        <w:t xml:space="preserve"> </w:t>
+      </w:r>
+      <w:r>
+        <w:rPr>
+          <w:b/>
+          <w:sz w:val="24"/>
+          <w:szCs w:val="24"/>
+        </w:rPr>
+        <w:t>R</w:t>
+      </w:r>
     </w:p>
     <w:p>
       <w:pPr>
@@ -904,6 +1002,21 @@
         <w:lastRenderedPageBreak/>
         <w:t>Go to Room</w:t>
       </w:r>
+      <w:r>
+        <w:rPr>
+          <w:sz w:val="24"/>
+          <w:szCs w:val="24"/>
+        </w:rPr>
+        <w:t xml:space="preserve"> </w:t>
+      </w:r>
+      <w:r>
+        <w:rPr>
+          <w:b/>
+          <w:sz w:val="24"/>
+          <w:szCs w:val="24"/>
+        </w:rPr>
+        <w:t>R</w:t>
+      </w:r>
     </w:p>
     <w:p>
       <w:pPr>
@@ -964,6 +1077,14 @@
         </w:rPr>
         <w:t xml:space="preserve">Solve Puzzle Incorrectly </w:t>
       </w:r>
+      <w:r>
+        <w:rPr>
+          <w:b/>
+          <w:sz w:val="24"/>
+          <w:szCs w:val="24"/>
+        </w:rPr>
+        <w:t>R</w:t>
+      </w:r>
     </w:p>
     <w:p>
       <w:pPr>
@@ -984,6 +1105,21 @@
         </w:rPr>
         <w:t>Ignore Puzzle</w:t>
       </w:r>
+      <w:r>
+        <w:rPr>
+          <w:sz w:val="24"/>
+          <w:szCs w:val="24"/>
+        </w:rPr>
+        <w:t xml:space="preserve"> </w:t>
+      </w:r>
+      <w:r>
+        <w:rPr>
+          <w:b/>
+          <w:sz w:val="24"/>
+          <w:szCs w:val="24"/>
+        </w:rPr>
+        <w:t>R</w:t>
+      </w:r>
     </w:p>
     <w:p>
       <w:pPr>
@@ -1004,6 +1140,21 @@
         </w:rPr>
         <w:t>Request Hint</w:t>
       </w:r>
+      <w:r>
+        <w:rPr>
+          <w:sz w:val="24"/>
+          <w:szCs w:val="24"/>
+        </w:rPr>
+        <w:t xml:space="preserve"> </w:t>
+      </w:r>
+      <w:r>
+        <w:rPr>
+          <w:b/>
+          <w:sz w:val="24"/>
+          <w:szCs w:val="24"/>
+        </w:rPr>
+        <w:t>R</w:t>
+      </w:r>
     </w:p>
     <w:p>
       <w:pPr>
@@ -1099,8 +1250,6 @@
         </w:rPr>
         <w:t>Navigation</w:t>
       </w:r>
-      <w:bookmarkStart w:id="0" w:name="_GoBack"/>
-      <w:bookmarkEnd w:id="0"/>
     </w:p>
     <w:p/>
     <w:p/>
@@ -1153,19 +1302,153 @@
     </w:p>
     <w:p>
       <w:r>
+        <w:tab/>
+        <w:t xml:space="preserve">2.2.1 Deleted Requirements </w:t>
+      </w:r>
+    </w:p>
+    <w:p>
+      <w:pPr>
+        <w:pStyle w:val="ListParagraph"/>
+        <w:numPr>
+          <w:ilvl w:val="0"/>
+          <w:numId w:val="7"/>
+        </w:numPr>
+      </w:pPr>
+      <w:r>
+        <w:t>Options Menu</w:t>
+      </w:r>
+    </w:p>
+    <w:p>
+      <w:pPr>
+        <w:pStyle w:val="ListParagraph"/>
+        <w:numPr>
+          <w:ilvl w:val="0"/>
+          <w:numId w:val="7"/>
+        </w:numPr>
+      </w:pPr>
+      <w:r>
+        <w:t xml:space="preserve">Check Navigation Options </w:t>
+      </w:r>
+    </w:p>
+    <w:p>
+      <w:pPr>
+        <w:pStyle w:val="ListParagraph"/>
+        <w:numPr>
+          <w:ilvl w:val="0"/>
+          <w:numId w:val="7"/>
+        </w:numPr>
+      </w:pPr>
+      <w:r>
+        <w:t xml:space="preserve">Return to Past Room </w:t>
+      </w:r>
+    </w:p>
+    <w:p>
+      <w:pPr>
+        <w:pStyle w:val="ListParagraph"/>
+        <w:numPr>
+          <w:ilvl w:val="0"/>
+          <w:numId w:val="7"/>
+        </w:numPr>
+      </w:pPr>
+      <w:r>
+        <w:t xml:space="preserve">Give Item </w:t>
+      </w:r>
+    </w:p>
+    <w:p>
+      <w:pPr>
+        <w:pStyle w:val="ListParagraph"/>
+        <w:numPr>
+          <w:ilvl w:val="0"/>
+          <w:numId w:val="7"/>
+        </w:numPr>
+      </w:pPr>
+      <w:r>
+        <w:t xml:space="preserve">Health Points </w:t>
+      </w:r>
+    </w:p>
+    <w:p>
+      <w:pPr>
+        <w:pStyle w:val="ListParagraph"/>
+        <w:numPr>
+          <w:ilvl w:val="0"/>
+          <w:numId w:val="7"/>
+        </w:numPr>
+      </w:pPr>
+      <w:r>
+        <w:t xml:space="preserve">Combat Structure </w:t>
+      </w:r>
+    </w:p>
+    <w:p>
+      <w:pPr>
+        <w:pStyle w:val="ListParagraph"/>
+        <w:numPr>
+          <w:ilvl w:val="0"/>
+          <w:numId w:val="7"/>
+        </w:numPr>
+      </w:pPr>
+      <w:r>
+        <w:t xml:space="preserve">Description of Enemy Attack </w:t>
+      </w:r>
+    </w:p>
+    <w:p>
+      <w:pPr>
+        <w:pStyle w:val="ListParagraph"/>
+        <w:numPr>
+          <w:ilvl w:val="0"/>
+          <w:numId w:val="7"/>
+        </w:numPr>
+      </w:pPr>
+      <w:r>
+        <w:t xml:space="preserve">Attack Options </w:t>
+      </w:r>
+    </w:p>
+    <w:p>
+      <w:pPr>
+        <w:pStyle w:val="ListParagraph"/>
+        <w:numPr>
+          <w:ilvl w:val="0"/>
+          <w:numId w:val="7"/>
+        </w:numPr>
+      </w:pPr>
+      <w:r>
+        <w:t xml:space="preserve">Weapon Attack </w:t>
+      </w:r>
+    </w:p>
+    <w:p>
+      <w:pPr>
+        <w:pStyle w:val="ListParagraph"/>
+        <w:numPr>
+          <w:ilvl w:val="0"/>
+          <w:numId w:val="7"/>
+        </w:numPr>
+      </w:pPr>
+      <w:r>
+        <w:t xml:space="preserve">Defend </w:t>
+      </w:r>
+    </w:p>
+    <w:p>
+      <w:r>
+        <w:tab/>
+        <w:t xml:space="preserve">2.2.2 Changed/Updated Requirements </w:t>
+      </w:r>
+    </w:p>
+    <w:p>
+      <w:pPr>
+        <w:pStyle w:val="ListParagraph"/>
+        <w:numPr>
+          <w:ilvl w:val="0"/>
+          <w:numId w:val="8"/>
+        </w:numPr>
+      </w:pPr>
+      <w:r>
+        <w:t>Combined Check Navigation Options and Return to Past Room to get Go to Room.</w:t>
+      </w:r>
+    </w:p>
+    <w:p>
+      <w:r>
         <w:t xml:space="preserve">2.3 Non Functional Requirements </w:t>
       </w:r>
     </w:p>
-    <w:p/>
-    <w:p/>
-    <w:p/>
-    <w:p/>
-    <w:p/>
-    <w:p/>
-    <w:p/>
-    <w:p/>
-    <w:p/>
-    <w:p/>
     <w:p/>
     <w:p/>
     <w:p/>
@@ -1486,9 +1769,9 @@
           <w:noProof/>
         </w:rPr>
         <w:drawing>
-          <wp:inline distT="0" distB="0" distL="0" distR="0" wp14:anchorId="34C4D0D7" wp14:editId="0A52AF10">
-            <wp:extent cx="5943600" cy="4626610"/>
-            <wp:effectExtent l="0" t="0" r="0" b="2540"/>
+          <wp:inline distT="0" distB="0" distL="0" distR="0" wp14:anchorId="34C4D0D7" wp14:editId="7FFB8CBC">
+            <wp:extent cx="3710940" cy="2888665"/>
+            <wp:effectExtent l="0" t="0" r="3810" b="6985"/>
             <wp:docPr id="20" name="Picture 20"/>
             <wp:cNvGraphicFramePr>
               <a:graphicFrameLocks xmlns:a="http://schemas.openxmlformats.org/drawingml/2006/main" noChangeAspect="1"/>
@@ -1509,7 +1792,7 @@
                   <pic:spPr>
                     <a:xfrm>
                       <a:off x="0" y="0"/>
-                      <a:ext cx="5943600" cy="4626610"/>
+                      <a:ext cx="3723501" cy="2898443"/>
                     </a:xfrm>
                     <a:prstGeom prst="rect">
                       <a:avLst/>
@@ -1522,24 +1805,64 @@
         </w:drawing>
       </w:r>
     </w:p>
-    <w:p/>
-    <w:p/>
-    <w:p/>
-    <w:p/>
-    <w:p/>
-    <w:p/>
-    <w:p/>
-    <w:p/>
-    <w:p/>
-    <w:p/>
-    <w:p/>
-    <w:p/>
-    <w:p/>
-    <w:p>
-      <w:r>
-        <w:rPr>
-          <w:b/>
-        </w:rPr>
+    <w:p>
+      <w:r>
+        <w:t xml:space="preserve">Room Feature </w:t>
+      </w:r>
+    </w:p>
+    <w:p>
+      <w:r>
+        <w:rPr>
+          <w:noProof/>
+        </w:rPr>
+        <w:drawing>
+          <wp:inline distT="0" distB="0" distL="0" distR="0" wp14:anchorId="5D43368E" wp14:editId="44BF9154">
+            <wp:extent cx="4011182" cy="3063240"/>
+            <wp:effectExtent l="0" t="0" r="8890" b="3810"/>
+            <wp:docPr id="24" name="Picture 24"/>
+            <wp:cNvGraphicFramePr>
+              <a:graphicFrameLocks xmlns:a="http://schemas.openxmlformats.org/drawingml/2006/main" noChangeAspect="1"/>
+            </wp:cNvGraphicFramePr>
+            <a:graphic xmlns:a="http://schemas.openxmlformats.org/drawingml/2006/main">
+              <a:graphicData uri="http://schemas.openxmlformats.org/drawingml/2006/picture">
+                <pic:pic xmlns:pic="http://schemas.openxmlformats.org/drawingml/2006/picture">
+                  <pic:nvPicPr>
+                    <pic:cNvPr id="24" name="Room Feature.jpg"/>
+                    <pic:cNvPicPr/>
+                  </pic:nvPicPr>
+                  <pic:blipFill>
+                    <a:blip r:embed="rId13"/>
+                    <a:stretch>
+                      <a:fillRect/>
+                    </a:stretch>
+                  </pic:blipFill>
+                  <pic:spPr>
+                    <a:xfrm>
+                      <a:off x="0" y="0"/>
+                      <a:ext cx="4017185" cy="3067824"/>
+                    </a:xfrm>
+                    <a:prstGeom prst="rect">
+                      <a:avLst/>
+                    </a:prstGeom>
+                  </pic:spPr>
+                </pic:pic>
+              </a:graphicData>
+            </a:graphic>
+          </wp:inline>
+        </w:drawing>
+      </w:r>
+    </w:p>
+    <w:p/>
+    <w:p/>
+    <w:p/>
+    <w:p/>
+    <w:p/>
+    <w:p>
+      <w:r>
+        <w:rPr>
+          <w:b/>
+        </w:rPr>
+        <w:lastRenderedPageBreak/>
         <w:t>2.4.1.2 Use Case Descriptions</w:t>
       </w:r>
     </w:p>
@@ -1637,6 +1960,8 @@
         <w:t xml:space="preserve">Whenever the player is engaged in combat there are many ways they can interact with the system. The player can attack a monster, win the fight, receive damage, lose a fight, escape the fight, get a hint for surrendering the fight, and surrender the fight. </w:t>
       </w:r>
     </w:p>
+    <w:p/>
+    <w:p/>
     <w:p/>
     <w:p/>
     <w:p/>
@@ -2082,7 +2407,7 @@
                     </pic:cNvPicPr>
                   </pic:nvPicPr>
                   <pic:blipFill>
-                    <a:blip r:embed="rId13">
+                    <a:blip r:embed="rId14">
                       <a:extLst>
                         <a:ext uri="{28A0092B-C50C-407E-A947-70E740481C1C}">
                           <a14:useLocalDpi xmlns:a14="http://schemas.microsoft.com/office/drawing/2010/main" val="0"/>
@@ -2152,7 +2477,7 @@
                     <pic:cNvPicPr/>
                   </pic:nvPicPr>
                   <pic:blipFill>
-                    <a:blip r:embed="rId14">
+                    <a:blip r:embed="rId15">
                       <a:extLst>
                         <a:ext uri="{28A0092B-C50C-407E-A947-70E740481C1C}">
                           <a14:useLocalDpi xmlns:a14="http://schemas.microsoft.com/office/drawing/2010/main" val="0"/>
@@ -2232,7 +2557,7 @@
                     <pic:cNvPicPr/>
                   </pic:nvPicPr>
                   <pic:blipFill>
-                    <a:blip r:embed="rId15">
+                    <a:blip r:embed="rId16">
                       <a:extLst>
                         <a:ext uri="{28A0092B-C50C-407E-A947-70E740481C1C}">
                           <a14:useLocalDpi xmlns:a14="http://schemas.microsoft.com/office/drawing/2010/main" val="0"/>
@@ -2301,7 +2626,7 @@
                     <pic:cNvPicPr/>
                   </pic:nvPicPr>
                   <pic:blipFill>
-                    <a:blip r:embed="rId16">
+                    <a:blip r:embed="rId17">
                       <a:extLst>
                         <a:ext uri="{28A0092B-C50C-407E-A947-70E740481C1C}">
                           <a14:useLocalDpi xmlns:a14="http://schemas.microsoft.com/office/drawing/2010/main" val="0"/>
@@ -2378,7 +2703,7 @@
                     <pic:cNvPicPr/>
                   </pic:nvPicPr>
                   <pic:blipFill>
-                    <a:blip r:embed="rId17">
+                    <a:blip r:embed="rId18">
                       <a:extLst>
                         <a:ext uri="{28A0092B-C50C-407E-A947-70E740481C1C}">
                           <a14:useLocalDpi xmlns:a14="http://schemas.microsoft.com/office/drawing/2010/main" val="0"/>
@@ -2450,7 +2775,7 @@
                     <pic:cNvPicPr/>
                   </pic:nvPicPr>
                   <pic:blipFill>
-                    <a:blip r:embed="rId18">
+                    <a:blip r:embed="rId19">
                       <a:extLst>
                         <a:ext uri="{28A0092B-C50C-407E-A947-70E740481C1C}">
                           <a14:useLocalDpi xmlns:a14="http://schemas.microsoft.com/office/drawing/2010/main" val="0"/>
@@ -2556,7 +2881,7 @@
                     <pic:cNvPicPr/>
                   </pic:nvPicPr>
                   <pic:blipFill>
-                    <a:blip r:embed="rId19">
+                    <a:blip r:embed="rId20">
                       <a:extLst>
                         <a:ext uri="{28A0092B-C50C-407E-A947-70E740481C1C}">
                           <a14:useLocalDpi xmlns:a14="http://schemas.microsoft.com/office/drawing/2010/main" val="0"/>
@@ -2623,7 +2948,7 @@
                     <pic:cNvPicPr/>
                   </pic:nvPicPr>
                   <pic:blipFill>
-                    <a:blip r:embed="rId20">
+                    <a:blip r:embed="rId21">
                       <a:extLst>
                         <a:ext uri="{28A0092B-C50C-407E-A947-70E740481C1C}">
                           <a14:useLocalDpi xmlns:a14="http://schemas.microsoft.com/office/drawing/2010/main" val="0"/>
@@ -2726,7 +3051,7 @@
                     <pic:cNvPicPr/>
                   </pic:nvPicPr>
                   <pic:blipFill>
-                    <a:blip r:embed="rId21">
+                    <a:blip r:embed="rId22">
                       <a:extLst>
                         <a:ext uri="{28A0092B-C50C-407E-A947-70E740481C1C}">
                           <a14:useLocalDpi xmlns:a14="http://schemas.microsoft.com/office/drawing/2010/main" val="0"/>
@@ -2793,7 +3118,7 @@
                     <pic:cNvPicPr/>
                   </pic:nvPicPr>
                   <pic:blipFill>
-                    <a:blip r:embed="rId22">
+                    <a:blip r:embed="rId23">
                       <a:extLst>
                         <a:ext uri="{28A0092B-C50C-407E-A947-70E740481C1C}">
                           <a14:useLocalDpi xmlns:a14="http://schemas.microsoft.com/office/drawing/2010/main" val="0"/>
@@ -2882,7 +3207,7 @@
                     <pic:cNvPicPr/>
                   </pic:nvPicPr>
                   <pic:blipFill>
-                    <a:blip r:embed="rId23">
+                    <a:blip r:embed="rId24">
                       <a:extLst>
                         <a:ext uri="{28A0092B-C50C-407E-A947-70E740481C1C}">
                           <a14:useLocalDpi xmlns:a14="http://schemas.microsoft.com/office/drawing/2010/main" val="0"/>
@@ -2949,7 +3274,7 @@
                     <pic:cNvPicPr/>
                   </pic:nvPicPr>
                   <pic:blipFill>
-                    <a:blip r:embed="rId24">
+                    <a:blip r:embed="rId25">
                       <a:extLst>
                         <a:ext uri="{28A0092B-C50C-407E-A947-70E740481C1C}">
                           <a14:useLocalDpi xmlns:a14="http://schemas.microsoft.com/office/drawing/2010/main" val="0"/>
@@ -3065,7 +3390,7 @@
                     <pic:cNvPicPr/>
                   </pic:nvPicPr>
                   <pic:blipFill>
-                    <a:blip r:embed="rId25">
+                    <a:blip r:embed="rId26">
                       <a:extLst>
                         <a:ext uri="{28A0092B-C50C-407E-A947-70E740481C1C}">
                           <a14:useLocalDpi xmlns:a14="http://schemas.microsoft.com/office/drawing/2010/main" val="0"/>
@@ -3146,7 +3471,7 @@
                     <pic:cNvPicPr/>
                   </pic:nvPicPr>
                   <pic:blipFill>
-                    <a:blip r:embed="rId26">
+                    <a:blip r:embed="rId27">
                       <a:extLst>
                         <a:ext uri="{28A0092B-C50C-407E-A947-70E740481C1C}">
                           <a14:useLocalDpi xmlns:a14="http://schemas.microsoft.com/office/drawing/2010/main" val="0"/>
@@ -3216,7 +3541,7 @@
                     <pic:cNvPicPr/>
                   </pic:nvPicPr>
                   <pic:blipFill>
-                    <a:blip r:embed="rId27">
+                    <a:blip r:embed="rId28">
                       <a:extLst>
                         <a:ext uri="{28A0092B-C50C-407E-A947-70E740481C1C}">
                           <a14:useLocalDpi xmlns:a14="http://schemas.microsoft.com/office/drawing/2010/main" val="0"/>
@@ -3288,7 +3613,7 @@
                     <pic:cNvPicPr/>
                   </pic:nvPicPr>
                   <pic:blipFill>
-                    <a:blip r:embed="rId28">
+                    <a:blip r:embed="rId29">
                       <a:extLst>
                         <a:ext uri="{28A0092B-C50C-407E-A947-70E740481C1C}">
                           <a14:useLocalDpi xmlns:a14="http://schemas.microsoft.com/office/drawing/2010/main" val="0"/>
@@ -3368,7 +3693,7 @@
                     <pic:cNvPicPr/>
                   </pic:nvPicPr>
                   <pic:blipFill>
-                    <a:blip r:embed="rId29">
+                    <a:blip r:embed="rId30">
                       <a:extLst>
                         <a:ext uri="{28A0092B-C50C-407E-A947-70E740481C1C}">
                           <a14:useLocalDpi xmlns:a14="http://schemas.microsoft.com/office/drawing/2010/main" val="0"/>
@@ -3436,7 +3761,7 @@
                     <pic:cNvPicPr/>
                   </pic:nvPicPr>
                   <pic:blipFill>
-                    <a:blip r:embed="rId30">
+                    <a:blip r:embed="rId31">
                       <a:extLst>
                         <a:ext uri="{28A0092B-C50C-407E-A947-70E740481C1C}">
                           <a14:useLocalDpi xmlns:a14="http://schemas.microsoft.com/office/drawing/2010/main" val="0"/>
@@ -3509,7 +3834,7 @@
                     <pic:cNvPicPr/>
                   </pic:nvPicPr>
                   <pic:blipFill>
-                    <a:blip r:embed="rId31">
+                    <a:blip r:embed="rId32">
                       <a:extLst>
                         <a:ext uri="{28A0092B-C50C-407E-A947-70E740481C1C}">
                           <a14:useLocalDpi xmlns:a14="http://schemas.microsoft.com/office/drawing/2010/main" val="0"/>
@@ -3609,7 +3934,7 @@
                     <pic:cNvPicPr/>
                   </pic:nvPicPr>
                   <pic:blipFill>
-                    <a:blip r:embed="rId32">
+                    <a:blip r:embed="rId33">
                       <a:extLst>
                         <a:ext uri="{28A0092B-C50C-407E-A947-70E740481C1C}">
                           <a14:useLocalDpi xmlns:a14="http://schemas.microsoft.com/office/drawing/2010/main" val="0"/>
@@ -3715,7 +4040,7 @@
                     </pic:cNvPicPr>
                   </pic:nvPicPr>
                   <pic:blipFill>
-                    <a:blip r:embed="rId33">
+                    <a:blip r:embed="rId34">
                       <a:extLst>
                         <a:ext uri="{28A0092B-C50C-407E-A947-70E740481C1C}">
                           <a14:useLocalDpi xmlns:a14="http://schemas.microsoft.com/office/drawing/2010/main" val="0"/>
@@ -3801,7 +4126,7 @@
                     <pic:cNvPicPr/>
                   </pic:nvPicPr>
                   <pic:blipFill>
-                    <a:blip r:embed="rId34">
+                    <a:blip r:embed="rId35">
                       <a:extLst>
                         <a:ext uri="{28A0092B-C50C-407E-A947-70E740481C1C}">
                           <a14:useLocalDpi xmlns:a14="http://schemas.microsoft.com/office/drawing/2010/main" val="0"/>
@@ -3882,7 +4207,7 @@
                     <pic:cNvPicPr/>
                   </pic:nvPicPr>
                   <pic:blipFill>
-                    <a:blip r:embed="rId35">
+                    <a:blip r:embed="rId36">
                       <a:extLst>
                         <a:ext uri="{28A0092B-C50C-407E-A947-70E740481C1C}">
                           <a14:useLocalDpi xmlns:a14="http://schemas.microsoft.com/office/drawing/2010/main" val="0"/>
@@ -3952,7 +4277,7 @@
                     <pic:cNvPicPr/>
                   </pic:nvPicPr>
                   <pic:blipFill>
-                    <a:blip r:embed="rId36">
+                    <a:blip r:embed="rId37">
                       <a:extLst>
                         <a:ext uri="{28A0092B-C50C-407E-A947-70E740481C1C}">
                           <a14:useLocalDpi xmlns:a14="http://schemas.microsoft.com/office/drawing/2010/main" val="0"/>
@@ -4027,7 +4352,7 @@
                     </pic:cNvPicPr>
                   </pic:nvPicPr>
                   <pic:blipFill rotWithShape="1">
-                    <a:blip r:embed="rId37">
+                    <a:blip r:embed="rId38">
                       <a:extLst>
                         <a:ext uri="{28A0092B-C50C-407E-A947-70E740481C1C}">
                           <a14:useLocalDpi xmlns:a14="http://schemas.microsoft.com/office/drawing/2010/main" val="0"/>
@@ -4074,6 +4399,77 @@
         <w:tabs>
           <w:tab w:val="left" w:pos="3460"/>
         </w:tabs>
+        <w:rPr>
+          <w:b/>
+        </w:rPr>
+      </w:pPr>
+      <w:r>
+        <w:rPr>
+          <w:b/>
+        </w:rPr>
+        <w:t>3.1.</w:t>
+      </w:r>
+      <w:r>
+        <w:rPr>
+          <w:b/>
+        </w:rPr>
+        <w:t>6</w:t>
+      </w:r>
+      <w:r>
+        <w:rPr>
+          <w:b/>
+        </w:rPr>
+        <w:t xml:space="preserve"> </w:t>
+      </w:r>
+      <w:r>
+        <w:rPr>
+          <w:b/>
+        </w:rPr>
+        <w:t>Room</w:t>
+      </w:r>
+      <w:r>
+        <w:rPr>
+          <w:b/>
+        </w:rPr>
+        <w:t xml:space="preserve"> Feature</w:t>
+      </w:r>
+    </w:p>
+    <w:p>
+      <w:pPr>
+        <w:tabs>
+          <w:tab w:val="left" w:pos="3460"/>
+        </w:tabs>
+      </w:pPr>
+      <w:r>
+        <w:t>1.</w:t>
+      </w:r>
+      <w:r>
+        <w:t>6</w:t>
+      </w:r>
+      <w:r>
+        <w:t xml:space="preserve">.1 </w:t>
+      </w:r>
+      <w:r>
+        <w:t>Enter/Examine Room</w:t>
+      </w:r>
+    </w:p>
+    <w:p>
+      <w:pPr>
+        <w:tabs>
+          <w:tab w:val="left" w:pos="3460"/>
+        </w:tabs>
+      </w:pPr>
+      <w:r>
+        <w:t xml:space="preserve">1.6.2 Search Room </w:t>
+      </w:r>
+      <w:bookmarkStart w:id="0" w:name="_GoBack"/>
+      <w:bookmarkEnd w:id="0"/>
+    </w:p>
+    <w:p>
+      <w:pPr>
+        <w:tabs>
+          <w:tab w:val="left" w:pos="3460"/>
+        </w:tabs>
       </w:pPr>
     </w:p>
     <w:p>
@@ -4296,6 +4692,232 @@
     </w:lvl>
   </w:abstractNum>
   <w:abstractNum w:abstractNumId="1" w15:restartNumberingAfterBreak="0">
+    <w:nsid w:val="21F57EAF"/>
+    <w:multiLevelType w:val="hybridMultilevel"/>
+    <w:tmpl w:val="9E4414E2"/>
+    <w:lvl w:ilvl="0" w:tplc="04090001">
+      <w:start w:val="1"/>
+      <w:numFmt w:val="bullet"/>
+      <w:lvlText w:val=""/>
+      <w:lvlJc w:val="left"/>
+      <w:pPr>
+        <w:ind w:left="1440" w:hanging="360"/>
+      </w:pPr>
+      <w:rPr>
+        <w:rFonts w:ascii="Symbol" w:hAnsi="Symbol" w:hint="default"/>
+      </w:rPr>
+    </w:lvl>
+    <w:lvl w:ilvl="1" w:tplc="04090003" w:tentative="1">
+      <w:start w:val="1"/>
+      <w:numFmt w:val="bullet"/>
+      <w:lvlText w:val="o"/>
+      <w:lvlJc w:val="left"/>
+      <w:pPr>
+        <w:ind w:left="2160" w:hanging="360"/>
+      </w:pPr>
+      <w:rPr>
+        <w:rFonts w:ascii="Courier New" w:hAnsi="Courier New" w:cs="Courier New" w:hint="default"/>
+      </w:rPr>
+    </w:lvl>
+    <w:lvl w:ilvl="2" w:tplc="04090005" w:tentative="1">
+      <w:start w:val="1"/>
+      <w:numFmt w:val="bullet"/>
+      <w:lvlText w:val=""/>
+      <w:lvlJc w:val="left"/>
+      <w:pPr>
+        <w:ind w:left="2880" w:hanging="360"/>
+      </w:pPr>
+      <w:rPr>
+        <w:rFonts w:ascii="Wingdings" w:hAnsi="Wingdings" w:hint="default"/>
+      </w:rPr>
+    </w:lvl>
+    <w:lvl w:ilvl="3" w:tplc="04090001" w:tentative="1">
+      <w:start w:val="1"/>
+      <w:numFmt w:val="bullet"/>
+      <w:lvlText w:val=""/>
+      <w:lvlJc w:val="left"/>
+      <w:pPr>
+        <w:ind w:left="3600" w:hanging="360"/>
+      </w:pPr>
+      <w:rPr>
+        <w:rFonts w:ascii="Symbol" w:hAnsi="Symbol" w:hint="default"/>
+      </w:rPr>
+    </w:lvl>
+    <w:lvl w:ilvl="4" w:tplc="04090003" w:tentative="1">
+      <w:start w:val="1"/>
+      <w:numFmt w:val="bullet"/>
+      <w:lvlText w:val="o"/>
+      <w:lvlJc w:val="left"/>
+      <w:pPr>
+        <w:ind w:left="4320" w:hanging="360"/>
+      </w:pPr>
+      <w:rPr>
+        <w:rFonts w:ascii="Courier New" w:hAnsi="Courier New" w:cs="Courier New" w:hint="default"/>
+      </w:rPr>
+    </w:lvl>
+    <w:lvl w:ilvl="5" w:tplc="04090005" w:tentative="1">
+      <w:start w:val="1"/>
+      <w:numFmt w:val="bullet"/>
+      <w:lvlText w:val=""/>
+      <w:lvlJc w:val="left"/>
+      <w:pPr>
+        <w:ind w:left="5040" w:hanging="360"/>
+      </w:pPr>
+      <w:rPr>
+        <w:rFonts w:ascii="Wingdings" w:hAnsi="Wingdings" w:hint="default"/>
+      </w:rPr>
+    </w:lvl>
+    <w:lvl w:ilvl="6" w:tplc="04090001" w:tentative="1">
+      <w:start w:val="1"/>
+      <w:numFmt w:val="bullet"/>
+      <w:lvlText w:val=""/>
+      <w:lvlJc w:val="left"/>
+      <w:pPr>
+        <w:ind w:left="5760" w:hanging="360"/>
+      </w:pPr>
+      <w:rPr>
+        <w:rFonts w:ascii="Symbol" w:hAnsi="Symbol" w:hint="default"/>
+      </w:rPr>
+    </w:lvl>
+    <w:lvl w:ilvl="7" w:tplc="04090003" w:tentative="1">
+      <w:start w:val="1"/>
+      <w:numFmt w:val="bullet"/>
+      <w:lvlText w:val="o"/>
+      <w:lvlJc w:val="left"/>
+      <w:pPr>
+        <w:ind w:left="6480" w:hanging="360"/>
+      </w:pPr>
+      <w:rPr>
+        <w:rFonts w:ascii="Courier New" w:hAnsi="Courier New" w:cs="Courier New" w:hint="default"/>
+      </w:rPr>
+    </w:lvl>
+    <w:lvl w:ilvl="8" w:tplc="04090005" w:tentative="1">
+      <w:start w:val="1"/>
+      <w:numFmt w:val="bullet"/>
+      <w:lvlText w:val=""/>
+      <w:lvlJc w:val="left"/>
+      <w:pPr>
+        <w:ind w:left="7200" w:hanging="360"/>
+      </w:pPr>
+      <w:rPr>
+        <w:rFonts w:ascii="Wingdings" w:hAnsi="Wingdings" w:hint="default"/>
+      </w:rPr>
+    </w:lvl>
+  </w:abstractNum>
+  <w:abstractNum w:abstractNumId="2" w15:restartNumberingAfterBreak="0">
+    <w:nsid w:val="22CB75A0"/>
+    <w:multiLevelType w:val="hybridMultilevel"/>
+    <w:tmpl w:val="99A83CF0"/>
+    <w:lvl w:ilvl="0" w:tplc="04090001">
+      <w:start w:val="1"/>
+      <w:numFmt w:val="bullet"/>
+      <w:lvlText w:val=""/>
+      <w:lvlJc w:val="left"/>
+      <w:pPr>
+        <w:ind w:left="1440" w:hanging="360"/>
+      </w:pPr>
+      <w:rPr>
+        <w:rFonts w:ascii="Symbol" w:hAnsi="Symbol" w:hint="default"/>
+      </w:rPr>
+    </w:lvl>
+    <w:lvl w:ilvl="1" w:tplc="04090003" w:tentative="1">
+      <w:start w:val="1"/>
+      <w:numFmt w:val="bullet"/>
+      <w:lvlText w:val="o"/>
+      <w:lvlJc w:val="left"/>
+      <w:pPr>
+        <w:ind w:left="2160" w:hanging="360"/>
+      </w:pPr>
+      <w:rPr>
+        <w:rFonts w:ascii="Courier New" w:hAnsi="Courier New" w:cs="Courier New" w:hint="default"/>
+      </w:rPr>
+    </w:lvl>
+    <w:lvl w:ilvl="2" w:tplc="04090005" w:tentative="1">
+      <w:start w:val="1"/>
+      <w:numFmt w:val="bullet"/>
+      <w:lvlText w:val=""/>
+      <w:lvlJc w:val="left"/>
+      <w:pPr>
+        <w:ind w:left="2880" w:hanging="360"/>
+      </w:pPr>
+      <w:rPr>
+        <w:rFonts w:ascii="Wingdings" w:hAnsi="Wingdings" w:hint="default"/>
+      </w:rPr>
+    </w:lvl>
+    <w:lvl w:ilvl="3" w:tplc="04090001" w:tentative="1">
+      <w:start w:val="1"/>
+      <w:numFmt w:val="bullet"/>
+      <w:lvlText w:val=""/>
+      <w:lvlJc w:val="left"/>
+      <w:pPr>
+        <w:ind w:left="3600" w:hanging="360"/>
+      </w:pPr>
+      <w:rPr>
+        <w:rFonts w:ascii="Symbol" w:hAnsi="Symbol" w:hint="default"/>
+      </w:rPr>
+    </w:lvl>
+    <w:lvl w:ilvl="4" w:tplc="04090003" w:tentative="1">
+      <w:start w:val="1"/>
+      <w:numFmt w:val="bullet"/>
+      <w:lvlText w:val="o"/>
+      <w:lvlJc w:val="left"/>
+      <w:pPr>
+        <w:ind w:left="4320" w:hanging="360"/>
+      </w:pPr>
+      <w:rPr>
+        <w:rFonts w:ascii="Courier New" w:hAnsi="Courier New" w:cs="Courier New" w:hint="default"/>
+      </w:rPr>
+    </w:lvl>
+    <w:lvl w:ilvl="5" w:tplc="04090005" w:tentative="1">
+      <w:start w:val="1"/>
+      <w:numFmt w:val="bullet"/>
+      <w:lvlText w:val=""/>
+      <w:lvlJc w:val="left"/>
+      <w:pPr>
+        <w:ind w:left="5040" w:hanging="360"/>
+      </w:pPr>
+      <w:rPr>
+        <w:rFonts w:ascii="Wingdings" w:hAnsi="Wingdings" w:hint="default"/>
+      </w:rPr>
+    </w:lvl>
+    <w:lvl w:ilvl="6" w:tplc="04090001" w:tentative="1">
+      <w:start w:val="1"/>
+      <w:numFmt w:val="bullet"/>
+      <w:lvlText w:val=""/>
+      <w:lvlJc w:val="left"/>
+      <w:pPr>
+        <w:ind w:left="5760" w:hanging="360"/>
+      </w:pPr>
+      <w:rPr>
+        <w:rFonts w:ascii="Symbol" w:hAnsi="Symbol" w:hint="default"/>
+      </w:rPr>
+    </w:lvl>
+    <w:lvl w:ilvl="7" w:tplc="04090003" w:tentative="1">
+      <w:start w:val="1"/>
+      <w:numFmt w:val="bullet"/>
+      <w:lvlText w:val="o"/>
+      <w:lvlJc w:val="left"/>
+      <w:pPr>
+        <w:ind w:left="6480" w:hanging="360"/>
+      </w:pPr>
+      <w:rPr>
+        <w:rFonts w:ascii="Courier New" w:hAnsi="Courier New" w:cs="Courier New" w:hint="default"/>
+      </w:rPr>
+    </w:lvl>
+    <w:lvl w:ilvl="8" w:tplc="04090005" w:tentative="1">
+      <w:start w:val="1"/>
+      <w:numFmt w:val="bullet"/>
+      <w:lvlText w:val=""/>
+      <w:lvlJc w:val="left"/>
+      <w:pPr>
+        <w:ind w:left="7200" w:hanging="360"/>
+      </w:pPr>
+      <w:rPr>
+        <w:rFonts w:ascii="Wingdings" w:hAnsi="Wingdings" w:hint="default"/>
+      </w:rPr>
+    </w:lvl>
+  </w:abstractNum>
+  <w:abstractNum w:abstractNumId="3" w15:restartNumberingAfterBreak="0">
     <w:nsid w:val="37EE63F8"/>
     <w:multiLevelType w:val="hybridMultilevel"/>
     <w:tmpl w:val="BFE68EA6"/>
@@ -4435,7 +5057,7 @@
       </w:rPr>
     </w:lvl>
   </w:abstractNum>
-  <w:abstractNum w:abstractNumId="2" w15:restartNumberingAfterBreak="0">
+  <w:abstractNum w:abstractNumId="4" w15:restartNumberingAfterBreak="0">
     <w:nsid w:val="5D2B79EB"/>
     <w:multiLevelType w:val="multilevel"/>
     <w:tmpl w:val="DCDA217C"/>
@@ -4521,7 +5143,233 @@
       </w:pPr>
     </w:lvl>
   </w:abstractNum>
-  <w:abstractNum w:abstractNumId="3" w15:restartNumberingAfterBreak="0">
+  <w:abstractNum w:abstractNumId="5" w15:restartNumberingAfterBreak="0">
+    <w:nsid w:val="61594BD9"/>
+    <w:multiLevelType w:val="hybridMultilevel"/>
+    <w:tmpl w:val="367EFFDA"/>
+    <w:lvl w:ilvl="0" w:tplc="04090001">
+      <w:start w:val="1"/>
+      <w:numFmt w:val="bullet"/>
+      <w:lvlText w:val=""/>
+      <w:lvlJc w:val="left"/>
+      <w:pPr>
+        <w:ind w:left="720" w:hanging="360"/>
+      </w:pPr>
+      <w:rPr>
+        <w:rFonts w:ascii="Symbol" w:hAnsi="Symbol" w:hint="default"/>
+      </w:rPr>
+    </w:lvl>
+    <w:lvl w:ilvl="1" w:tplc="04090003" w:tentative="1">
+      <w:start w:val="1"/>
+      <w:numFmt w:val="bullet"/>
+      <w:lvlText w:val="o"/>
+      <w:lvlJc w:val="left"/>
+      <w:pPr>
+        <w:ind w:left="1440" w:hanging="360"/>
+      </w:pPr>
+      <w:rPr>
+        <w:rFonts w:ascii="Courier New" w:hAnsi="Courier New" w:cs="Courier New" w:hint="default"/>
+      </w:rPr>
+    </w:lvl>
+    <w:lvl w:ilvl="2" w:tplc="04090005" w:tentative="1">
+      <w:start w:val="1"/>
+      <w:numFmt w:val="bullet"/>
+      <w:lvlText w:val=""/>
+      <w:lvlJc w:val="left"/>
+      <w:pPr>
+        <w:ind w:left="2160" w:hanging="360"/>
+      </w:pPr>
+      <w:rPr>
+        <w:rFonts w:ascii="Wingdings" w:hAnsi="Wingdings" w:hint="default"/>
+      </w:rPr>
+    </w:lvl>
+    <w:lvl w:ilvl="3" w:tplc="04090001" w:tentative="1">
+      <w:start w:val="1"/>
+      <w:numFmt w:val="bullet"/>
+      <w:lvlText w:val=""/>
+      <w:lvlJc w:val="left"/>
+      <w:pPr>
+        <w:ind w:left="2880" w:hanging="360"/>
+      </w:pPr>
+      <w:rPr>
+        <w:rFonts w:ascii="Symbol" w:hAnsi="Symbol" w:hint="default"/>
+      </w:rPr>
+    </w:lvl>
+    <w:lvl w:ilvl="4" w:tplc="04090003" w:tentative="1">
+      <w:start w:val="1"/>
+      <w:numFmt w:val="bullet"/>
+      <w:lvlText w:val="o"/>
+      <w:lvlJc w:val="left"/>
+      <w:pPr>
+        <w:ind w:left="3600" w:hanging="360"/>
+      </w:pPr>
+      <w:rPr>
+        <w:rFonts w:ascii="Courier New" w:hAnsi="Courier New" w:cs="Courier New" w:hint="default"/>
+      </w:rPr>
+    </w:lvl>
+    <w:lvl w:ilvl="5" w:tplc="04090005" w:tentative="1">
+      <w:start w:val="1"/>
+      <w:numFmt w:val="bullet"/>
+      <w:lvlText w:val=""/>
+      <w:lvlJc w:val="left"/>
+      <w:pPr>
+        <w:ind w:left="4320" w:hanging="360"/>
+      </w:pPr>
+      <w:rPr>
+        <w:rFonts w:ascii="Wingdings" w:hAnsi="Wingdings" w:hint="default"/>
+      </w:rPr>
+    </w:lvl>
+    <w:lvl w:ilvl="6" w:tplc="04090001" w:tentative="1">
+      <w:start w:val="1"/>
+      <w:numFmt w:val="bullet"/>
+      <w:lvlText w:val=""/>
+      <w:lvlJc w:val="left"/>
+      <w:pPr>
+        <w:ind w:left="5040" w:hanging="360"/>
+      </w:pPr>
+      <w:rPr>
+        <w:rFonts w:ascii="Symbol" w:hAnsi="Symbol" w:hint="default"/>
+      </w:rPr>
+    </w:lvl>
+    <w:lvl w:ilvl="7" w:tplc="04090003" w:tentative="1">
+      <w:start w:val="1"/>
+      <w:numFmt w:val="bullet"/>
+      <w:lvlText w:val="o"/>
+      <w:lvlJc w:val="left"/>
+      <w:pPr>
+        <w:ind w:left="5760" w:hanging="360"/>
+      </w:pPr>
+      <w:rPr>
+        <w:rFonts w:ascii="Courier New" w:hAnsi="Courier New" w:cs="Courier New" w:hint="default"/>
+      </w:rPr>
+    </w:lvl>
+    <w:lvl w:ilvl="8" w:tplc="04090005" w:tentative="1">
+      <w:start w:val="1"/>
+      <w:numFmt w:val="bullet"/>
+      <w:lvlText w:val=""/>
+      <w:lvlJc w:val="left"/>
+      <w:pPr>
+        <w:ind w:left="6480" w:hanging="360"/>
+      </w:pPr>
+      <w:rPr>
+        <w:rFonts w:ascii="Wingdings" w:hAnsi="Wingdings" w:hint="default"/>
+      </w:rPr>
+    </w:lvl>
+  </w:abstractNum>
+  <w:abstractNum w:abstractNumId="6" w15:restartNumberingAfterBreak="0">
+    <w:nsid w:val="71214D85"/>
+    <w:multiLevelType w:val="hybridMultilevel"/>
+    <w:tmpl w:val="5E242796"/>
+    <w:lvl w:ilvl="0" w:tplc="04090001">
+      <w:start w:val="1"/>
+      <w:numFmt w:val="bullet"/>
+      <w:lvlText w:val=""/>
+      <w:lvlJc w:val="left"/>
+      <w:pPr>
+        <w:ind w:left="2160" w:hanging="360"/>
+      </w:pPr>
+      <w:rPr>
+        <w:rFonts w:ascii="Symbol" w:hAnsi="Symbol" w:hint="default"/>
+      </w:rPr>
+    </w:lvl>
+    <w:lvl w:ilvl="1" w:tplc="04090003" w:tentative="1">
+      <w:start w:val="1"/>
+      <w:numFmt w:val="bullet"/>
+      <w:lvlText w:val="o"/>
+      <w:lvlJc w:val="left"/>
+      <w:pPr>
+        <w:ind w:left="2880" w:hanging="360"/>
+      </w:pPr>
+      <w:rPr>
+        <w:rFonts w:ascii="Courier New" w:hAnsi="Courier New" w:cs="Courier New" w:hint="default"/>
+      </w:rPr>
+    </w:lvl>
+    <w:lvl w:ilvl="2" w:tplc="04090005" w:tentative="1">
+      <w:start w:val="1"/>
+      <w:numFmt w:val="bullet"/>
+      <w:lvlText w:val=""/>
+      <w:lvlJc w:val="left"/>
+      <w:pPr>
+        <w:ind w:left="3600" w:hanging="360"/>
+      </w:pPr>
+      <w:rPr>
+        <w:rFonts w:ascii="Wingdings" w:hAnsi="Wingdings" w:hint="default"/>
+      </w:rPr>
+    </w:lvl>
+    <w:lvl w:ilvl="3" w:tplc="04090001" w:tentative="1">
+      <w:start w:val="1"/>
+      <w:numFmt w:val="bullet"/>
+      <w:lvlText w:val=""/>
+      <w:lvlJc w:val="left"/>
+      <w:pPr>
+        <w:ind w:left="4320" w:hanging="360"/>
+      </w:pPr>
+      <w:rPr>
+        <w:rFonts w:ascii="Symbol" w:hAnsi="Symbol" w:hint="default"/>
+      </w:rPr>
+    </w:lvl>
+    <w:lvl w:ilvl="4" w:tplc="04090003" w:tentative="1">
+      <w:start w:val="1"/>
+      <w:numFmt w:val="bullet"/>
+      <w:lvlText w:val="o"/>
+      <w:lvlJc w:val="left"/>
+      <w:pPr>
+        <w:ind w:left="5040" w:hanging="360"/>
+      </w:pPr>
+      <w:rPr>
+        <w:rFonts w:ascii="Courier New" w:hAnsi="Courier New" w:cs="Courier New" w:hint="default"/>
+      </w:rPr>
+    </w:lvl>
+    <w:lvl w:ilvl="5" w:tplc="04090005" w:tentative="1">
+      <w:start w:val="1"/>
+      <w:numFmt w:val="bullet"/>
+      <w:lvlText w:val=""/>
+      <w:lvlJc w:val="left"/>
+      <w:pPr>
+        <w:ind w:left="5760" w:hanging="360"/>
+      </w:pPr>
+      <w:rPr>
+        <w:rFonts w:ascii="Wingdings" w:hAnsi="Wingdings" w:hint="default"/>
+      </w:rPr>
+    </w:lvl>
+    <w:lvl w:ilvl="6" w:tplc="04090001" w:tentative="1">
+      <w:start w:val="1"/>
+      <w:numFmt w:val="bullet"/>
+      <w:lvlText w:val=""/>
+      <w:lvlJc w:val="left"/>
+      <w:pPr>
+        <w:ind w:left="6480" w:hanging="360"/>
+      </w:pPr>
+      <w:rPr>
+        <w:rFonts w:ascii="Symbol" w:hAnsi="Symbol" w:hint="default"/>
+      </w:rPr>
+    </w:lvl>
+    <w:lvl w:ilvl="7" w:tplc="04090003" w:tentative="1">
+      <w:start w:val="1"/>
+      <w:numFmt w:val="bullet"/>
+      <w:lvlText w:val="o"/>
+      <w:lvlJc w:val="left"/>
+      <w:pPr>
+        <w:ind w:left="7200" w:hanging="360"/>
+      </w:pPr>
+      <w:rPr>
+        <w:rFonts w:ascii="Courier New" w:hAnsi="Courier New" w:cs="Courier New" w:hint="default"/>
+      </w:rPr>
+    </w:lvl>
+    <w:lvl w:ilvl="8" w:tplc="04090005" w:tentative="1">
+      <w:start w:val="1"/>
+      <w:numFmt w:val="bullet"/>
+      <w:lvlText w:val=""/>
+      <w:lvlJc w:val="left"/>
+      <w:pPr>
+        <w:ind w:left="7920" w:hanging="360"/>
+      </w:pPr>
+      <w:rPr>
+        <w:rFonts w:ascii="Wingdings" w:hAnsi="Wingdings" w:hint="default"/>
+      </w:rPr>
+    </w:lvl>
+  </w:abstractNum>
+  <w:abstractNum w:abstractNumId="7" w15:restartNumberingAfterBreak="0">
     <w:nsid w:val="7E2520B2"/>
     <w:multiLevelType w:val="multilevel"/>
     <w:tmpl w:val="F7ECC1F6"/>
@@ -4665,7 +5513,7 @@
     </w:lvlOverride>
   </w:num>
   <w:num w:numId="2">
-    <w:abstractNumId w:val="2"/>
+    <w:abstractNumId w:val="4"/>
     <w:lvlOverride w:ilvl="0">
       <w:startOverride w:val="2"/>
     </w:lvlOverride>
@@ -4695,10 +5543,22 @@
     </w:lvlOverride>
   </w:num>
   <w:num w:numId="3">
+    <w:abstractNumId w:val="3"/>
+  </w:num>
+  <w:num w:numId="4">
+    <w:abstractNumId w:val="7"/>
+  </w:num>
+  <w:num w:numId="5">
+    <w:abstractNumId w:val="6"/>
+  </w:num>
+  <w:num w:numId="6">
+    <w:abstractNumId w:val="5"/>
+  </w:num>
+  <w:num w:numId="7">
     <w:abstractNumId w:val="1"/>
   </w:num>
-  <w:num w:numId="4">
-    <w:abstractNumId w:val="3"/>
+  <w:num w:numId="8">
+    <w:abstractNumId w:val="2"/>
   </w:num>
 </w:numbering>
 </file>
@@ -5539,7 +6399,7 @@
 </file>
 
 <file path=customXml/itemProps1.xml><?xml version="1.0" encoding="utf-8"?>
-<ds:datastoreItem xmlns:ds="http://schemas.openxmlformats.org/officeDocument/2006/customXml" ds:itemID="{CBD7F22E-EC7B-4EC7-A572-A6E467285E63}">
+<ds:datastoreItem xmlns:ds="http://schemas.openxmlformats.org/officeDocument/2006/customXml" ds:itemID="{226C0760-3103-4082-A941-EDE18C5AC9D4}">
   <ds:schemaRefs>
     <ds:schemaRef ds:uri="http://schemas.openxmlformats.org/officeDocument/2006/bibliography"/>
   </ds:schemaRefs>

</xml_diff>

<commit_message>
Last Sequence Diagrams added
</commit_message>
<xml_diff>
--- a/Requirements Analysis Document.docx
+++ b/Requirements Analysis Document.docx
@@ -1804,10 +1804,7 @@
         <w:ind w:left="1080"/>
       </w:pPr>
       <w:r>
-        <w:t xml:space="preserve">ID: </w:t>
-      </w:r>
-      <w:r>
-        <w:t>NF2</w:t>
+        <w:t>ID: NF2</w:t>
       </w:r>
     </w:p>
     <w:p>
@@ -1816,10 +1813,7 @@
         <w:ind w:left="1080"/>
       </w:pPr>
       <w:r>
-        <w:t xml:space="preserve">TITLE: </w:t>
-      </w:r>
-      <w:r>
-        <w:t xml:space="preserve">Go to Room </w:t>
+        <w:t xml:space="preserve">TITLE: Go to Room </w:t>
       </w:r>
     </w:p>
     <w:p>
@@ -1828,10 +1822,7 @@
         <w:ind w:left="1080"/>
       </w:pPr>
       <w:r>
-        <w:t xml:space="preserve">DESC: </w:t>
-      </w:r>
-      <w:r>
-        <w:t xml:space="preserve">The user must be able to choose a room on the map to travel to. This will only work if the user has already visited the room, or the room they are attempting to go to is connected to the room they are currently in, and doesn’t have any barriers such as a puzzle or a locked door. </w:t>
+        <w:t xml:space="preserve">DESC: The user must be able to choose a room on the map to travel to. This will only work if the user has already visited the room, or the room they are attempting to go to is connected to the room they are currently in, and doesn’t have any barriers such as a puzzle or a locked door. </w:t>
       </w:r>
     </w:p>
     <w:p>
@@ -1840,13 +1831,7 @@
         <w:ind w:left="1080"/>
       </w:pPr>
       <w:r>
-        <w:t xml:space="preserve">RAT: </w:t>
-      </w:r>
-      <w:r>
-        <w:t>So the user can have a way to navigate the map</w:t>
-      </w:r>
-      <w:r>
-        <w:t xml:space="preserve">. </w:t>
+        <w:t xml:space="preserve">RAT: So the user can have a way to navigate the map. </w:t>
       </w:r>
     </w:p>
     <w:p>
@@ -1902,10 +1887,7 @@
       </w:pPr>
       <w:r>
         <w:lastRenderedPageBreak/>
-        <w:t>ID: CF</w:t>
-      </w:r>
-      <w:r>
-        <w:t>4</w:t>
+        <w:t>ID: CF4</w:t>
       </w:r>
     </w:p>
     <w:p>
@@ -1914,10 +1896,7 @@
         <w:ind w:left="1080"/>
       </w:pPr>
       <w:r>
-        <w:t xml:space="preserve">TITLE: </w:t>
-      </w:r>
-      <w:r>
-        <w:t>Attack Enemy</w:t>
+        <w:t>TITLE: Attack Enemy</w:t>
       </w:r>
     </w:p>
     <w:p>
@@ -1926,10 +1905,7 @@
         <w:ind w:left="1080"/>
       </w:pPr>
       <w:r>
-        <w:t xml:space="preserve">DESC: The </w:t>
-      </w:r>
-      <w:r>
-        <w:t xml:space="preserve">user must be able to attack the enemy each turn. Each attack does 2 damage. </w:t>
+        <w:t xml:space="preserve">DESC: The user must be able to attack the enemy each turn. Each attack does 2 damage. </w:t>
       </w:r>
     </w:p>
     <w:p>
@@ -1938,10 +1914,7 @@
         <w:ind w:left="1080"/>
       </w:pPr>
       <w:r>
-        <w:t xml:space="preserve">RAT: </w:t>
-      </w:r>
-      <w:r>
-        <w:t xml:space="preserve">So that the user can </w:t>
+        <w:t xml:space="preserve">RAT: So that the user can </w:t>
       </w:r>
       <w:r>
         <w:t xml:space="preserve">take all the HP from the monster and win the fight. </w:t>
@@ -1982,8 +1955,6 @@
           <w:szCs w:val="24"/>
         </w:rPr>
       </w:pPr>
-      <w:bookmarkStart w:id="0" w:name="_GoBack"/>
-      <w:bookmarkEnd w:id="0"/>
     </w:p>
     <w:p>
       <w:pPr>
@@ -4939,9 +4910,9 @@
           <w:noProof/>
         </w:rPr>
         <w:drawing>
-          <wp:inline distT="0" distB="0" distL="0" distR="0" wp14:anchorId="748F39AC" wp14:editId="41644475">
-            <wp:extent cx="5423953" cy="3202940"/>
-            <wp:effectExtent l="0" t="0" r="12065" b="0"/>
+          <wp:inline distT="0" distB="0" distL="0" distR="0" wp14:anchorId="748F39AC" wp14:editId="2A8947EC">
+            <wp:extent cx="4555087" cy="2689860"/>
+            <wp:effectExtent l="0" t="0" r="0" b="0"/>
             <wp:docPr id="8" name="Picture 8" descr="HD:Users:wiislotmaker:Desktop:SolvePuzzleCorrectly_SeqDgm.png"/>
             <wp:cNvGraphicFramePr>
               <a:graphicFrameLocks xmlns:a="http://schemas.openxmlformats.org/drawingml/2006/main" noChangeAspect="1"/>
@@ -4969,7 +4940,7 @@
                   <pic:spPr bwMode="auto">
                     <a:xfrm>
                       <a:off x="0" y="0"/>
-                      <a:ext cx="5441652" cy="3213392"/>
+                      <a:ext cx="4587336" cy="2708903"/>
                     </a:xfrm>
                     <a:prstGeom prst="rect">
                       <a:avLst/>
@@ -5030,18 +5001,136 @@
         <w:t>1.6.1 Enter/</w:t>
       </w:r>
       <w:r>
-        <w:t xml:space="preserve">Get Room Description </w:t>
-      </w:r>
-    </w:p>
-    <w:p>
-      <w:pPr>
-        <w:tabs>
-          <w:tab w:val="left" w:pos="3460"/>
-        </w:tabs>
-      </w:pPr>
-      <w:r>
-        <w:t xml:space="preserve">1.6.2 Search Room </w:t>
-      </w:r>
+        <w:t>Get Room Description Diagram</w:t>
+      </w:r>
+      <w:r>
+        <w:rPr>
+          <w:noProof/>
+        </w:rPr>
+        <w:drawing>
+          <wp:inline distT="0" distB="0" distL="0" distR="0" wp14:anchorId="24D44200" wp14:editId="7DF4C17A">
+            <wp:extent cx="4282440" cy="3293270"/>
+            <wp:effectExtent l="0" t="0" r="3810" b="2540"/>
+            <wp:docPr id="1" name="Picture 1"/>
+            <wp:cNvGraphicFramePr>
+              <a:graphicFrameLocks xmlns:a="http://schemas.openxmlformats.org/drawingml/2006/main" noChangeAspect="1"/>
+            </wp:cNvGraphicFramePr>
+            <a:graphic xmlns:a="http://schemas.openxmlformats.org/drawingml/2006/main">
+              <a:graphicData uri="http://schemas.openxmlformats.org/drawingml/2006/picture">
+                <pic:pic xmlns:pic="http://schemas.openxmlformats.org/drawingml/2006/picture">
+                  <pic:nvPicPr>
+                    <pic:cNvPr id="1" name="Enter Room_Get Room Description.jpg"/>
+                    <pic:cNvPicPr/>
+                  </pic:nvPicPr>
+                  <pic:blipFill>
+                    <a:blip r:embed="rId39"/>
+                    <a:stretch>
+                      <a:fillRect/>
+                    </a:stretch>
+                  </pic:blipFill>
+                  <pic:spPr>
+                    <a:xfrm>
+                      <a:off x="0" y="0"/>
+                      <a:ext cx="4293953" cy="3302123"/>
+                    </a:xfrm>
+                    <a:prstGeom prst="rect">
+                      <a:avLst/>
+                    </a:prstGeom>
+                  </pic:spPr>
+                </pic:pic>
+              </a:graphicData>
+            </a:graphic>
+          </wp:inline>
+        </w:drawing>
+      </w:r>
+    </w:p>
+    <w:p>
+      <w:pPr>
+        <w:tabs>
+          <w:tab w:val="left" w:pos="3460"/>
+        </w:tabs>
+      </w:pPr>
+    </w:p>
+    <w:p>
+      <w:pPr>
+        <w:tabs>
+          <w:tab w:val="left" w:pos="3460"/>
+        </w:tabs>
+      </w:pPr>
+    </w:p>
+    <w:p>
+      <w:pPr>
+        <w:tabs>
+          <w:tab w:val="left" w:pos="3460"/>
+        </w:tabs>
+      </w:pPr>
+      <w:r>
+        <w:lastRenderedPageBreak/>
+        <w:t xml:space="preserve">1.6.2 Search Room Diagram </w:t>
+      </w:r>
+      <w:bookmarkStart w:id="0" w:name="_GoBack"/>
+      <w:bookmarkEnd w:id="0"/>
+    </w:p>
+    <w:p>
+      <w:pPr>
+        <w:tabs>
+          <w:tab w:val="left" w:pos="3460"/>
+        </w:tabs>
+      </w:pPr>
+      <w:r>
+        <w:rPr>
+          <w:noProof/>
+        </w:rPr>
+        <w:drawing>
+          <wp:inline distT="0" distB="0" distL="0" distR="0" wp14:anchorId="661CBA51" wp14:editId="41C660ED">
+            <wp:extent cx="4593930" cy="3581400"/>
+            <wp:effectExtent l="0" t="0" r="0" b="0"/>
+            <wp:docPr id="25" name="Picture 25"/>
+            <wp:cNvGraphicFramePr>
+              <a:graphicFrameLocks xmlns:a="http://schemas.openxmlformats.org/drawingml/2006/main" noChangeAspect="1"/>
+            </wp:cNvGraphicFramePr>
+            <a:graphic xmlns:a="http://schemas.openxmlformats.org/drawingml/2006/main">
+              <a:graphicData uri="http://schemas.openxmlformats.org/drawingml/2006/picture">
+                <pic:pic xmlns:pic="http://schemas.openxmlformats.org/drawingml/2006/picture">
+                  <pic:nvPicPr>
+                    <pic:cNvPr id="25" name="Search Room.jpg"/>
+                    <pic:cNvPicPr/>
+                  </pic:nvPicPr>
+                  <pic:blipFill>
+                    <a:blip r:embed="rId40"/>
+                    <a:stretch>
+                      <a:fillRect/>
+                    </a:stretch>
+                  </pic:blipFill>
+                  <pic:spPr>
+                    <a:xfrm>
+                      <a:off x="0" y="0"/>
+                      <a:ext cx="4600836" cy="3586783"/>
+                    </a:xfrm>
+                    <a:prstGeom prst="rect">
+                      <a:avLst/>
+                    </a:prstGeom>
+                  </pic:spPr>
+                </pic:pic>
+              </a:graphicData>
+            </a:graphic>
+          </wp:inline>
+        </w:drawing>
+      </w:r>
+    </w:p>
+    <w:p>
+      <w:pPr>
+        <w:tabs>
+          <w:tab w:val="left" w:pos="3460"/>
+        </w:tabs>
+      </w:pPr>
+    </w:p>
+    <w:p>
+      <w:pPr>
+        <w:tabs>
+          <w:tab w:val="left" w:pos="3460"/>
+        </w:tabs>
+      </w:pPr>
     </w:p>
     <w:p>
       <w:pPr>
@@ -7093,7 +7182,7 @@
 </file>
 
 <file path=customXml/itemProps1.xml><?xml version="1.0" encoding="utf-8"?>
-<ds:datastoreItem xmlns:ds="http://schemas.openxmlformats.org/officeDocument/2006/customXml" ds:itemID="{B7111EA8-C2A1-48BB-A680-105B4A5851AC}">
+<ds:datastoreItem xmlns:ds="http://schemas.openxmlformats.org/officeDocument/2006/customXml" ds:itemID="{878E0872-B127-48BB-966F-329758F0C834}">
   <ds:schemaRefs>
     <ds:schemaRef ds:uri="http://schemas.openxmlformats.org/officeDocument/2006/bibliography"/>
   </ds:schemaRefs>

</xml_diff>

<commit_message>
updated analysis doc and added class diagram
</commit_message>
<xml_diff>
--- a/Requirements Analysis Document.docx
+++ b/Requirements Analysis Document.docx
@@ -1,6 +1,6 @@
 
 <file path=word/document.xml><?xml version="1.0" encoding="utf-8"?>
-<w:document xmlns:wpc="http://schemas.microsoft.com/office/word/2010/wordprocessingCanvas" xmlns:cx="http://schemas.microsoft.com/office/drawing/2014/chartex" xmlns:cx1="http://schemas.microsoft.com/office/drawing/2015/9/8/chartex" xmlns:cx2="http://schemas.microsoft.com/office/drawing/2015/10/21/chartex" xmlns:cx3="http://schemas.microsoft.com/office/drawing/2016/5/9/chartex" xmlns:cx4="http://schemas.microsoft.com/office/drawing/2016/5/10/chartex" xmlns:cx5="http://schemas.microsoft.com/office/drawing/2016/5/11/chartex" xmlns:cx6="http://schemas.microsoft.com/office/drawing/2016/5/12/chartex" xmlns:cx7="http://schemas.microsoft.com/office/drawing/2016/5/13/chartex" xmlns:cx8="http://schemas.microsoft.com/office/drawing/2016/5/14/chartex" xmlns:mc="http://schemas.openxmlformats.org/markup-compatibility/2006" xmlns:aink="http://schemas.microsoft.com/office/drawing/2016/ink" xmlns:am3d="http://schemas.microsoft.com/office/drawing/2017/model3d" xmlns:o="urn:schemas-microsoft-com:office:office" xmlns:r="http://schemas.openxmlformats.org/officeDocument/2006/relationships" xmlns:m="http://schemas.openxmlformats.org/officeDocument/2006/math" xmlns:v="urn:schemas-microsoft-com:vml" xmlns:wp14="http://schemas.microsoft.com/office/word/2010/wordprocessingDrawing" xmlns:wp="http://schemas.openxmlformats.org/drawingml/2006/wordprocessingDrawing" xmlns:w10="urn:schemas-microsoft-com:office:word" xmlns:w="http://schemas.openxmlformats.org/wordprocessingml/2006/main" xmlns:w14="http://schemas.microsoft.com/office/word/2010/wordml" xmlns:w15="http://schemas.microsoft.com/office/word/2012/wordml" xmlns:w16cid="http://schemas.microsoft.com/office/word/2016/wordml/cid" xmlns:w16se="http://schemas.microsoft.com/office/word/2015/wordml/symex" xmlns:wpg="http://schemas.microsoft.com/office/word/2010/wordprocessingGroup" xmlns:wpi="http://schemas.microsoft.com/office/word/2010/wordprocessingInk" xmlns:wne="http://schemas.microsoft.com/office/word/2006/wordml" xmlns:wps="http://schemas.microsoft.com/office/word/2010/wordprocessingShape" mc:Ignorable="w14 w15 w16se w16cid wp14">
+<w:document xmlns:wpc="http://schemas.microsoft.com/office/word/2010/wordprocessingCanvas" xmlns:mo="http://schemas.microsoft.com/office/mac/office/2008/main" xmlns:mc="http://schemas.openxmlformats.org/markup-compatibility/2006" xmlns:mv="urn:schemas-microsoft-com:mac:vml" xmlns:o="urn:schemas-microsoft-com:office:office" xmlns:r="http://schemas.openxmlformats.org/officeDocument/2006/relationships" xmlns:m="http://schemas.openxmlformats.org/officeDocument/2006/math" xmlns:v="urn:schemas-microsoft-com:vml" xmlns:wp14="http://schemas.microsoft.com/office/word/2010/wordprocessingDrawing" xmlns:wp="http://schemas.openxmlformats.org/drawingml/2006/wordprocessingDrawing" xmlns:w10="urn:schemas-microsoft-com:office:word" xmlns:w="http://schemas.openxmlformats.org/wordprocessingml/2006/main" xmlns:w14="http://schemas.microsoft.com/office/word/2010/wordml" xmlns:w15="http://schemas.microsoft.com/office/word/2012/wordml" xmlns:wpg="http://schemas.microsoft.com/office/word/2010/wordprocessingGroup" xmlns:wpi="http://schemas.microsoft.com/office/word/2010/wordprocessingInk" xmlns:wne="http://schemas.microsoft.com/office/word/2006/wordml" xmlns:wps="http://schemas.microsoft.com/office/word/2010/wordprocessingShape" mc:Ignorable="w14 w15 wp14">
   <w:body>
     <w:p>
       <w:pPr>
@@ -15,6 +15,7 @@
       <w:pPr>
         <w:pStyle w:val="Title"/>
         <w:jc w:val="center"/>
+        <w:outlineLvl w:val="0"/>
         <w:rPr>
           <w:b/>
         </w:rPr>
@@ -34,6 +35,7 @@
       <w:pPr>
         <w:pStyle w:val="Title"/>
         <w:jc w:val="center"/>
+        <w:outlineLvl w:val="0"/>
       </w:pPr>
       <w:r>
         <w:t>Requirements Analysis Document</w:t>
@@ -44,9 +46,26 @@
     <w:p>
       <w:pPr>
         <w:jc w:val="center"/>
-      </w:pPr>
-      <w:r>
-        <w:t>Rae Vroman, Gilad Berman, Zachary Cox</w:t>
+        <w:outlineLvl w:val="0"/>
+      </w:pPr>
+      <w:r>
+        <w:t xml:space="preserve">Rae </w:t>
+      </w:r>
+      <w:proofErr w:type="spellStart"/>
+      <w:r>
+        <w:t>Vroman</w:t>
+      </w:r>
+      <w:proofErr w:type="spellEnd"/>
+      <w:r>
+        <w:t xml:space="preserve">, </w:t>
+      </w:r>
+      <w:proofErr w:type="spellStart"/>
+      <w:r>
+        <w:t>Gilad</w:t>
+      </w:r>
+      <w:proofErr w:type="spellEnd"/>
+      <w:r>
+        <w:t xml:space="preserve"> Berman, Zachary Cox</w:t>
       </w:r>
     </w:p>
     <w:p/>
@@ -66,6 +85,7 @@
     <w:p/>
     <w:p>
       <w:pPr>
+        <w:outlineLvl w:val="0"/>
         <w:rPr>
           <w:b/>
           <w:bCs/>
@@ -394,8 +414,18 @@
           <w:sz w:val="24"/>
           <w:szCs w:val="24"/>
         </w:rPr>
-        <w:t>Rae, Zach, Gilad</w:t>
-      </w:r>
+        <w:t xml:space="preserve">Rae, Zach, </w:t>
+      </w:r>
+      <w:proofErr w:type="spellStart"/>
+      <w:r>
+        <w:rPr>
+          <w:b/>
+          <w:sz w:val="24"/>
+          <w:szCs w:val="24"/>
+        </w:rPr>
+        <w:t>Gilad</w:t>
+      </w:r>
+      <w:proofErr w:type="spellEnd"/>
       <w:r>
         <w:rPr>
           <w:sz w:val="24"/>
@@ -441,7 +471,23 @@
           <w:sz w:val="24"/>
           <w:szCs w:val="24"/>
         </w:rPr>
-        <w:t>Command Menue Feature</w:t>
+        <w:t xml:space="preserve">Command </w:t>
+      </w:r>
+      <w:proofErr w:type="spellStart"/>
+      <w:r>
+        <w:rPr>
+          <w:sz w:val="24"/>
+          <w:szCs w:val="24"/>
+        </w:rPr>
+        <w:t>Menue</w:t>
+      </w:r>
+      <w:proofErr w:type="spellEnd"/>
+      <w:r>
+        <w:rPr>
+          <w:sz w:val="24"/>
+          <w:szCs w:val="24"/>
+        </w:rPr>
+        <w:t xml:space="preserve"> Feature</w:t>
       </w:r>
     </w:p>
     <w:p>
@@ -463,6 +509,21 @@
         </w:rPr>
         <w:t>Save Game</w:t>
       </w:r>
+      <w:r>
+        <w:rPr>
+          <w:sz w:val="24"/>
+          <w:szCs w:val="24"/>
+        </w:rPr>
+        <w:t xml:space="preserve"> </w:t>
+      </w:r>
+      <w:r>
+        <w:rPr>
+          <w:b/>
+          <w:sz w:val="24"/>
+          <w:szCs w:val="24"/>
+        </w:rPr>
+        <w:t>Z</w:t>
+      </w:r>
     </w:p>
     <w:p>
       <w:pPr>
@@ -1057,6 +1118,21 @@
         </w:rPr>
         <w:t>Examine Puzzle</w:t>
       </w:r>
+      <w:r>
+        <w:rPr>
+          <w:sz w:val="24"/>
+          <w:szCs w:val="24"/>
+        </w:rPr>
+        <w:t xml:space="preserve"> </w:t>
+      </w:r>
+      <w:r>
+        <w:rPr>
+          <w:b/>
+          <w:sz w:val="24"/>
+          <w:szCs w:val="24"/>
+        </w:rPr>
+        <w:t>Z</w:t>
+      </w:r>
     </w:p>
     <w:p>
       <w:pPr>
@@ -1174,6 +1250,14 @@
           <w:szCs w:val="24"/>
         </w:rPr>
         <w:t xml:space="preserve">Solve Puzzle Correctly </w:t>
+      </w:r>
+      <w:r>
+        <w:rPr>
+          <w:b/>
+          <w:sz w:val="24"/>
+          <w:szCs w:val="24"/>
+        </w:rPr>
+        <w:t>Z</w:t>
       </w:r>
     </w:p>
     <w:p>
@@ -1348,6 +1432,7 @@
     <w:p/>
     <w:p>
       <w:pPr>
+        <w:outlineLvl w:val="0"/>
         <w:rPr>
           <w:b/>
           <w:sz w:val="24"/>
@@ -1641,6 +1726,7 @@
     </w:p>
     <w:p>
       <w:pPr>
+        <w:outlineLvl w:val="0"/>
         <w:rPr>
           <w:b/>
           <w:sz w:val="24"/>
@@ -1661,6 +1747,7 @@
         <w:tabs>
           <w:tab w:val="left" w:pos="1800"/>
         </w:tabs>
+        <w:outlineLvl w:val="0"/>
       </w:pPr>
       <w:r>
         <w:t>2.1 Overview</w:t>
@@ -1680,6 +1767,9 @@
       </w:r>
     </w:p>
     <w:p>
+      <w:pPr>
+        <w:outlineLvl w:val="0"/>
+      </w:pPr>
       <w:r>
         <w:t xml:space="preserve">2.2 Functional Requirements </w:t>
       </w:r>
@@ -1802,6 +1892,7 @@
       <w:pPr>
         <w:spacing w:line="240" w:lineRule="auto"/>
         <w:ind w:left="1080"/>
+        <w:outlineLvl w:val="0"/>
       </w:pPr>
       <w:r>
         <w:t>ID: NF2</w:t>
@@ -1811,6 +1902,7 @@
       <w:pPr>
         <w:spacing w:line="240" w:lineRule="auto"/>
         <w:ind w:left="1080"/>
+        <w:outlineLvl w:val="0"/>
       </w:pPr>
       <w:r>
         <w:t xml:space="preserve">TITLE: Go to Room </w:t>
@@ -1843,6 +1935,7 @@
       <w:pPr>
         <w:spacing w:line="240" w:lineRule="auto"/>
         <w:ind w:left="1080"/>
+        <w:outlineLvl w:val="0"/>
       </w:pPr>
       <w:r>
         <w:t>ID: CF0</w:t>
@@ -1852,6 +1945,7 @@
       <w:pPr>
         <w:spacing w:line="240" w:lineRule="auto"/>
         <w:ind w:left="1080"/>
+        <w:outlineLvl w:val="0"/>
       </w:pPr>
       <w:r>
         <w:t>TITLE: Lose Fight</w:t>
@@ -1884,6 +1978,7 @@
       <w:pPr>
         <w:spacing w:line="240" w:lineRule="auto"/>
         <w:ind w:left="1080"/>
+        <w:outlineLvl w:val="0"/>
       </w:pPr>
       <w:r>
         <w:lastRenderedPageBreak/>
@@ -1894,6 +1989,7 @@
       <w:pPr>
         <w:spacing w:line="240" w:lineRule="auto"/>
         <w:ind w:left="1080"/>
+        <w:outlineLvl w:val="0"/>
       </w:pPr>
       <w:r>
         <w:t>TITLE: Attack Enemy</w:t>
@@ -1927,6 +2023,9 @@
       </w:pPr>
     </w:p>
     <w:p>
+      <w:pPr>
+        <w:outlineLvl w:val="0"/>
+      </w:pPr>
       <w:r>
         <w:t xml:space="preserve">2.3 Non Functional Requirements- No changes made </w:t>
       </w:r>
@@ -2017,6 +2116,7 @@
     <w:p>
       <w:pPr>
         <w:jc w:val="center"/>
+        <w:outlineLvl w:val="0"/>
         <w:rPr>
           <w:b/>
           <w:sz w:val="24"/>
@@ -2044,6 +2144,7 @@
     </w:p>
     <w:p>
       <w:pPr>
+        <w:outlineLvl w:val="0"/>
         <w:rPr>
           <w:b/>
         </w:rPr>
@@ -2058,6 +2159,7 @@
     <w:p>
       <w:pPr>
         <w:ind w:firstLine="720"/>
+        <w:outlineLvl w:val="0"/>
         <w:rPr>
           <w:b/>
         </w:rPr>
@@ -2074,7 +2176,15 @@
         <w:ind w:firstLine="720"/>
       </w:pPr>
       <w:r>
-        <w:t>Command Menue Feature</w:t>
+        <w:t xml:space="preserve">Command </w:t>
+      </w:r>
+      <w:proofErr w:type="spellStart"/>
+      <w:r>
+        <w:t>Menue</w:t>
+      </w:r>
+      <w:proofErr w:type="spellEnd"/>
+      <w:r>
+        <w:t xml:space="preserve"> Feature</w:t>
       </w:r>
     </w:p>
     <w:p>
@@ -2131,6 +2241,7 @@
     <w:p>
       <w:pPr>
         <w:ind w:firstLine="720"/>
+        <w:outlineLvl w:val="0"/>
       </w:pPr>
       <w:r>
         <w:t xml:space="preserve">Item Feature </w:t>
@@ -2191,6 +2302,9 @@
       </w:r>
     </w:p>
     <w:p>
+      <w:pPr>
+        <w:outlineLvl w:val="0"/>
+      </w:pPr>
       <w:r>
         <w:lastRenderedPageBreak/>
         <w:t>Navigation Feature</w:t>
@@ -2245,6 +2359,9 @@
       </w:r>
     </w:p>
     <w:p>
+      <w:pPr>
+        <w:outlineLvl w:val="0"/>
+      </w:pPr>
       <w:r>
         <w:t xml:space="preserve">Puzzle Feature </w:t>
       </w:r>
@@ -2308,6 +2425,9 @@
       </w:r>
     </w:p>
     <w:p>
+      <w:pPr>
+        <w:outlineLvl w:val="0"/>
+      </w:pPr>
       <w:r>
         <w:lastRenderedPageBreak/>
         <w:t xml:space="preserve">Combat Feature </w:t>
@@ -2356,6 +2476,9 @@
       </w:r>
     </w:p>
     <w:p>
+      <w:pPr>
+        <w:outlineLvl w:val="0"/>
+      </w:pPr>
       <w:r>
         <w:t xml:space="preserve">Room Feature </w:t>
       </w:r>
@@ -2408,6 +2531,9 @@
     <w:p/>
     <w:p/>
     <w:p>
+      <w:pPr>
+        <w:outlineLvl w:val="0"/>
+      </w:pPr>
       <w:r>
         <w:rPr>
           <w:b/>
@@ -2419,24 +2545,42 @@
     <w:p/>
     <w:p>
       <w:pPr>
-        <w:rPr>
-          <w:b/>
-        </w:rPr>
-      </w:pPr>
-      <w:r>
-        <w:rPr>
-          <w:b/>
-        </w:rPr>
-        <w:t>Command Menue</w:t>
-      </w:r>
-    </w:p>
-    <w:p>
-      <w:r>
-        <w:t xml:space="preserve">The user must be able to click a button to pull up the command menue. From there they can choose to save the game, load a game, resume their game, view the map, check their inventory or exit the game. </w:t>
-      </w:r>
-    </w:p>
-    <w:p>
-      <w:pPr>
+        <w:outlineLvl w:val="0"/>
+        <w:rPr>
+          <w:b/>
+        </w:rPr>
+      </w:pPr>
+      <w:r>
+        <w:rPr>
+          <w:b/>
+        </w:rPr>
+        <w:t xml:space="preserve">Command </w:t>
+      </w:r>
+      <w:proofErr w:type="spellStart"/>
+      <w:r>
+        <w:rPr>
+          <w:b/>
+        </w:rPr>
+        <w:t>Menue</w:t>
+      </w:r>
+      <w:proofErr w:type="spellEnd"/>
+    </w:p>
+    <w:p>
+      <w:r>
+        <w:t xml:space="preserve">The user must be able to click a button to pull up the command </w:t>
+      </w:r>
+      <w:proofErr w:type="spellStart"/>
+      <w:r>
+        <w:t>menue</w:t>
+      </w:r>
+      <w:proofErr w:type="spellEnd"/>
+      <w:r>
+        <w:t xml:space="preserve">. From there they can choose to save the game, load a game, resume their game, view the map, check their inventory or exit the game. </w:t>
+      </w:r>
+    </w:p>
+    <w:p>
+      <w:pPr>
+        <w:outlineLvl w:val="0"/>
         <w:rPr>
           <w:b/>
         </w:rPr>
@@ -2450,11 +2594,20 @@
     </w:p>
     <w:p>
       <w:r>
-        <w:t xml:space="preserve">There are many items throughout the game that the user can interact with. They can choose to pick up the item, examine the item, use the item, equip the item, unequip the item or drop the item,  </w:t>
-      </w:r>
-    </w:p>
-    <w:p>
-      <w:pPr>
+        <w:t xml:space="preserve">There are many items throughout the game that the user can interact with. They can choose to pick up the item, examine the item, use the item, equip the item, </w:t>
+      </w:r>
+      <w:proofErr w:type="spellStart"/>
+      <w:r>
+        <w:t>unequip</w:t>
+      </w:r>
+      <w:proofErr w:type="spellEnd"/>
+      <w:r>
+        <w:t xml:space="preserve"> the item or drop the item,  </w:t>
+      </w:r>
+    </w:p>
+    <w:p>
+      <w:pPr>
+        <w:outlineLvl w:val="0"/>
         <w:rPr>
           <w:b/>
         </w:rPr>
@@ -2476,6 +2629,7 @@
     </w:p>
     <w:p>
       <w:pPr>
+        <w:outlineLvl w:val="0"/>
         <w:rPr>
           <w:b/>
         </w:rPr>
@@ -2494,6 +2648,7 @@
     </w:p>
     <w:p>
       <w:pPr>
+        <w:outlineLvl w:val="0"/>
         <w:rPr>
           <w:b/>
         </w:rPr>
@@ -2512,6 +2667,7 @@
     </w:p>
     <w:p>
       <w:pPr>
+        <w:outlineLvl w:val="0"/>
         <w:rPr>
           <w:b/>
         </w:rPr>
@@ -2550,6 +2706,7 @@
     <w:p>
       <w:pPr>
         <w:jc w:val="center"/>
+        <w:outlineLvl w:val="0"/>
         <w:rPr>
           <w:sz w:val="24"/>
           <w:szCs w:val="24"/>
@@ -2570,20 +2727,58 @@
         <w:tabs>
           <w:tab w:val="left" w:pos="3460"/>
         </w:tabs>
-        <w:rPr>
-          <w:b/>
-        </w:rPr>
-      </w:pPr>
-    </w:p>
-    <w:p>
-      <w:pPr>
-        <w:tabs>
-          <w:tab w:val="left" w:pos="3460"/>
-        </w:tabs>
-        <w:rPr>
-          <w:b/>
-        </w:rPr>
-      </w:pPr>
+        <w:jc w:val="center"/>
+        <w:rPr>
+          <w:b/>
+        </w:rPr>
+      </w:pPr>
+      <w:r>
+        <w:rPr>
+          <w:b/>
+          <w:noProof/>
+        </w:rPr>
+        <w:drawing>
+          <wp:inline distT="0" distB="0" distL="0" distR="0" wp14:anchorId="38B25A59" wp14:editId="0C607DE4">
+            <wp:extent cx="5652135" cy="4252990"/>
+            <wp:effectExtent l="0" t="0" r="12065" b="0"/>
+            <wp:docPr id="34" name="Picture 34"/>
+            <wp:cNvGraphicFramePr>
+              <a:graphicFrameLocks xmlns:a="http://schemas.openxmlformats.org/drawingml/2006/main" noChangeAspect="1"/>
+            </wp:cNvGraphicFramePr>
+            <a:graphic xmlns:a="http://schemas.openxmlformats.org/drawingml/2006/main">
+              <a:graphicData uri="http://schemas.openxmlformats.org/drawingml/2006/picture">
+                <pic:pic xmlns:pic="http://schemas.openxmlformats.org/drawingml/2006/picture">
+                  <pic:nvPicPr>
+                    <pic:cNvPr id="34" name="ClassDiagram.png"/>
+                    <pic:cNvPicPr/>
+                  </pic:nvPicPr>
+                  <pic:blipFill>
+                    <a:blip r:embed="rId14">
+                      <a:extLst>
+                        <a:ext uri="{28A0092B-C50C-407E-A947-70E740481C1C}">
+                          <a14:useLocalDpi xmlns:a14="http://schemas.microsoft.com/office/drawing/2010/main" val="0"/>
+                        </a:ext>
+                      </a:extLst>
+                    </a:blip>
+                    <a:stretch>
+                      <a:fillRect/>
+                    </a:stretch>
+                  </pic:blipFill>
+                  <pic:spPr>
+                    <a:xfrm>
+                      <a:off x="0" y="0"/>
+                      <a:ext cx="5662234" cy="4260589"/>
+                    </a:xfrm>
+                    <a:prstGeom prst="rect">
+                      <a:avLst/>
+                    </a:prstGeom>
+                  </pic:spPr>
+                </pic:pic>
+              </a:graphicData>
+            </a:graphic>
+          </wp:inline>
+        </w:drawing>
+      </w:r>
     </w:p>
     <w:p>
       <w:pPr>
@@ -2623,226 +2818,6 @@
     </w:p>
     <w:p>
       <w:pPr>
-        <w:tabs>
-          <w:tab w:val="left" w:pos="3460"/>
-        </w:tabs>
-        <w:rPr>
-          <w:b/>
-        </w:rPr>
-      </w:pPr>
-    </w:p>
-    <w:p>
-      <w:pPr>
-        <w:tabs>
-          <w:tab w:val="left" w:pos="3460"/>
-        </w:tabs>
-        <w:rPr>
-          <w:b/>
-        </w:rPr>
-      </w:pPr>
-    </w:p>
-    <w:p>
-      <w:pPr>
-        <w:tabs>
-          <w:tab w:val="left" w:pos="3460"/>
-        </w:tabs>
-        <w:rPr>
-          <w:b/>
-        </w:rPr>
-      </w:pPr>
-    </w:p>
-    <w:p>
-      <w:pPr>
-        <w:tabs>
-          <w:tab w:val="left" w:pos="3460"/>
-        </w:tabs>
-        <w:rPr>
-          <w:b/>
-        </w:rPr>
-      </w:pPr>
-    </w:p>
-    <w:p>
-      <w:pPr>
-        <w:tabs>
-          <w:tab w:val="left" w:pos="3460"/>
-        </w:tabs>
-        <w:rPr>
-          <w:b/>
-        </w:rPr>
-      </w:pPr>
-    </w:p>
-    <w:p>
-      <w:pPr>
-        <w:tabs>
-          <w:tab w:val="left" w:pos="3460"/>
-        </w:tabs>
-        <w:rPr>
-          <w:b/>
-        </w:rPr>
-      </w:pPr>
-    </w:p>
-    <w:p>
-      <w:pPr>
-        <w:tabs>
-          <w:tab w:val="left" w:pos="3460"/>
-        </w:tabs>
-        <w:rPr>
-          <w:b/>
-        </w:rPr>
-      </w:pPr>
-    </w:p>
-    <w:p>
-      <w:pPr>
-        <w:tabs>
-          <w:tab w:val="left" w:pos="3460"/>
-        </w:tabs>
-        <w:rPr>
-          <w:b/>
-        </w:rPr>
-      </w:pPr>
-    </w:p>
-    <w:p>
-      <w:pPr>
-        <w:tabs>
-          <w:tab w:val="left" w:pos="3460"/>
-        </w:tabs>
-        <w:rPr>
-          <w:b/>
-        </w:rPr>
-      </w:pPr>
-    </w:p>
-    <w:p>
-      <w:pPr>
-        <w:tabs>
-          <w:tab w:val="left" w:pos="3460"/>
-        </w:tabs>
-        <w:rPr>
-          <w:b/>
-        </w:rPr>
-      </w:pPr>
-    </w:p>
-    <w:p>
-      <w:pPr>
-        <w:tabs>
-          <w:tab w:val="left" w:pos="3460"/>
-        </w:tabs>
-        <w:rPr>
-          <w:b/>
-        </w:rPr>
-      </w:pPr>
-    </w:p>
-    <w:p>
-      <w:pPr>
-        <w:tabs>
-          <w:tab w:val="left" w:pos="3460"/>
-        </w:tabs>
-        <w:rPr>
-          <w:b/>
-        </w:rPr>
-      </w:pPr>
-    </w:p>
-    <w:p>
-      <w:pPr>
-        <w:tabs>
-          <w:tab w:val="left" w:pos="3460"/>
-        </w:tabs>
-        <w:rPr>
-          <w:b/>
-        </w:rPr>
-      </w:pPr>
-    </w:p>
-    <w:p>
-      <w:pPr>
-        <w:tabs>
-          <w:tab w:val="left" w:pos="3460"/>
-        </w:tabs>
-        <w:rPr>
-          <w:b/>
-        </w:rPr>
-      </w:pPr>
-    </w:p>
-    <w:p>
-      <w:pPr>
-        <w:tabs>
-          <w:tab w:val="left" w:pos="3460"/>
-        </w:tabs>
-        <w:rPr>
-          <w:b/>
-        </w:rPr>
-      </w:pPr>
-    </w:p>
-    <w:p>
-      <w:pPr>
-        <w:tabs>
-          <w:tab w:val="left" w:pos="3460"/>
-        </w:tabs>
-        <w:rPr>
-          <w:b/>
-        </w:rPr>
-      </w:pPr>
-    </w:p>
-    <w:p>
-      <w:pPr>
-        <w:tabs>
-          <w:tab w:val="left" w:pos="3460"/>
-        </w:tabs>
-        <w:rPr>
-          <w:b/>
-        </w:rPr>
-      </w:pPr>
-    </w:p>
-    <w:p>
-      <w:pPr>
-        <w:tabs>
-          <w:tab w:val="left" w:pos="3460"/>
-        </w:tabs>
-        <w:rPr>
-          <w:b/>
-        </w:rPr>
-      </w:pPr>
-    </w:p>
-    <w:p>
-      <w:pPr>
-        <w:tabs>
-          <w:tab w:val="left" w:pos="3460"/>
-        </w:tabs>
-        <w:rPr>
-          <w:b/>
-        </w:rPr>
-      </w:pPr>
-    </w:p>
-    <w:p>
-      <w:pPr>
-        <w:tabs>
-          <w:tab w:val="left" w:pos="3460"/>
-        </w:tabs>
-        <w:rPr>
-          <w:b/>
-        </w:rPr>
-      </w:pPr>
-    </w:p>
-    <w:p>
-      <w:pPr>
-        <w:tabs>
-          <w:tab w:val="left" w:pos="3460"/>
-        </w:tabs>
-        <w:rPr>
-          <w:b/>
-        </w:rPr>
-      </w:pPr>
-    </w:p>
-    <w:p>
-      <w:pPr>
-        <w:tabs>
-          <w:tab w:val="left" w:pos="3460"/>
-        </w:tabs>
-        <w:rPr>
-          <w:b/>
-        </w:rPr>
-      </w:pPr>
-    </w:p>
-    <w:p>
-      <w:pPr>
         <w:rPr>
           <w:b/>
         </w:rPr>
@@ -2856,10 +2831,6 @@
     </w:p>
     <w:p>
       <w:pPr>
-        <w:tabs>
-          <w:tab w:val="left" w:pos="3460"/>
-        </w:tabs>
-        <w:jc w:val="center"/>
         <w:rPr>
           <w:b/>
         </w:rPr>
@@ -2887,6 +2858,7 @@
         <w:tabs>
           <w:tab w:val="left" w:pos="3460"/>
         </w:tabs>
+        <w:outlineLvl w:val="0"/>
         <w:rPr>
           <w:b/>
         </w:rPr>
@@ -2909,15 +2881,22 @@
         <w:tabs>
           <w:tab w:val="left" w:pos="3460"/>
         </w:tabs>
-        <w:rPr>
-          <w:b/>
-        </w:rPr>
-      </w:pPr>
-      <w:r>
-        <w:rPr>
-          <w:b/>
-        </w:rPr>
-        <w:t xml:space="preserve">     3.1.1 Command Menue Feature </w:t>
+        <w:outlineLvl w:val="0"/>
+        <w:rPr>
+          <w:b/>
+        </w:rPr>
+      </w:pPr>
+      <w:r>
+        <w:rPr>
+          <w:b/>
+        </w:rPr>
+        <w:t xml:space="preserve">     3.1.1 Command Menu</w:t>
+      </w:r>
+      <w:r>
+        <w:rPr>
+          <w:b/>
+        </w:rPr>
+        <w:t xml:space="preserve"> Feature </w:t>
       </w:r>
       <w:r>
         <w:rPr>
@@ -2931,6 +2910,7 @@
         <w:tabs>
           <w:tab w:val="left" w:pos="3460"/>
         </w:tabs>
+        <w:outlineLvl w:val="0"/>
       </w:pPr>
       <w:r>
         <w:t xml:space="preserve">     </w:t>
@@ -2982,7 +2962,7 @@
                     </pic:cNvPicPr>
                   </pic:nvPicPr>
                   <pic:blipFill>
-                    <a:blip r:embed="rId14">
+                    <a:blip r:embed="rId15">
                       <a:extLst>
                         <a:ext uri="{28A0092B-C50C-407E-A947-70E740481C1C}">
                           <a14:useLocalDpi xmlns:a14="http://schemas.microsoft.com/office/drawing/2010/main" val="0"/>
@@ -3019,6 +2999,7 @@
         <w:tabs>
           <w:tab w:val="left" w:pos="3460"/>
         </w:tabs>
+        <w:outlineLvl w:val="0"/>
       </w:pPr>
       <w:r>
         <w:t>1.1.2</w:t>
@@ -3052,7 +3033,7 @@
                     <pic:cNvPicPr/>
                   </pic:nvPicPr>
                   <pic:blipFill>
-                    <a:blip r:embed="rId15">
+                    <a:blip r:embed="rId16">
                       <a:extLst>
                         <a:ext uri="{28A0092B-C50C-407E-A947-70E740481C1C}">
                           <a14:useLocalDpi xmlns:a14="http://schemas.microsoft.com/office/drawing/2010/main" val="0"/>
@@ -3091,6 +3072,7 @@
         <w:tabs>
           <w:tab w:val="left" w:pos="3460"/>
         </w:tabs>
+        <w:outlineLvl w:val="0"/>
       </w:pPr>
       <w:r>
         <w:lastRenderedPageBreak/>
@@ -3132,7 +3114,7 @@
                     <pic:cNvPicPr/>
                   </pic:nvPicPr>
                   <pic:blipFill>
-                    <a:blip r:embed="rId16">
+                    <a:blip r:embed="rId17">
                       <a:extLst>
                         <a:ext uri="{28A0092B-C50C-407E-A947-70E740481C1C}">
                           <a14:useLocalDpi xmlns:a14="http://schemas.microsoft.com/office/drawing/2010/main" val="0"/>
@@ -3164,6 +3146,7 @@
         <w:tabs>
           <w:tab w:val="left" w:pos="3460"/>
         </w:tabs>
+        <w:outlineLvl w:val="0"/>
       </w:pPr>
       <w:r>
         <w:t>1</w:t>
@@ -3201,7 +3184,7 @@
                     <pic:cNvPicPr/>
                   </pic:nvPicPr>
                   <pic:blipFill>
-                    <a:blip r:embed="rId17">
+                    <a:blip r:embed="rId18">
                       <a:extLst>
                         <a:ext uri="{28A0092B-C50C-407E-A947-70E740481C1C}">
                           <a14:useLocalDpi xmlns:a14="http://schemas.microsoft.com/office/drawing/2010/main" val="0"/>
@@ -3240,6 +3223,7 @@
         <w:tabs>
           <w:tab w:val="left" w:pos="3460"/>
         </w:tabs>
+        <w:outlineLvl w:val="0"/>
       </w:pPr>
       <w:r>
         <w:lastRenderedPageBreak/>
@@ -3278,7 +3262,7 @@
                     <pic:cNvPicPr/>
                   </pic:nvPicPr>
                   <pic:blipFill>
-                    <a:blip r:embed="rId18">
+                    <a:blip r:embed="rId19">
                       <a:extLst>
                         <a:ext uri="{28A0092B-C50C-407E-A947-70E740481C1C}">
                           <a14:useLocalDpi xmlns:a14="http://schemas.microsoft.com/office/drawing/2010/main" val="0"/>
@@ -3310,6 +3294,7 @@
         <w:tabs>
           <w:tab w:val="left" w:pos="3460"/>
         </w:tabs>
+        <w:outlineLvl w:val="0"/>
       </w:pPr>
       <w:r>
         <w:t>1</w:t>
@@ -3350,7 +3335,7 @@
                     <pic:cNvPicPr/>
                   </pic:nvPicPr>
                   <pic:blipFill>
-                    <a:blip r:embed="rId19">
+                    <a:blip r:embed="rId20">
                       <a:extLst>
                         <a:ext uri="{28A0092B-C50C-407E-A947-70E740481C1C}">
                           <a14:useLocalDpi xmlns:a14="http://schemas.microsoft.com/office/drawing/2010/main" val="0"/>
@@ -3387,6 +3372,7 @@
         <w:tabs>
           <w:tab w:val="left" w:pos="3460"/>
         </w:tabs>
+        <w:outlineLvl w:val="0"/>
         <w:rPr>
           <w:b/>
         </w:rPr>
@@ -3422,6 +3408,7 @@
         <w:tabs>
           <w:tab w:val="left" w:pos="3460"/>
         </w:tabs>
+        <w:outlineLvl w:val="0"/>
       </w:pPr>
       <w:r>
         <w:t>1</w:t>
@@ -3435,6 +3422,7 @@
         <w:tabs>
           <w:tab w:val="left" w:pos="3460"/>
         </w:tabs>
+        <w:jc w:val="center"/>
       </w:pPr>
       <w:r>
         <w:rPr>
@@ -3456,7 +3444,7 @@
                     <pic:cNvPicPr/>
                   </pic:nvPicPr>
                   <pic:blipFill>
-                    <a:blip r:embed="rId20">
+                    <a:blip r:embed="rId21">
                       <a:extLst>
                         <a:ext uri="{28A0092B-C50C-407E-A947-70E740481C1C}">
                           <a14:useLocalDpi xmlns:a14="http://schemas.microsoft.com/office/drawing/2010/main" val="0"/>
@@ -3488,6 +3476,7 @@
         <w:tabs>
           <w:tab w:val="left" w:pos="3460"/>
         </w:tabs>
+        <w:outlineLvl w:val="0"/>
       </w:pPr>
       <w:r>
         <w:t>1</w:t>
@@ -3508,9 +3497,9 @@
           <w:noProof/>
         </w:rPr>
         <w:drawing>
-          <wp:inline distT="0" distB="0" distL="0" distR="0" wp14:anchorId="4D995F7A" wp14:editId="58512B3A">
-            <wp:extent cx="5785254" cy="3011918"/>
-            <wp:effectExtent l="0" t="0" r="6350" b="10795"/>
+          <wp:inline distT="0" distB="0" distL="0" distR="0" wp14:anchorId="4D995F7A" wp14:editId="352098F4">
+            <wp:extent cx="5068389" cy="3011708"/>
+            <wp:effectExtent l="0" t="0" r="12065" b="11430"/>
             <wp:docPr id="15" name="Picture 15"/>
             <wp:cNvGraphicFramePr>
               <a:graphicFrameLocks xmlns:a="http://schemas.openxmlformats.org/drawingml/2006/main" noChangeAspect="1"/>
@@ -3522,26 +3511,33 @@
                     <pic:cNvPr id="15" name="pick up item.tiff"/>
                     <pic:cNvPicPr/>
                   </pic:nvPicPr>
-                  <pic:blipFill>
-                    <a:blip r:embed="rId21">
+                  <pic:blipFill rotWithShape="1">
+                    <a:blip r:embed="rId22">
                       <a:extLst>
                         <a:ext uri="{28A0092B-C50C-407E-A947-70E740481C1C}">
                           <a14:useLocalDpi xmlns:a14="http://schemas.microsoft.com/office/drawing/2010/main" val="0"/>
                         </a:ext>
                       </a:extLst>
                     </a:blip>
-                    <a:stretch>
-                      <a:fillRect/>
-                    </a:stretch>
+                    <a:srcRect r="12385"/>
+                    <a:stretch/>
                   </pic:blipFill>
-                  <pic:spPr>
+                  <pic:spPr bwMode="auto">
                     <a:xfrm>
                       <a:off x="0" y="0"/>
-                      <a:ext cx="5812854" cy="3026287"/>
+                      <a:ext cx="5068389" cy="3011708"/>
                     </a:xfrm>
                     <a:prstGeom prst="rect">
                       <a:avLst/>
                     </a:prstGeom>
+                    <a:ln>
+                      <a:noFill/>
+                    </a:ln>
+                    <a:extLst>
+                      <a:ext uri="{53640926-AAD7-44D8-BBD7-CCE9431645EC}">
+                        <a14:shadowObscured xmlns:a14="http://schemas.microsoft.com/office/drawing/2010/main"/>
+                      </a:ext>
+                    </a:extLst>
                   </pic:spPr>
                 </pic:pic>
               </a:graphicData>
@@ -3590,6 +3586,7 @@
         <w:tabs>
           <w:tab w:val="left" w:pos="3460"/>
         </w:tabs>
+        <w:outlineLvl w:val="0"/>
       </w:pPr>
       <w:r>
         <w:lastRenderedPageBreak/>
@@ -3611,9 +3608,9 @@
           <w:noProof/>
         </w:rPr>
         <w:drawing>
-          <wp:inline distT="0" distB="0" distL="0" distR="0" wp14:anchorId="3CF432D4" wp14:editId="6714F793">
-            <wp:extent cx="5866881" cy="3226526"/>
-            <wp:effectExtent l="0" t="0" r="635" b="0"/>
+          <wp:inline distT="0" distB="0" distL="0" distR="0" wp14:anchorId="3CF432D4" wp14:editId="09E8EFAD">
+            <wp:extent cx="5538651" cy="3226435"/>
+            <wp:effectExtent l="0" t="0" r="0" b="0"/>
             <wp:docPr id="17" name="Picture 17"/>
             <wp:cNvGraphicFramePr>
               <a:graphicFrameLocks xmlns:a="http://schemas.openxmlformats.org/drawingml/2006/main" noChangeAspect="1"/>
@@ -3625,26 +3622,33 @@
                     <pic:cNvPr id="17" name="unequip item.tiff"/>
                     <pic:cNvPicPr/>
                   </pic:nvPicPr>
-                  <pic:blipFill>
-                    <a:blip r:embed="rId22">
+                  <pic:blipFill rotWithShape="1">
+                    <a:blip r:embed="rId23">
                       <a:extLst>
                         <a:ext uri="{28A0092B-C50C-407E-A947-70E740481C1C}">
                           <a14:useLocalDpi xmlns:a14="http://schemas.microsoft.com/office/drawing/2010/main" val="0"/>
                         </a:ext>
                       </a:extLst>
                     </a:blip>
-                    <a:stretch>
-                      <a:fillRect/>
-                    </a:stretch>
+                    <a:srcRect r="5592"/>
+                    <a:stretch/>
                   </pic:blipFill>
-                  <pic:spPr>
+                  <pic:spPr bwMode="auto">
                     <a:xfrm>
                       <a:off x="0" y="0"/>
-                      <a:ext cx="5866881" cy="3226526"/>
+                      <a:ext cx="5538807" cy="3226526"/>
                     </a:xfrm>
                     <a:prstGeom prst="rect">
                       <a:avLst/>
                     </a:prstGeom>
+                    <a:ln>
+                      <a:noFill/>
+                    </a:ln>
+                    <a:extLst>
+                      <a:ext uri="{53640926-AAD7-44D8-BBD7-CCE9431645EC}">
+                        <a14:shadowObscured xmlns:a14="http://schemas.microsoft.com/office/drawing/2010/main"/>
+                      </a:ext>
+                    </a:extLst>
                   </pic:spPr>
                 </pic:pic>
               </a:graphicData>
@@ -3658,6 +3662,7 @@
         <w:tabs>
           <w:tab w:val="left" w:pos="3460"/>
         </w:tabs>
+        <w:outlineLvl w:val="0"/>
       </w:pPr>
       <w:r>
         <w:t>1</w:t>
@@ -3693,7 +3698,7 @@
                     <pic:cNvPicPr/>
                   </pic:nvPicPr>
                   <pic:blipFill>
-                    <a:blip r:embed="rId23">
+                    <a:blip r:embed="rId24">
                       <a:extLst>
                         <a:ext uri="{28A0092B-C50C-407E-A947-70E740481C1C}">
                           <a14:useLocalDpi xmlns:a14="http://schemas.microsoft.com/office/drawing/2010/main" val="0"/>
@@ -3746,6 +3751,7 @@
         <w:tabs>
           <w:tab w:val="left" w:pos="3460"/>
         </w:tabs>
+        <w:outlineLvl w:val="0"/>
       </w:pPr>
       <w:r>
         <w:lastRenderedPageBreak/>
@@ -3782,7 +3788,7 @@
                     <pic:cNvPicPr/>
                   </pic:nvPicPr>
                   <pic:blipFill>
-                    <a:blip r:embed="rId24">
+                    <a:blip r:embed="rId25">
                       <a:extLst>
                         <a:ext uri="{28A0092B-C50C-407E-A947-70E740481C1C}">
                           <a14:useLocalDpi xmlns:a14="http://schemas.microsoft.com/office/drawing/2010/main" val="0"/>
@@ -3814,6 +3820,7 @@
         <w:tabs>
           <w:tab w:val="left" w:pos="3460"/>
         </w:tabs>
+        <w:outlineLvl w:val="0"/>
       </w:pPr>
       <w:r>
         <w:t>1</w:t>
@@ -3849,7 +3856,7 @@
                     <pic:cNvPicPr/>
                   </pic:nvPicPr>
                   <pic:blipFill>
-                    <a:blip r:embed="rId25">
+                    <a:blip r:embed="rId26">
                       <a:extLst>
                         <a:ext uri="{28A0092B-C50C-407E-A947-70E740481C1C}">
                           <a14:useLocalDpi xmlns:a14="http://schemas.microsoft.com/office/drawing/2010/main" val="0"/>
@@ -3893,6 +3900,7 @@
         <w:tabs>
           <w:tab w:val="left" w:pos="3460"/>
         </w:tabs>
+        <w:outlineLvl w:val="0"/>
         <w:rPr>
           <w:b/>
         </w:rPr>
@@ -3928,6 +3936,7 @@
         <w:tabs>
           <w:tab w:val="left" w:pos="3460"/>
         </w:tabs>
+        <w:outlineLvl w:val="0"/>
       </w:pPr>
       <w:r>
         <w:t>1</w:t>
@@ -3965,7 +3974,7 @@
                     <pic:cNvPicPr/>
                   </pic:nvPicPr>
                   <pic:blipFill>
-                    <a:blip r:embed="rId26">
+                    <a:blip r:embed="rId27">
                       <a:extLst>
                         <a:ext uri="{28A0092B-C50C-407E-A947-70E740481C1C}">
                           <a14:useLocalDpi xmlns:a14="http://schemas.microsoft.com/office/drawing/2010/main" val="0"/>
@@ -4005,6 +4014,7 @@
         <w:tabs>
           <w:tab w:val="left" w:pos="3460"/>
         </w:tabs>
+        <w:outlineLvl w:val="0"/>
       </w:pPr>
       <w:r>
         <w:t>1</w:t>
@@ -4046,7 +4056,7 @@
                     <pic:cNvPicPr/>
                   </pic:nvPicPr>
                   <pic:blipFill>
-                    <a:blip r:embed="rId27">
+                    <a:blip r:embed="rId28">
                       <a:extLst>
                         <a:ext uri="{28A0092B-C50C-407E-A947-70E740481C1C}">
                           <a14:useLocalDpi xmlns:a14="http://schemas.microsoft.com/office/drawing/2010/main" val="0"/>
@@ -4078,6 +4088,7 @@
         <w:tabs>
           <w:tab w:val="left" w:pos="3460"/>
         </w:tabs>
+        <w:outlineLvl w:val="0"/>
       </w:pPr>
       <w:r>
         <w:lastRenderedPageBreak/>
@@ -4116,7 +4127,7 @@
                     <pic:cNvPicPr/>
                   </pic:nvPicPr>
                   <pic:blipFill>
-                    <a:blip r:embed="rId28">
+                    <a:blip r:embed="rId29">
                       <a:extLst>
                         <a:ext uri="{28A0092B-C50C-407E-A947-70E740481C1C}">
                           <a14:useLocalDpi xmlns:a14="http://schemas.microsoft.com/office/drawing/2010/main" val="0"/>
@@ -4148,6 +4159,7 @@
         <w:tabs>
           <w:tab w:val="left" w:pos="3460"/>
         </w:tabs>
+        <w:outlineLvl w:val="0"/>
       </w:pPr>
       <w:r>
         <w:t>1</w:t>
@@ -4188,7 +4200,7 @@
                     <pic:cNvPicPr/>
                   </pic:nvPicPr>
                   <pic:blipFill>
-                    <a:blip r:embed="rId29">
+                    <a:blip r:embed="rId30">
                       <a:extLst>
                         <a:ext uri="{28A0092B-C50C-407E-A947-70E740481C1C}">
                           <a14:useLocalDpi xmlns:a14="http://schemas.microsoft.com/office/drawing/2010/main" val="0"/>
@@ -4228,6 +4240,7 @@
         <w:tabs>
           <w:tab w:val="left" w:pos="3460"/>
         </w:tabs>
+        <w:outlineLvl w:val="0"/>
       </w:pPr>
       <w:r>
         <w:t>1</w:t>
@@ -4268,7 +4281,7 @@
                     <pic:cNvPicPr/>
                   </pic:nvPicPr>
                   <pic:blipFill>
-                    <a:blip r:embed="rId30">
+                    <a:blip r:embed="rId31">
                       <a:extLst>
                         <a:ext uri="{28A0092B-C50C-407E-A947-70E740481C1C}">
                           <a14:useLocalDpi xmlns:a14="http://schemas.microsoft.com/office/drawing/2010/main" val="0"/>
@@ -4300,6 +4313,7 @@
         <w:tabs>
           <w:tab w:val="left" w:pos="3460"/>
         </w:tabs>
+        <w:outlineLvl w:val="0"/>
       </w:pPr>
       <w:r>
         <w:t>1</w:t>
@@ -4336,7 +4350,7 @@
                     <pic:cNvPicPr/>
                   </pic:nvPicPr>
                   <pic:blipFill>
-                    <a:blip r:embed="rId31">
+                    <a:blip r:embed="rId32">
                       <a:extLst>
                         <a:ext uri="{28A0092B-C50C-407E-A947-70E740481C1C}">
                           <a14:useLocalDpi xmlns:a14="http://schemas.microsoft.com/office/drawing/2010/main" val="0"/>
@@ -4368,6 +4382,7 @@
         <w:tabs>
           <w:tab w:val="left" w:pos="3460"/>
         </w:tabs>
+        <w:outlineLvl w:val="0"/>
       </w:pPr>
       <w:r>
         <w:lastRenderedPageBreak/>
@@ -4409,7 +4424,7 @@
                     <pic:cNvPicPr/>
                   </pic:nvPicPr>
                   <pic:blipFill>
-                    <a:blip r:embed="rId32">
+                    <a:blip r:embed="rId33">
                       <a:extLst>
                         <a:ext uri="{28A0092B-C50C-407E-A947-70E740481C1C}">
                           <a14:useLocalDpi xmlns:a14="http://schemas.microsoft.com/office/drawing/2010/main" val="0"/>
@@ -4441,6 +4456,7 @@
         <w:tabs>
           <w:tab w:val="left" w:pos="3460"/>
         </w:tabs>
+        <w:outlineLvl w:val="0"/>
         <w:rPr>
           <w:b/>
         </w:rPr>
@@ -4475,6 +4491,7 @@
         <w:tabs>
           <w:tab w:val="left" w:pos="3460"/>
         </w:tabs>
+        <w:outlineLvl w:val="0"/>
       </w:pPr>
       <w:r>
         <w:t>1</w:t>
@@ -4509,7 +4526,7 @@
                     <pic:cNvPicPr/>
                   </pic:nvPicPr>
                   <pic:blipFill>
-                    <a:blip r:embed="rId33">
+                    <a:blip r:embed="rId34">
                       <a:extLst>
                         <a:ext uri="{28A0092B-C50C-407E-A947-70E740481C1C}">
                           <a14:useLocalDpi xmlns:a14="http://schemas.microsoft.com/office/drawing/2010/main" val="0"/>
@@ -4541,6 +4558,7 @@
         <w:tabs>
           <w:tab w:val="left" w:pos="3460"/>
         </w:tabs>
+        <w:outlineLvl w:val="0"/>
         <w:rPr>
           <w:b/>
         </w:rPr>
@@ -4576,6 +4594,7 @@
         <w:tabs>
           <w:tab w:val="left" w:pos="3460"/>
         </w:tabs>
+        <w:outlineLvl w:val="0"/>
       </w:pPr>
       <w:r>
         <w:t>1</w:t>
@@ -4615,7 +4634,7 @@
                     </pic:cNvPicPr>
                   </pic:nvPicPr>
                   <pic:blipFill>
-                    <a:blip r:embed="rId34">
+                    <a:blip r:embed="rId35">
                       <a:extLst>
                         <a:ext uri="{28A0092B-C50C-407E-A947-70E740481C1C}">
                           <a14:useLocalDpi xmlns:a14="http://schemas.microsoft.com/office/drawing/2010/main" val="0"/>
@@ -4659,6 +4678,7 @@
         <w:tabs>
           <w:tab w:val="left" w:pos="3460"/>
         </w:tabs>
+        <w:outlineLvl w:val="0"/>
       </w:pPr>
       <w:r>
         <w:t>1</w:t>
@@ -4701,7 +4721,7 @@
                     <pic:cNvPicPr/>
                   </pic:nvPicPr>
                   <pic:blipFill>
-                    <a:blip r:embed="rId35">
+                    <a:blip r:embed="rId36">
                       <a:extLst>
                         <a:ext uri="{28A0092B-C50C-407E-A947-70E740481C1C}">
                           <a14:useLocalDpi xmlns:a14="http://schemas.microsoft.com/office/drawing/2010/main" val="0"/>
@@ -4747,6 +4767,7 @@
         <w:tabs>
           <w:tab w:val="left" w:pos="3460"/>
         </w:tabs>
+        <w:outlineLvl w:val="0"/>
       </w:pPr>
       <w:r>
         <w:lastRenderedPageBreak/>
@@ -4782,7 +4803,7 @@
                     <pic:cNvPicPr/>
                   </pic:nvPicPr>
                   <pic:blipFill>
-                    <a:blip r:embed="rId36">
+                    <a:blip r:embed="rId37">
                       <a:extLst>
                         <a:ext uri="{28A0092B-C50C-407E-A947-70E740481C1C}">
                           <a14:useLocalDpi xmlns:a14="http://schemas.microsoft.com/office/drawing/2010/main" val="0"/>
@@ -4828,6 +4849,7 @@
         <w:tabs>
           <w:tab w:val="left" w:pos="3460"/>
         </w:tabs>
+        <w:outlineLvl w:val="0"/>
       </w:pPr>
       <w:r>
         <w:t>3.5.4 Request Hint Diagram</w:t>
@@ -4852,7 +4874,7 @@
                     <pic:cNvPicPr/>
                   </pic:nvPicPr>
                   <pic:blipFill>
-                    <a:blip r:embed="rId37">
+                    <a:blip r:embed="rId38">
                       <a:extLst>
                         <a:ext uri="{28A0092B-C50C-407E-A947-70E740481C1C}">
                           <a14:useLocalDpi xmlns:a14="http://schemas.microsoft.com/office/drawing/2010/main" val="0"/>
@@ -4891,6 +4913,7 @@
         <w:tabs>
           <w:tab w:val="left" w:pos="3460"/>
         </w:tabs>
+        <w:outlineLvl w:val="0"/>
       </w:pPr>
       <w:r>
         <w:t>1</w:t>
@@ -4904,6 +4927,7 @@
         <w:tabs>
           <w:tab w:val="left" w:pos="3460"/>
         </w:tabs>
+        <w:jc w:val="center"/>
       </w:pPr>
       <w:r>
         <w:rPr>
@@ -4927,7 +4951,7 @@
                     </pic:cNvPicPr>
                   </pic:nvPicPr>
                   <pic:blipFill rotWithShape="1">
-                    <a:blip r:embed="rId38">
+                    <a:blip r:embed="rId39">
                       <a:extLst>
                         <a:ext uri="{28A0092B-C50C-407E-A947-70E740481C1C}">
                           <a14:useLocalDpi xmlns:a14="http://schemas.microsoft.com/office/drawing/2010/main" val="0"/>
@@ -4974,6 +4998,7 @@
         <w:tabs>
           <w:tab w:val="left" w:pos="3460"/>
         </w:tabs>
+        <w:outlineLvl w:val="0"/>
         <w:rPr>
           <w:b/>
         </w:rPr>
@@ -4996,6 +5021,7 @@
         <w:tabs>
           <w:tab w:val="left" w:pos="3460"/>
         </w:tabs>
+        <w:jc w:val="center"/>
       </w:pPr>
       <w:r>
         <w:t>1.6.1 Enter/</w:t>
@@ -5023,7 +5049,7 @@
                     <pic:cNvPicPr/>
                   </pic:nvPicPr>
                   <pic:blipFill>
-                    <a:blip r:embed="rId39"/>
+                    <a:blip r:embed="rId40"/>
                     <a:stretch>
                       <a:fillRect/>
                     </a:stretch>
@@ -5068,8 +5094,6 @@
         <w:lastRenderedPageBreak/>
         <w:t xml:space="preserve">1.6.2 Search Room Diagram </w:t>
       </w:r>
-      <w:bookmarkStart w:id="0" w:name="_GoBack"/>
-      <w:bookmarkEnd w:id="0"/>
     </w:p>
     <w:p>
       <w:pPr>
@@ -5097,7 +5121,7 @@
                     <pic:cNvPicPr/>
                   </pic:nvPicPr>
                   <pic:blipFill>
-                    <a:blip r:embed="rId40"/>
+                    <a:blip r:embed="rId41"/>
                     <a:stretch>
                       <a:fillRect/>
                     </a:stretch>
@@ -5168,6 +5192,87 @@
       </w:pPr>
     </w:p>
     <w:p>
+      <w:r>
+        <w:br w:type="page"/>
+      </w:r>
+    </w:p>
+    <w:p>
+      <w:pPr>
+        <w:tabs>
+          <w:tab w:val="left" w:pos="3460"/>
+        </w:tabs>
+        <w:rPr>
+          <w:b/>
+        </w:rPr>
+      </w:pPr>
+      <w:r>
+        <w:rPr>
+          <w:b/>
+        </w:rPr>
+        <w:lastRenderedPageBreak/>
+        <w:t>2.4.4 GUI Mockup</w:t>
+      </w:r>
+      <w:bookmarkStart w:id="0" w:name="_GoBack"/>
+      <w:bookmarkEnd w:id="0"/>
+    </w:p>
+    <w:p>
+      <w:pPr>
+        <w:tabs>
+          <w:tab w:val="left" w:pos="3460"/>
+        </w:tabs>
+        <w:rPr>
+          <w:b/>
+        </w:rPr>
+      </w:pPr>
+      <w:r>
+        <w:rPr>
+          <w:b/>
+          <w:noProof/>
+        </w:rPr>
+        <w:drawing>
+          <wp:inline distT="0" distB="0" distL="0" distR="0" wp14:anchorId="608931E6" wp14:editId="69BE0B74">
+            <wp:extent cx="5943600" cy="3714750"/>
+            <wp:effectExtent l="0" t="0" r="0" b="0"/>
+            <wp:docPr id="35" name="Picture 35"/>
+            <wp:cNvGraphicFramePr>
+              <a:graphicFrameLocks xmlns:a="http://schemas.openxmlformats.org/drawingml/2006/main" noChangeAspect="1"/>
+            </wp:cNvGraphicFramePr>
+            <a:graphic xmlns:a="http://schemas.openxmlformats.org/drawingml/2006/main">
+              <a:graphicData uri="http://schemas.openxmlformats.org/drawingml/2006/picture">
+                <pic:pic xmlns:pic="http://schemas.openxmlformats.org/drawingml/2006/picture">
+                  <pic:nvPicPr>
+                    <pic:cNvPr id="35" name="OhShip GUI Mockups.psd"/>
+                    <pic:cNvPicPr/>
+                  </pic:nvPicPr>
+                  <pic:blipFill>
+                    <a:blip r:embed="rId42">
+                      <a:extLst>
+                        <a:ext uri="{28A0092B-C50C-407E-A947-70E740481C1C}">
+                          <a14:useLocalDpi xmlns:a14="http://schemas.microsoft.com/office/drawing/2010/main" val="0"/>
+                        </a:ext>
+                      </a:extLst>
+                    </a:blip>
+                    <a:stretch>
+                      <a:fillRect/>
+                    </a:stretch>
+                  </pic:blipFill>
+                  <pic:spPr>
+                    <a:xfrm>
+                      <a:off x="0" y="0"/>
+                      <a:ext cx="5943600" cy="3714750"/>
+                    </a:xfrm>
+                    <a:prstGeom prst="rect">
+                      <a:avLst/>
+                    </a:prstGeom>
+                  </pic:spPr>
+                </pic:pic>
+              </a:graphicData>
+            </a:graphic>
+          </wp:inline>
+        </w:drawing>
+      </w:r>
+    </w:p>
+    <w:p>
       <w:pPr>
         <w:tabs>
           <w:tab w:val="left" w:pos="3460"/>
@@ -5213,7 +5318,7 @@
 </file>
 
 <file path=word/endnotes.xml><?xml version="1.0" encoding="utf-8"?>
-<w:endnotes xmlns:wpc="http://schemas.microsoft.com/office/word/2010/wordprocessingCanvas" xmlns:cx="http://schemas.microsoft.com/office/drawing/2014/chartex" xmlns:cx1="http://schemas.microsoft.com/office/drawing/2015/9/8/chartex" xmlns:cx2="http://schemas.microsoft.com/office/drawing/2015/10/21/chartex" xmlns:cx3="http://schemas.microsoft.com/office/drawing/2016/5/9/chartex" xmlns:cx4="http://schemas.microsoft.com/office/drawing/2016/5/10/chartex" xmlns:cx5="http://schemas.microsoft.com/office/drawing/2016/5/11/chartex" xmlns:cx6="http://schemas.microsoft.com/office/drawing/2016/5/12/chartex" xmlns:cx7="http://schemas.microsoft.com/office/drawing/2016/5/13/chartex" xmlns:cx8="http://schemas.microsoft.com/office/drawing/2016/5/14/chartex" xmlns:mc="http://schemas.openxmlformats.org/markup-compatibility/2006" xmlns:aink="http://schemas.microsoft.com/office/drawing/2016/ink" xmlns:am3d="http://schemas.microsoft.com/office/drawing/2017/model3d" xmlns:o="urn:schemas-microsoft-com:office:office" xmlns:r="http://schemas.openxmlformats.org/officeDocument/2006/relationships" xmlns:m="http://schemas.openxmlformats.org/officeDocument/2006/math" xmlns:v="urn:schemas-microsoft-com:vml" xmlns:wp14="http://schemas.microsoft.com/office/word/2010/wordprocessingDrawing" xmlns:wp="http://schemas.openxmlformats.org/drawingml/2006/wordprocessingDrawing" xmlns:w10="urn:schemas-microsoft-com:office:word" xmlns:w="http://schemas.openxmlformats.org/wordprocessingml/2006/main" xmlns:w14="http://schemas.microsoft.com/office/word/2010/wordml" xmlns:w15="http://schemas.microsoft.com/office/word/2012/wordml" xmlns:w16cid="http://schemas.microsoft.com/office/word/2016/wordml/cid" xmlns:w16se="http://schemas.microsoft.com/office/word/2015/wordml/symex" xmlns:wpg="http://schemas.microsoft.com/office/word/2010/wordprocessingGroup" xmlns:wpi="http://schemas.microsoft.com/office/word/2010/wordprocessingInk" xmlns:wne="http://schemas.microsoft.com/office/word/2006/wordml" xmlns:wps="http://schemas.microsoft.com/office/word/2010/wordprocessingShape" mc:Ignorable="w14 w15 w16se w16cid wp14">
+<w:endnotes xmlns:wpc="http://schemas.microsoft.com/office/word/2010/wordprocessingCanvas" xmlns:mo="http://schemas.microsoft.com/office/mac/office/2008/main" xmlns:mc="http://schemas.openxmlformats.org/markup-compatibility/2006" xmlns:mv="urn:schemas-microsoft-com:mac:vml" xmlns:o="urn:schemas-microsoft-com:office:office" xmlns:r="http://schemas.openxmlformats.org/officeDocument/2006/relationships" xmlns:m="http://schemas.openxmlformats.org/officeDocument/2006/math" xmlns:v="urn:schemas-microsoft-com:vml" xmlns:wp14="http://schemas.microsoft.com/office/word/2010/wordprocessingDrawing" xmlns:wp="http://schemas.openxmlformats.org/drawingml/2006/wordprocessingDrawing" xmlns:w10="urn:schemas-microsoft-com:office:word" xmlns:w="http://schemas.openxmlformats.org/wordprocessingml/2006/main" xmlns:w14="http://schemas.microsoft.com/office/word/2010/wordml" xmlns:w15="http://schemas.microsoft.com/office/word/2012/wordml" xmlns:wpg="http://schemas.microsoft.com/office/word/2010/wordprocessingGroup" xmlns:wpi="http://schemas.microsoft.com/office/word/2010/wordprocessingInk" xmlns:wne="http://schemas.microsoft.com/office/word/2006/wordml" xmlns:wps="http://schemas.microsoft.com/office/word/2010/wordprocessingShape" mc:Ignorable="w14 w15 wp14">
   <w:endnote w:type="separator" w:id="-1">
     <w:p>
       <w:pPr>
@@ -5238,7 +5343,7 @@
 </file>
 
 <file path=word/footnotes.xml><?xml version="1.0" encoding="utf-8"?>
-<w:footnotes xmlns:wpc="http://schemas.microsoft.com/office/word/2010/wordprocessingCanvas" xmlns:cx="http://schemas.microsoft.com/office/drawing/2014/chartex" xmlns:cx1="http://schemas.microsoft.com/office/drawing/2015/9/8/chartex" xmlns:cx2="http://schemas.microsoft.com/office/drawing/2015/10/21/chartex" xmlns:cx3="http://schemas.microsoft.com/office/drawing/2016/5/9/chartex" xmlns:cx4="http://schemas.microsoft.com/office/drawing/2016/5/10/chartex" xmlns:cx5="http://schemas.microsoft.com/office/drawing/2016/5/11/chartex" xmlns:cx6="http://schemas.microsoft.com/office/drawing/2016/5/12/chartex" xmlns:cx7="http://schemas.microsoft.com/office/drawing/2016/5/13/chartex" xmlns:cx8="http://schemas.microsoft.com/office/drawing/2016/5/14/chartex" xmlns:mc="http://schemas.openxmlformats.org/markup-compatibility/2006" xmlns:aink="http://schemas.microsoft.com/office/drawing/2016/ink" xmlns:am3d="http://schemas.microsoft.com/office/drawing/2017/model3d" xmlns:o="urn:schemas-microsoft-com:office:office" xmlns:r="http://schemas.openxmlformats.org/officeDocument/2006/relationships" xmlns:m="http://schemas.openxmlformats.org/officeDocument/2006/math" xmlns:v="urn:schemas-microsoft-com:vml" xmlns:wp14="http://schemas.microsoft.com/office/word/2010/wordprocessingDrawing" xmlns:wp="http://schemas.openxmlformats.org/drawingml/2006/wordprocessingDrawing" xmlns:w10="urn:schemas-microsoft-com:office:word" xmlns:w="http://schemas.openxmlformats.org/wordprocessingml/2006/main" xmlns:w14="http://schemas.microsoft.com/office/word/2010/wordml" xmlns:w15="http://schemas.microsoft.com/office/word/2012/wordml" xmlns:w16cid="http://schemas.microsoft.com/office/word/2016/wordml/cid" xmlns:w16se="http://schemas.microsoft.com/office/word/2015/wordml/symex" xmlns:wpg="http://schemas.microsoft.com/office/word/2010/wordprocessingGroup" xmlns:wpi="http://schemas.microsoft.com/office/word/2010/wordprocessingInk" xmlns:wne="http://schemas.microsoft.com/office/word/2006/wordml" xmlns:wps="http://schemas.microsoft.com/office/word/2010/wordprocessingShape" mc:Ignorable="w14 w15 w16se w16cid wp14">
+<w:footnotes xmlns:wpc="http://schemas.microsoft.com/office/word/2010/wordprocessingCanvas" xmlns:mo="http://schemas.microsoft.com/office/mac/office/2008/main" xmlns:mc="http://schemas.openxmlformats.org/markup-compatibility/2006" xmlns:mv="urn:schemas-microsoft-com:mac:vml" xmlns:o="urn:schemas-microsoft-com:office:office" xmlns:r="http://schemas.openxmlformats.org/officeDocument/2006/relationships" xmlns:m="http://schemas.openxmlformats.org/officeDocument/2006/math" xmlns:v="urn:schemas-microsoft-com:vml" xmlns:wp14="http://schemas.microsoft.com/office/word/2010/wordprocessingDrawing" xmlns:wp="http://schemas.openxmlformats.org/drawingml/2006/wordprocessingDrawing" xmlns:w10="urn:schemas-microsoft-com:office:word" xmlns:w="http://schemas.openxmlformats.org/wordprocessingml/2006/main" xmlns:w14="http://schemas.microsoft.com/office/word/2010/wordml" xmlns:w15="http://schemas.microsoft.com/office/word/2012/wordml" xmlns:wpg="http://schemas.microsoft.com/office/word/2010/wordprocessingGroup" xmlns:wpi="http://schemas.microsoft.com/office/word/2010/wordprocessingInk" xmlns:wne="http://schemas.microsoft.com/office/word/2006/wordml" xmlns:wps="http://schemas.microsoft.com/office/word/2010/wordprocessingShape" mc:Ignorable="w14 w15 wp14">
   <w:footnote w:type="separator" w:id="-1">
     <w:p>
       <w:pPr>
@@ -5263,8 +5368,8 @@
 </file>
 
 <file path=word/numbering.xml><?xml version="1.0" encoding="utf-8"?>
-<w:numbering xmlns:wpc="http://schemas.microsoft.com/office/word/2010/wordprocessingCanvas" xmlns:cx="http://schemas.microsoft.com/office/drawing/2014/chartex" xmlns:cx1="http://schemas.microsoft.com/office/drawing/2015/9/8/chartex" xmlns:cx2="http://schemas.microsoft.com/office/drawing/2015/10/21/chartex" xmlns:cx3="http://schemas.microsoft.com/office/drawing/2016/5/9/chartex" xmlns:cx4="http://schemas.microsoft.com/office/drawing/2016/5/10/chartex" xmlns:cx5="http://schemas.microsoft.com/office/drawing/2016/5/11/chartex" xmlns:cx6="http://schemas.microsoft.com/office/drawing/2016/5/12/chartex" xmlns:cx7="http://schemas.microsoft.com/office/drawing/2016/5/13/chartex" xmlns:cx8="http://schemas.microsoft.com/office/drawing/2016/5/14/chartex" xmlns:mc="http://schemas.openxmlformats.org/markup-compatibility/2006" xmlns:aink="http://schemas.microsoft.com/office/drawing/2016/ink" xmlns:am3d="http://schemas.microsoft.com/office/drawing/2017/model3d" xmlns:o="urn:schemas-microsoft-com:office:office" xmlns:r="http://schemas.openxmlformats.org/officeDocument/2006/relationships" xmlns:m="http://schemas.openxmlformats.org/officeDocument/2006/math" xmlns:v="urn:schemas-microsoft-com:vml" xmlns:wp14="http://schemas.microsoft.com/office/word/2010/wordprocessingDrawing" xmlns:wp="http://schemas.openxmlformats.org/drawingml/2006/wordprocessingDrawing" xmlns:w10="urn:schemas-microsoft-com:office:word" xmlns:w="http://schemas.openxmlformats.org/wordprocessingml/2006/main" xmlns:w14="http://schemas.microsoft.com/office/word/2010/wordml" xmlns:w15="http://schemas.microsoft.com/office/word/2012/wordml" xmlns:w16cid="http://schemas.microsoft.com/office/word/2016/wordml/cid" xmlns:w16se="http://schemas.microsoft.com/office/word/2015/wordml/symex" xmlns:wpg="http://schemas.microsoft.com/office/word/2010/wordprocessingGroup" xmlns:wpi="http://schemas.microsoft.com/office/word/2010/wordprocessingInk" xmlns:wne="http://schemas.microsoft.com/office/word/2006/wordml" xmlns:wps="http://schemas.microsoft.com/office/word/2010/wordprocessingShape" mc:Ignorable="w14 w15 w16se w16cid wp14">
-  <w:abstractNum w:abstractNumId="0" w15:restartNumberingAfterBreak="0">
+<w:numbering xmlns:wpc="http://schemas.microsoft.com/office/word/2010/wordprocessingCanvas" xmlns:mo="http://schemas.microsoft.com/office/mac/office/2008/main" xmlns:mc="http://schemas.openxmlformats.org/markup-compatibility/2006" xmlns:mv="urn:schemas-microsoft-com:mac:vml" xmlns:o="urn:schemas-microsoft-com:office:office" xmlns:r="http://schemas.openxmlformats.org/officeDocument/2006/relationships" xmlns:m="http://schemas.openxmlformats.org/officeDocument/2006/math" xmlns:v="urn:schemas-microsoft-com:vml" xmlns:wp14="http://schemas.microsoft.com/office/word/2010/wordprocessingDrawing" xmlns:wp="http://schemas.openxmlformats.org/drawingml/2006/wordprocessingDrawing" xmlns:w10="urn:schemas-microsoft-com:office:word" xmlns:w="http://schemas.openxmlformats.org/wordprocessingml/2006/main" xmlns:w14="http://schemas.microsoft.com/office/word/2010/wordml" xmlns:w15="http://schemas.microsoft.com/office/word/2012/wordml" xmlns:wpg="http://schemas.microsoft.com/office/word/2010/wordprocessingGroup" xmlns:wpi="http://schemas.microsoft.com/office/word/2010/wordprocessingInk" xmlns:wne="http://schemas.microsoft.com/office/word/2006/wordml" xmlns:wps="http://schemas.microsoft.com/office/word/2010/wordprocessingShape" mc:Ignorable="w14 w15 wp14">
+  <w:abstractNum w:abstractNumId="0">
     <w:nsid w:val="00D06860"/>
     <w:multiLevelType w:val="multilevel"/>
     <w:tmpl w:val="51BC1DA4"/>
@@ -5358,7 +5463,7 @@
       </w:pPr>
     </w:lvl>
   </w:abstractNum>
-  <w:abstractNum w:abstractNumId="1" w15:restartNumberingAfterBreak="0">
+  <w:abstractNum w:abstractNumId="1">
     <w:nsid w:val="21F57EAF"/>
     <w:multiLevelType w:val="hybridMultilevel"/>
     <w:tmpl w:val="9E4414E2"/>
@@ -5471,7 +5576,7 @@
       </w:rPr>
     </w:lvl>
   </w:abstractNum>
-  <w:abstractNum w:abstractNumId="2" w15:restartNumberingAfterBreak="0">
+  <w:abstractNum w:abstractNumId="2">
     <w:nsid w:val="22CB75A0"/>
     <w:multiLevelType w:val="hybridMultilevel"/>
     <w:tmpl w:val="99A83CF0"/>
@@ -5584,7 +5689,7 @@
       </w:rPr>
     </w:lvl>
   </w:abstractNum>
-  <w:abstractNum w:abstractNumId="3" w15:restartNumberingAfterBreak="0">
+  <w:abstractNum w:abstractNumId="3">
     <w:nsid w:val="37EE63F8"/>
     <w:multiLevelType w:val="hybridMultilevel"/>
     <w:tmpl w:val="BFE68EA6"/>
@@ -5724,7 +5829,7 @@
       </w:rPr>
     </w:lvl>
   </w:abstractNum>
-  <w:abstractNum w:abstractNumId="4" w15:restartNumberingAfterBreak="0">
+  <w:abstractNum w:abstractNumId="4">
     <w:nsid w:val="5D2B79EB"/>
     <w:multiLevelType w:val="multilevel"/>
     <w:tmpl w:val="DCDA217C"/>
@@ -5810,7 +5915,7 @@
       </w:pPr>
     </w:lvl>
   </w:abstractNum>
-  <w:abstractNum w:abstractNumId="5" w15:restartNumberingAfterBreak="0">
+  <w:abstractNum w:abstractNumId="5">
     <w:nsid w:val="61594BD9"/>
     <w:multiLevelType w:val="hybridMultilevel"/>
     <w:tmpl w:val="367EFFDA"/>
@@ -5923,7 +6028,7 @@
       </w:rPr>
     </w:lvl>
   </w:abstractNum>
-  <w:abstractNum w:abstractNumId="6" w15:restartNumberingAfterBreak="0">
+  <w:abstractNum w:abstractNumId="6">
     <w:nsid w:val="704C5782"/>
     <w:multiLevelType w:val="multilevel"/>
     <w:tmpl w:val="ABC08316"/>
@@ -6036,7 +6141,7 @@
       </w:rPr>
     </w:lvl>
   </w:abstractNum>
-  <w:abstractNum w:abstractNumId="7" w15:restartNumberingAfterBreak="0">
+  <w:abstractNum w:abstractNumId="7">
     <w:nsid w:val="71214D85"/>
     <w:multiLevelType w:val="hybridMultilevel"/>
     <w:tmpl w:val="5E242796"/>
@@ -6149,7 +6254,7 @@
       </w:rPr>
     </w:lvl>
   </w:abstractNum>
-  <w:abstractNum w:abstractNumId="8" w15:restartNumberingAfterBreak="0">
+  <w:abstractNum w:abstractNumId="8">
     <w:nsid w:val="7E2520B2"/>
     <w:multiLevelType w:val="multilevel"/>
     <w:tmpl w:val="F7ECC1F6"/>
@@ -6347,7 +6452,7 @@
 </file>
 
 <file path=word/styles.xml><?xml version="1.0" encoding="utf-8"?>
-<w:styles xmlns:mc="http://schemas.openxmlformats.org/markup-compatibility/2006" xmlns:r="http://schemas.openxmlformats.org/officeDocument/2006/relationships" xmlns:w="http://schemas.openxmlformats.org/wordprocessingml/2006/main" xmlns:w14="http://schemas.microsoft.com/office/word/2010/wordml" xmlns:w15="http://schemas.microsoft.com/office/word/2012/wordml" xmlns:w16cid="http://schemas.microsoft.com/office/word/2016/wordml/cid" xmlns:w16se="http://schemas.microsoft.com/office/word/2015/wordml/symex" mc:Ignorable="w14 w15 w16se w16cid">
+<w:styles xmlns:mc="http://schemas.openxmlformats.org/markup-compatibility/2006" xmlns:r="http://schemas.openxmlformats.org/officeDocument/2006/relationships" xmlns:w="http://schemas.openxmlformats.org/wordprocessingml/2006/main" xmlns:w14="http://schemas.microsoft.com/office/word/2010/wordml" xmlns:w15="http://schemas.microsoft.com/office/word/2012/wordml" mc:Ignorable="w14 w15">
   <w:docDefaults>
     <w:rPrDefault>
       <w:rPr>
@@ -6363,7 +6468,7 @@
       </w:pPr>
     </w:pPrDefault>
   </w:docDefaults>
-  <w:latentStyles w:defLockedState="0" w:defUIPriority="99" w:defSemiHidden="0" w:defUnhideWhenUsed="0" w:defQFormat="0" w:count="375">
+  <w:latentStyles w:defLockedState="0" w:defUIPriority="99" w:defSemiHidden="0" w:defUnhideWhenUsed="0" w:defQFormat="0" w:count="380">
     <w:lsdException w:name="Normal" w:uiPriority="0" w:qFormat="1"/>
     <w:lsdException w:name="heading 1" w:uiPriority="9" w:qFormat="1"/>
     <w:lsdException w:name="heading 2" w:semiHidden="1" w:uiPriority="9" w:unhideWhenUsed="1" w:qFormat="1"/>
@@ -7182,7 +7287,7 @@
 </file>
 
 <file path=customXml/itemProps1.xml><?xml version="1.0" encoding="utf-8"?>
-<ds:datastoreItem xmlns:ds="http://schemas.openxmlformats.org/officeDocument/2006/customXml" ds:itemID="{878E0872-B127-48BB-966F-329758F0C834}">
+<ds:datastoreItem xmlns:ds="http://schemas.openxmlformats.org/officeDocument/2006/customXml" ds:itemID="{889913A3-EF70-CC4F-B9FE-71895ED5058C}">
   <ds:schemaRefs>
     <ds:schemaRef ds:uri="http://schemas.openxmlformats.org/officeDocument/2006/bibliography"/>
   </ds:schemaRefs>

</xml_diff>

<commit_message>
updated go to room sequence
</commit_message>
<xml_diff>
--- a/Requirements Analysis Document.docx
+++ b/Requirements Analysis Document.docx
@@ -1,6 +1,6 @@
 
 <file path=word/document.xml><?xml version="1.0" encoding="utf-8"?>
-<w:document xmlns:wpc="http://schemas.microsoft.com/office/word/2010/wordprocessingCanvas" xmlns:mo="http://schemas.microsoft.com/office/mac/office/2008/main" xmlns:mc="http://schemas.openxmlformats.org/markup-compatibility/2006" xmlns:mv="urn:schemas-microsoft-com:mac:vml" xmlns:o="urn:schemas-microsoft-com:office:office" xmlns:r="http://schemas.openxmlformats.org/officeDocument/2006/relationships" xmlns:m="http://schemas.openxmlformats.org/officeDocument/2006/math" xmlns:v="urn:schemas-microsoft-com:vml" xmlns:wp14="http://schemas.microsoft.com/office/word/2010/wordprocessingDrawing" xmlns:wp="http://schemas.openxmlformats.org/drawingml/2006/wordprocessingDrawing" xmlns:w10="urn:schemas-microsoft-com:office:word" xmlns:w="http://schemas.openxmlformats.org/wordprocessingml/2006/main" xmlns:w14="http://schemas.microsoft.com/office/word/2010/wordml" xmlns:w15="http://schemas.microsoft.com/office/word/2012/wordml" xmlns:wpg="http://schemas.microsoft.com/office/word/2010/wordprocessingGroup" xmlns:wpi="http://schemas.microsoft.com/office/word/2010/wordprocessingInk" xmlns:wne="http://schemas.microsoft.com/office/word/2006/wordml" xmlns:wps="http://schemas.microsoft.com/office/word/2010/wordprocessingShape" mc:Ignorable="w14 w15 wp14">
+<w:document xmlns:wpc="http://schemas.microsoft.com/office/word/2010/wordprocessingCanvas" xmlns:cx="http://schemas.microsoft.com/office/drawing/2014/chartex" xmlns:cx1="http://schemas.microsoft.com/office/drawing/2015/9/8/chartex" xmlns:cx2="http://schemas.microsoft.com/office/drawing/2015/10/21/chartex" xmlns:cx3="http://schemas.microsoft.com/office/drawing/2016/5/9/chartex" xmlns:cx4="http://schemas.microsoft.com/office/drawing/2016/5/10/chartex" xmlns:cx5="http://schemas.microsoft.com/office/drawing/2016/5/11/chartex" xmlns:cx6="http://schemas.microsoft.com/office/drawing/2016/5/12/chartex" xmlns:cx7="http://schemas.microsoft.com/office/drawing/2016/5/13/chartex" xmlns:cx8="http://schemas.microsoft.com/office/drawing/2016/5/14/chartex" xmlns:mc="http://schemas.openxmlformats.org/markup-compatibility/2006" xmlns:aink="http://schemas.microsoft.com/office/drawing/2016/ink" xmlns:am3d="http://schemas.microsoft.com/office/drawing/2017/model3d" xmlns:o="urn:schemas-microsoft-com:office:office" xmlns:r="http://schemas.openxmlformats.org/officeDocument/2006/relationships" xmlns:m="http://schemas.openxmlformats.org/officeDocument/2006/math" xmlns:v="urn:schemas-microsoft-com:vml" xmlns:wp14="http://schemas.microsoft.com/office/word/2010/wordprocessingDrawing" xmlns:wp="http://schemas.openxmlformats.org/drawingml/2006/wordprocessingDrawing" xmlns:w10="urn:schemas-microsoft-com:office:word" xmlns:w="http://schemas.openxmlformats.org/wordprocessingml/2006/main" xmlns:w14="http://schemas.microsoft.com/office/word/2010/wordml" xmlns:w15="http://schemas.microsoft.com/office/word/2012/wordml" xmlns:w16cid="http://schemas.microsoft.com/office/word/2016/wordml/cid" xmlns:w16se="http://schemas.microsoft.com/office/word/2015/wordml/symex" xmlns:wpg="http://schemas.microsoft.com/office/word/2010/wordprocessingGroup" xmlns:wpi="http://schemas.microsoft.com/office/word/2010/wordprocessingInk" xmlns:wne="http://schemas.microsoft.com/office/word/2006/wordml" xmlns:wps="http://schemas.microsoft.com/office/word/2010/wordprocessingShape" mc:Ignorable="w14 w15 w16se w16cid wp14">
   <w:body>
     <w:p>
       <w:pPr>
@@ -49,23 +49,7 @@
         <w:outlineLvl w:val="0"/>
       </w:pPr>
       <w:r>
-        <w:t xml:space="preserve">Rae </w:t>
-      </w:r>
-      <w:proofErr w:type="spellStart"/>
-      <w:r>
-        <w:t>Vroman</w:t>
-      </w:r>
-      <w:proofErr w:type="spellEnd"/>
-      <w:r>
-        <w:t xml:space="preserve">, </w:t>
-      </w:r>
-      <w:proofErr w:type="spellStart"/>
-      <w:r>
-        <w:t>Gilad</w:t>
-      </w:r>
-      <w:proofErr w:type="spellEnd"/>
-      <w:r>
-        <w:t xml:space="preserve"> Berman, Zachary Cox</w:t>
+        <w:t>Rae Vroman, Gilad Berman, Zachary Cox</w:t>
       </w:r>
     </w:p>
     <w:p/>
@@ -414,18 +398,8 @@
           <w:sz w:val="24"/>
           <w:szCs w:val="24"/>
         </w:rPr>
-        <w:t xml:space="preserve">Rae, Zach, </w:t>
-      </w:r>
-      <w:proofErr w:type="spellStart"/>
-      <w:r>
-        <w:rPr>
-          <w:b/>
-          <w:sz w:val="24"/>
-          <w:szCs w:val="24"/>
-        </w:rPr>
-        <w:t>Gilad</w:t>
-      </w:r>
-      <w:proofErr w:type="spellEnd"/>
+        <w:t>Rae, Zach, Gilad</w:t>
+      </w:r>
       <w:r>
         <w:rPr>
           <w:sz w:val="24"/>
@@ -471,23 +445,7 @@
           <w:sz w:val="24"/>
           <w:szCs w:val="24"/>
         </w:rPr>
-        <w:t xml:space="preserve">Command </w:t>
-      </w:r>
-      <w:proofErr w:type="spellStart"/>
-      <w:r>
-        <w:rPr>
-          <w:sz w:val="24"/>
-          <w:szCs w:val="24"/>
-        </w:rPr>
-        <w:t>Menue</w:t>
-      </w:r>
-      <w:proofErr w:type="spellEnd"/>
-      <w:r>
-        <w:rPr>
-          <w:sz w:val="24"/>
-          <w:szCs w:val="24"/>
-        </w:rPr>
-        <w:t xml:space="preserve"> Feature</w:t>
+        <w:t>Command Menue Feature</w:t>
       </w:r>
     </w:p>
     <w:p>
@@ -2176,15 +2134,7 @@
         <w:ind w:firstLine="720"/>
       </w:pPr>
       <w:r>
-        <w:t xml:space="preserve">Command </w:t>
-      </w:r>
-      <w:proofErr w:type="spellStart"/>
-      <w:r>
-        <w:t>Menue</w:t>
-      </w:r>
-      <w:proofErr w:type="spellEnd"/>
-      <w:r>
-        <w:t xml:space="preserve"> Feature</w:t>
+        <w:t>Command Menue Feature</w:t>
       </w:r>
     </w:p>
     <w:p>
@@ -2554,28 +2504,12 @@
         <w:rPr>
           <w:b/>
         </w:rPr>
-        <w:t xml:space="preserve">Command </w:t>
-      </w:r>
-      <w:proofErr w:type="spellStart"/>
-      <w:r>
-        <w:rPr>
-          <w:b/>
-        </w:rPr>
-        <w:t>Menue</w:t>
-      </w:r>
-      <w:proofErr w:type="spellEnd"/>
-    </w:p>
-    <w:p>
-      <w:r>
-        <w:t xml:space="preserve">The user must be able to click a button to pull up the command </w:t>
-      </w:r>
-      <w:proofErr w:type="spellStart"/>
-      <w:r>
-        <w:t>menue</w:t>
-      </w:r>
-      <w:proofErr w:type="spellEnd"/>
-      <w:r>
-        <w:t xml:space="preserve">. From there they can choose to save the game, load a game, resume their game, view the map, check their inventory or exit the game. </w:t>
+        <w:t>Command Menue</w:t>
+      </w:r>
+    </w:p>
+    <w:p>
+      <w:r>
+        <w:t xml:space="preserve">The user must be able to click a button to pull up the command menue. From there they can choose to save the game, load a game, resume their game, view the map, check their inventory or exit the game. </w:t>
       </w:r>
     </w:p>
     <w:p>
@@ -2594,15 +2528,7 @@
     </w:p>
     <w:p>
       <w:r>
-        <w:t xml:space="preserve">There are many items throughout the game that the user can interact with. They can choose to pick up the item, examine the item, use the item, equip the item, </w:t>
-      </w:r>
-      <w:proofErr w:type="spellStart"/>
-      <w:r>
-        <w:t>unequip</w:t>
-      </w:r>
-      <w:proofErr w:type="spellEnd"/>
-      <w:r>
-        <w:t xml:space="preserve"> the item or drop the item,  </w:t>
+        <w:t xml:space="preserve">There are many items throughout the game that the user can interact with. They can choose to pick up the item, examine the item, use the item, equip the item, unequip the item or drop the item,  </w:t>
       </w:r>
     </w:p>
     <w:p>
@@ -4511,10 +4437,10 @@
           <w:noProof/>
         </w:rPr>
         <w:drawing>
-          <wp:inline distT="0" distB="0" distL="0" distR="0" wp14:anchorId="211FFD75" wp14:editId="5C087445">
-            <wp:extent cx="4966335" cy="3616511"/>
-            <wp:effectExtent l="0" t="0" r="12065" b="0"/>
-            <wp:docPr id="29" name="Picture 29"/>
+          <wp:inline distT="0" distB="0" distL="0" distR="0" wp14:anchorId="30C6CBFB" wp14:editId="2AC461ED">
+            <wp:extent cx="4813479" cy="3505200"/>
+            <wp:effectExtent l="0" t="0" r="6350" b="0"/>
+            <wp:docPr id="36" name="Picture 36"/>
             <wp:cNvGraphicFramePr>
               <a:graphicFrameLocks xmlns:a="http://schemas.openxmlformats.org/drawingml/2006/main" noChangeAspect="1"/>
             </wp:cNvGraphicFramePr>
@@ -4522,17 +4448,11 @@
               <a:graphicData uri="http://schemas.openxmlformats.org/drawingml/2006/picture">
                 <pic:pic xmlns:pic="http://schemas.openxmlformats.org/drawingml/2006/picture">
                   <pic:nvPicPr>
-                    <pic:cNvPr id="29" name="Go to Room.jpg"/>
+                    <pic:cNvPr id="36" name="Go to Room 2.jpg"/>
                     <pic:cNvPicPr/>
                   </pic:nvPicPr>
                   <pic:blipFill>
-                    <a:blip r:embed="rId34">
-                      <a:extLst>
-                        <a:ext uri="{28A0092B-C50C-407E-A947-70E740481C1C}">
-                          <a14:useLocalDpi xmlns:a14="http://schemas.microsoft.com/office/drawing/2010/main" val="0"/>
-                        </a:ext>
-                      </a:extLst>
-                    </a:blip>
+                    <a:blip r:embed="rId34"/>
                     <a:stretch>
                       <a:fillRect/>
                     </a:stretch>
@@ -4540,7 +4460,7 @@
                   <pic:spPr>
                     <a:xfrm>
                       <a:off x="0" y="0"/>
-                      <a:ext cx="4973436" cy="3621682"/>
+                      <a:ext cx="4836086" cy="3521662"/>
                     </a:xfrm>
                     <a:prstGeom prst="rect">
                       <a:avLst/>
@@ -4559,10 +4479,20 @@
           <w:tab w:val="left" w:pos="3460"/>
         </w:tabs>
         <w:outlineLvl w:val="0"/>
-        <w:rPr>
-          <w:b/>
-        </w:rPr>
-      </w:pPr>
+      </w:pPr>
+    </w:p>
+    <w:p>
+      <w:pPr>
+        <w:tabs>
+          <w:tab w:val="left" w:pos="3460"/>
+        </w:tabs>
+        <w:outlineLvl w:val="0"/>
+        <w:rPr>
+          <w:b/>
+        </w:rPr>
+      </w:pPr>
+      <w:bookmarkStart w:id="0" w:name="_GoBack"/>
+      <w:bookmarkEnd w:id="0"/>
       <w:r>
         <w:rPr>
           <w:b/>
@@ -5212,8 +5142,6 @@
         <w:lastRenderedPageBreak/>
         <w:t>2.4.4 GUI Mockup</w:t>
       </w:r>
-      <w:bookmarkStart w:id="0" w:name="_GoBack"/>
-      <w:bookmarkEnd w:id="0"/>
     </w:p>
     <w:p>
       <w:pPr>
@@ -5318,7 +5246,7 @@
 </file>
 
 <file path=word/endnotes.xml><?xml version="1.0" encoding="utf-8"?>
-<w:endnotes xmlns:wpc="http://schemas.microsoft.com/office/word/2010/wordprocessingCanvas" xmlns:mo="http://schemas.microsoft.com/office/mac/office/2008/main" xmlns:mc="http://schemas.openxmlformats.org/markup-compatibility/2006" xmlns:mv="urn:schemas-microsoft-com:mac:vml" xmlns:o="urn:schemas-microsoft-com:office:office" xmlns:r="http://schemas.openxmlformats.org/officeDocument/2006/relationships" xmlns:m="http://schemas.openxmlformats.org/officeDocument/2006/math" xmlns:v="urn:schemas-microsoft-com:vml" xmlns:wp14="http://schemas.microsoft.com/office/word/2010/wordprocessingDrawing" xmlns:wp="http://schemas.openxmlformats.org/drawingml/2006/wordprocessingDrawing" xmlns:w10="urn:schemas-microsoft-com:office:word" xmlns:w="http://schemas.openxmlformats.org/wordprocessingml/2006/main" xmlns:w14="http://schemas.microsoft.com/office/word/2010/wordml" xmlns:w15="http://schemas.microsoft.com/office/word/2012/wordml" xmlns:wpg="http://schemas.microsoft.com/office/word/2010/wordprocessingGroup" xmlns:wpi="http://schemas.microsoft.com/office/word/2010/wordprocessingInk" xmlns:wne="http://schemas.microsoft.com/office/word/2006/wordml" xmlns:wps="http://schemas.microsoft.com/office/word/2010/wordprocessingShape" mc:Ignorable="w14 w15 wp14">
+<w:endnotes xmlns:wpc="http://schemas.microsoft.com/office/word/2010/wordprocessingCanvas" xmlns:cx="http://schemas.microsoft.com/office/drawing/2014/chartex" xmlns:cx1="http://schemas.microsoft.com/office/drawing/2015/9/8/chartex" xmlns:cx2="http://schemas.microsoft.com/office/drawing/2015/10/21/chartex" xmlns:cx3="http://schemas.microsoft.com/office/drawing/2016/5/9/chartex" xmlns:cx4="http://schemas.microsoft.com/office/drawing/2016/5/10/chartex" xmlns:cx5="http://schemas.microsoft.com/office/drawing/2016/5/11/chartex" xmlns:cx6="http://schemas.microsoft.com/office/drawing/2016/5/12/chartex" xmlns:cx7="http://schemas.microsoft.com/office/drawing/2016/5/13/chartex" xmlns:cx8="http://schemas.microsoft.com/office/drawing/2016/5/14/chartex" xmlns:mc="http://schemas.openxmlformats.org/markup-compatibility/2006" xmlns:aink="http://schemas.microsoft.com/office/drawing/2016/ink" xmlns:am3d="http://schemas.microsoft.com/office/drawing/2017/model3d" xmlns:o="urn:schemas-microsoft-com:office:office" xmlns:r="http://schemas.openxmlformats.org/officeDocument/2006/relationships" xmlns:m="http://schemas.openxmlformats.org/officeDocument/2006/math" xmlns:v="urn:schemas-microsoft-com:vml" xmlns:wp14="http://schemas.microsoft.com/office/word/2010/wordprocessingDrawing" xmlns:wp="http://schemas.openxmlformats.org/drawingml/2006/wordprocessingDrawing" xmlns:w10="urn:schemas-microsoft-com:office:word" xmlns:w="http://schemas.openxmlformats.org/wordprocessingml/2006/main" xmlns:w14="http://schemas.microsoft.com/office/word/2010/wordml" xmlns:w15="http://schemas.microsoft.com/office/word/2012/wordml" xmlns:w16cid="http://schemas.microsoft.com/office/word/2016/wordml/cid" xmlns:w16se="http://schemas.microsoft.com/office/word/2015/wordml/symex" xmlns:wpg="http://schemas.microsoft.com/office/word/2010/wordprocessingGroup" xmlns:wpi="http://schemas.microsoft.com/office/word/2010/wordprocessingInk" xmlns:wne="http://schemas.microsoft.com/office/word/2006/wordml" xmlns:wps="http://schemas.microsoft.com/office/word/2010/wordprocessingShape" mc:Ignorable="w14 w15 w16se w16cid wp14">
   <w:endnote w:type="separator" w:id="-1">
     <w:p>
       <w:pPr>
@@ -5343,7 +5271,7 @@
 </file>
 
 <file path=word/footnotes.xml><?xml version="1.0" encoding="utf-8"?>
-<w:footnotes xmlns:wpc="http://schemas.microsoft.com/office/word/2010/wordprocessingCanvas" xmlns:mo="http://schemas.microsoft.com/office/mac/office/2008/main" xmlns:mc="http://schemas.openxmlformats.org/markup-compatibility/2006" xmlns:mv="urn:schemas-microsoft-com:mac:vml" xmlns:o="urn:schemas-microsoft-com:office:office" xmlns:r="http://schemas.openxmlformats.org/officeDocument/2006/relationships" xmlns:m="http://schemas.openxmlformats.org/officeDocument/2006/math" xmlns:v="urn:schemas-microsoft-com:vml" xmlns:wp14="http://schemas.microsoft.com/office/word/2010/wordprocessingDrawing" xmlns:wp="http://schemas.openxmlformats.org/drawingml/2006/wordprocessingDrawing" xmlns:w10="urn:schemas-microsoft-com:office:word" xmlns:w="http://schemas.openxmlformats.org/wordprocessingml/2006/main" xmlns:w14="http://schemas.microsoft.com/office/word/2010/wordml" xmlns:w15="http://schemas.microsoft.com/office/word/2012/wordml" xmlns:wpg="http://schemas.microsoft.com/office/word/2010/wordprocessingGroup" xmlns:wpi="http://schemas.microsoft.com/office/word/2010/wordprocessingInk" xmlns:wne="http://schemas.microsoft.com/office/word/2006/wordml" xmlns:wps="http://schemas.microsoft.com/office/word/2010/wordprocessingShape" mc:Ignorable="w14 w15 wp14">
+<w:footnotes xmlns:wpc="http://schemas.microsoft.com/office/word/2010/wordprocessingCanvas" xmlns:cx="http://schemas.microsoft.com/office/drawing/2014/chartex" xmlns:cx1="http://schemas.microsoft.com/office/drawing/2015/9/8/chartex" xmlns:cx2="http://schemas.microsoft.com/office/drawing/2015/10/21/chartex" xmlns:cx3="http://schemas.microsoft.com/office/drawing/2016/5/9/chartex" xmlns:cx4="http://schemas.microsoft.com/office/drawing/2016/5/10/chartex" xmlns:cx5="http://schemas.microsoft.com/office/drawing/2016/5/11/chartex" xmlns:cx6="http://schemas.microsoft.com/office/drawing/2016/5/12/chartex" xmlns:cx7="http://schemas.microsoft.com/office/drawing/2016/5/13/chartex" xmlns:cx8="http://schemas.microsoft.com/office/drawing/2016/5/14/chartex" xmlns:mc="http://schemas.openxmlformats.org/markup-compatibility/2006" xmlns:aink="http://schemas.microsoft.com/office/drawing/2016/ink" xmlns:am3d="http://schemas.microsoft.com/office/drawing/2017/model3d" xmlns:o="urn:schemas-microsoft-com:office:office" xmlns:r="http://schemas.openxmlformats.org/officeDocument/2006/relationships" xmlns:m="http://schemas.openxmlformats.org/officeDocument/2006/math" xmlns:v="urn:schemas-microsoft-com:vml" xmlns:wp14="http://schemas.microsoft.com/office/word/2010/wordprocessingDrawing" xmlns:wp="http://schemas.openxmlformats.org/drawingml/2006/wordprocessingDrawing" xmlns:w10="urn:schemas-microsoft-com:office:word" xmlns:w="http://schemas.openxmlformats.org/wordprocessingml/2006/main" xmlns:w14="http://schemas.microsoft.com/office/word/2010/wordml" xmlns:w15="http://schemas.microsoft.com/office/word/2012/wordml" xmlns:w16cid="http://schemas.microsoft.com/office/word/2016/wordml/cid" xmlns:w16se="http://schemas.microsoft.com/office/word/2015/wordml/symex" xmlns:wpg="http://schemas.microsoft.com/office/word/2010/wordprocessingGroup" xmlns:wpi="http://schemas.microsoft.com/office/word/2010/wordprocessingInk" xmlns:wne="http://schemas.microsoft.com/office/word/2006/wordml" xmlns:wps="http://schemas.microsoft.com/office/word/2010/wordprocessingShape" mc:Ignorable="w14 w15 w16se w16cid wp14">
   <w:footnote w:type="separator" w:id="-1">
     <w:p>
       <w:pPr>
@@ -5368,8 +5296,8 @@
 </file>
 
 <file path=word/numbering.xml><?xml version="1.0" encoding="utf-8"?>
-<w:numbering xmlns:wpc="http://schemas.microsoft.com/office/word/2010/wordprocessingCanvas" xmlns:mo="http://schemas.microsoft.com/office/mac/office/2008/main" xmlns:mc="http://schemas.openxmlformats.org/markup-compatibility/2006" xmlns:mv="urn:schemas-microsoft-com:mac:vml" xmlns:o="urn:schemas-microsoft-com:office:office" xmlns:r="http://schemas.openxmlformats.org/officeDocument/2006/relationships" xmlns:m="http://schemas.openxmlformats.org/officeDocument/2006/math" xmlns:v="urn:schemas-microsoft-com:vml" xmlns:wp14="http://schemas.microsoft.com/office/word/2010/wordprocessingDrawing" xmlns:wp="http://schemas.openxmlformats.org/drawingml/2006/wordprocessingDrawing" xmlns:w10="urn:schemas-microsoft-com:office:word" xmlns:w="http://schemas.openxmlformats.org/wordprocessingml/2006/main" xmlns:w14="http://schemas.microsoft.com/office/word/2010/wordml" xmlns:w15="http://schemas.microsoft.com/office/word/2012/wordml" xmlns:wpg="http://schemas.microsoft.com/office/word/2010/wordprocessingGroup" xmlns:wpi="http://schemas.microsoft.com/office/word/2010/wordprocessingInk" xmlns:wne="http://schemas.microsoft.com/office/word/2006/wordml" xmlns:wps="http://schemas.microsoft.com/office/word/2010/wordprocessingShape" mc:Ignorable="w14 w15 wp14">
-  <w:abstractNum w:abstractNumId="0">
+<w:numbering xmlns:wpc="http://schemas.microsoft.com/office/word/2010/wordprocessingCanvas" xmlns:cx="http://schemas.microsoft.com/office/drawing/2014/chartex" xmlns:cx1="http://schemas.microsoft.com/office/drawing/2015/9/8/chartex" xmlns:cx2="http://schemas.microsoft.com/office/drawing/2015/10/21/chartex" xmlns:cx3="http://schemas.microsoft.com/office/drawing/2016/5/9/chartex" xmlns:cx4="http://schemas.microsoft.com/office/drawing/2016/5/10/chartex" xmlns:cx5="http://schemas.microsoft.com/office/drawing/2016/5/11/chartex" xmlns:cx6="http://schemas.microsoft.com/office/drawing/2016/5/12/chartex" xmlns:cx7="http://schemas.microsoft.com/office/drawing/2016/5/13/chartex" xmlns:cx8="http://schemas.microsoft.com/office/drawing/2016/5/14/chartex" xmlns:mc="http://schemas.openxmlformats.org/markup-compatibility/2006" xmlns:aink="http://schemas.microsoft.com/office/drawing/2016/ink" xmlns:am3d="http://schemas.microsoft.com/office/drawing/2017/model3d" xmlns:o="urn:schemas-microsoft-com:office:office" xmlns:r="http://schemas.openxmlformats.org/officeDocument/2006/relationships" xmlns:m="http://schemas.openxmlformats.org/officeDocument/2006/math" xmlns:v="urn:schemas-microsoft-com:vml" xmlns:wp14="http://schemas.microsoft.com/office/word/2010/wordprocessingDrawing" xmlns:wp="http://schemas.openxmlformats.org/drawingml/2006/wordprocessingDrawing" xmlns:w10="urn:schemas-microsoft-com:office:word" xmlns:w="http://schemas.openxmlformats.org/wordprocessingml/2006/main" xmlns:w14="http://schemas.microsoft.com/office/word/2010/wordml" xmlns:w15="http://schemas.microsoft.com/office/word/2012/wordml" xmlns:w16cid="http://schemas.microsoft.com/office/word/2016/wordml/cid" xmlns:w16se="http://schemas.microsoft.com/office/word/2015/wordml/symex" xmlns:wpg="http://schemas.microsoft.com/office/word/2010/wordprocessingGroup" xmlns:wpi="http://schemas.microsoft.com/office/word/2010/wordprocessingInk" xmlns:wne="http://schemas.microsoft.com/office/word/2006/wordml" xmlns:wps="http://schemas.microsoft.com/office/word/2010/wordprocessingShape" mc:Ignorable="w14 w15 w16se w16cid wp14">
+  <w:abstractNum w:abstractNumId="0" w15:restartNumberingAfterBreak="0">
     <w:nsid w:val="00D06860"/>
     <w:multiLevelType w:val="multilevel"/>
     <w:tmpl w:val="51BC1DA4"/>
@@ -5463,7 +5391,7 @@
       </w:pPr>
     </w:lvl>
   </w:abstractNum>
-  <w:abstractNum w:abstractNumId="1">
+  <w:abstractNum w:abstractNumId="1" w15:restartNumberingAfterBreak="0">
     <w:nsid w:val="21F57EAF"/>
     <w:multiLevelType w:val="hybridMultilevel"/>
     <w:tmpl w:val="9E4414E2"/>
@@ -5576,7 +5504,7 @@
       </w:rPr>
     </w:lvl>
   </w:abstractNum>
-  <w:abstractNum w:abstractNumId="2">
+  <w:abstractNum w:abstractNumId="2" w15:restartNumberingAfterBreak="0">
     <w:nsid w:val="22CB75A0"/>
     <w:multiLevelType w:val="hybridMultilevel"/>
     <w:tmpl w:val="99A83CF0"/>
@@ -5689,7 +5617,7 @@
       </w:rPr>
     </w:lvl>
   </w:abstractNum>
-  <w:abstractNum w:abstractNumId="3">
+  <w:abstractNum w:abstractNumId="3" w15:restartNumberingAfterBreak="0">
     <w:nsid w:val="37EE63F8"/>
     <w:multiLevelType w:val="hybridMultilevel"/>
     <w:tmpl w:val="BFE68EA6"/>
@@ -5829,7 +5757,7 @@
       </w:rPr>
     </w:lvl>
   </w:abstractNum>
-  <w:abstractNum w:abstractNumId="4">
+  <w:abstractNum w:abstractNumId="4" w15:restartNumberingAfterBreak="0">
     <w:nsid w:val="5D2B79EB"/>
     <w:multiLevelType w:val="multilevel"/>
     <w:tmpl w:val="DCDA217C"/>
@@ -5915,7 +5843,7 @@
       </w:pPr>
     </w:lvl>
   </w:abstractNum>
-  <w:abstractNum w:abstractNumId="5">
+  <w:abstractNum w:abstractNumId="5" w15:restartNumberingAfterBreak="0">
     <w:nsid w:val="61594BD9"/>
     <w:multiLevelType w:val="hybridMultilevel"/>
     <w:tmpl w:val="367EFFDA"/>
@@ -6028,7 +5956,7 @@
       </w:rPr>
     </w:lvl>
   </w:abstractNum>
-  <w:abstractNum w:abstractNumId="6">
+  <w:abstractNum w:abstractNumId="6" w15:restartNumberingAfterBreak="0">
     <w:nsid w:val="704C5782"/>
     <w:multiLevelType w:val="multilevel"/>
     <w:tmpl w:val="ABC08316"/>
@@ -6141,7 +6069,7 @@
       </w:rPr>
     </w:lvl>
   </w:abstractNum>
-  <w:abstractNum w:abstractNumId="7">
+  <w:abstractNum w:abstractNumId="7" w15:restartNumberingAfterBreak="0">
     <w:nsid w:val="71214D85"/>
     <w:multiLevelType w:val="hybridMultilevel"/>
     <w:tmpl w:val="5E242796"/>
@@ -6254,7 +6182,7 @@
       </w:rPr>
     </w:lvl>
   </w:abstractNum>
-  <w:abstractNum w:abstractNumId="8">
+  <w:abstractNum w:abstractNumId="8" w15:restartNumberingAfterBreak="0">
     <w:nsid w:val="7E2520B2"/>
     <w:multiLevelType w:val="multilevel"/>
     <w:tmpl w:val="F7ECC1F6"/>
@@ -6452,7 +6380,7 @@
 </file>
 
 <file path=word/styles.xml><?xml version="1.0" encoding="utf-8"?>
-<w:styles xmlns:mc="http://schemas.openxmlformats.org/markup-compatibility/2006" xmlns:r="http://schemas.openxmlformats.org/officeDocument/2006/relationships" xmlns:w="http://schemas.openxmlformats.org/wordprocessingml/2006/main" xmlns:w14="http://schemas.microsoft.com/office/word/2010/wordml" xmlns:w15="http://schemas.microsoft.com/office/word/2012/wordml" mc:Ignorable="w14 w15">
+<w:styles xmlns:mc="http://schemas.openxmlformats.org/markup-compatibility/2006" xmlns:r="http://schemas.openxmlformats.org/officeDocument/2006/relationships" xmlns:w="http://schemas.openxmlformats.org/wordprocessingml/2006/main" xmlns:w14="http://schemas.microsoft.com/office/word/2010/wordml" xmlns:w15="http://schemas.microsoft.com/office/word/2012/wordml" xmlns:w16cid="http://schemas.microsoft.com/office/word/2016/wordml/cid" xmlns:w16se="http://schemas.microsoft.com/office/word/2015/wordml/symex" mc:Ignorable="w14 w15 w16se w16cid">
   <w:docDefaults>
     <w:rPrDefault>
       <w:rPr>
@@ -6468,7 +6396,7 @@
       </w:pPr>
     </w:pPrDefault>
   </w:docDefaults>
-  <w:latentStyles w:defLockedState="0" w:defUIPriority="99" w:defSemiHidden="0" w:defUnhideWhenUsed="0" w:defQFormat="0" w:count="380">
+  <w:latentStyles w:defLockedState="0" w:defUIPriority="99" w:defSemiHidden="0" w:defUnhideWhenUsed="0" w:defQFormat="0" w:count="375">
     <w:lsdException w:name="Normal" w:uiPriority="0" w:qFormat="1"/>
     <w:lsdException w:name="heading 1" w:uiPriority="9" w:qFormat="1"/>
     <w:lsdException w:name="heading 2" w:semiHidden="1" w:uiPriority="9" w:unhideWhenUsed="1" w:qFormat="1"/>
@@ -7287,7 +7215,7 @@
 </file>
 
 <file path=customXml/itemProps1.xml><?xml version="1.0" encoding="utf-8"?>
-<ds:datastoreItem xmlns:ds="http://schemas.openxmlformats.org/officeDocument/2006/customXml" ds:itemID="{889913A3-EF70-CC4F-B9FE-71895ED5058C}">
+<ds:datastoreItem xmlns:ds="http://schemas.openxmlformats.org/officeDocument/2006/customXml" ds:itemID="{7C77D564-D030-4CBB-9EAC-2DC63FE690FF}">
   <ds:schemaRefs>
     <ds:schemaRef ds:uri="http://schemas.openxmlformats.org/officeDocument/2006/bibliography"/>
   </ds:schemaRefs>

</xml_diff>

<commit_message>
updated astah file and Analysis Doc
</commit_message>
<xml_diff>
--- a/Requirements Analysis Document.docx
+++ b/Requirements Analysis Document.docx
@@ -1,14 +1,12 @@
 
 <file path=word/document.xml><?xml version="1.0" encoding="utf-8"?>
-<w:document xmlns:wpc="http://schemas.microsoft.com/office/word/2010/wordprocessingCanvas" xmlns:cx="http://schemas.microsoft.com/office/drawing/2014/chartex" xmlns:cx1="http://schemas.microsoft.com/office/drawing/2015/9/8/chartex" xmlns:cx2="http://schemas.microsoft.com/office/drawing/2015/10/21/chartex" xmlns:cx3="http://schemas.microsoft.com/office/drawing/2016/5/9/chartex" xmlns:cx4="http://schemas.microsoft.com/office/drawing/2016/5/10/chartex" xmlns:cx5="http://schemas.microsoft.com/office/drawing/2016/5/11/chartex" xmlns:cx6="http://schemas.microsoft.com/office/drawing/2016/5/12/chartex" xmlns:cx7="http://schemas.microsoft.com/office/drawing/2016/5/13/chartex" xmlns:cx8="http://schemas.microsoft.com/office/drawing/2016/5/14/chartex" xmlns:mc="http://schemas.openxmlformats.org/markup-compatibility/2006" xmlns:aink="http://schemas.microsoft.com/office/drawing/2016/ink" xmlns:am3d="http://schemas.microsoft.com/office/drawing/2017/model3d" xmlns:o="urn:schemas-microsoft-com:office:office" xmlns:r="http://schemas.openxmlformats.org/officeDocument/2006/relationships" xmlns:m="http://schemas.openxmlformats.org/officeDocument/2006/math" xmlns:v="urn:schemas-microsoft-com:vml" xmlns:wp14="http://schemas.microsoft.com/office/word/2010/wordprocessingDrawing" xmlns:wp="http://schemas.openxmlformats.org/drawingml/2006/wordprocessingDrawing" xmlns:w10="urn:schemas-microsoft-com:office:word" xmlns:w="http://schemas.openxmlformats.org/wordprocessingml/2006/main" xmlns:w14="http://schemas.microsoft.com/office/word/2010/wordml" xmlns:w15="http://schemas.microsoft.com/office/word/2012/wordml" xmlns:w16cid="http://schemas.microsoft.com/office/word/2016/wordml/cid" xmlns:w16se="http://schemas.microsoft.com/office/word/2015/wordml/symex" xmlns:wpg="http://schemas.microsoft.com/office/word/2010/wordprocessingGroup" xmlns:wpi="http://schemas.microsoft.com/office/word/2010/wordprocessingInk" xmlns:wne="http://schemas.microsoft.com/office/word/2006/wordml" xmlns:wps="http://schemas.microsoft.com/office/word/2010/wordprocessingShape" mc:Ignorable="w14 w15 w16se w16cid wp14">
+<w:document xmlns:wpc="http://schemas.microsoft.com/office/word/2010/wordprocessingCanvas" xmlns:mo="http://schemas.microsoft.com/office/mac/office/2008/main" xmlns:mc="http://schemas.openxmlformats.org/markup-compatibility/2006" xmlns:mv="urn:schemas-microsoft-com:mac:vml" xmlns:o="urn:schemas-microsoft-com:office:office" xmlns:r="http://schemas.openxmlformats.org/officeDocument/2006/relationships" xmlns:m="http://schemas.openxmlformats.org/officeDocument/2006/math" xmlns:v="urn:schemas-microsoft-com:vml" xmlns:wp14="http://schemas.microsoft.com/office/word/2010/wordprocessingDrawing" xmlns:wp="http://schemas.openxmlformats.org/drawingml/2006/wordprocessingDrawing" xmlns:w10="urn:schemas-microsoft-com:office:word" xmlns:w="http://schemas.openxmlformats.org/wordprocessingml/2006/main" xmlns:w14="http://schemas.microsoft.com/office/word/2010/wordml" xmlns:w15="http://schemas.microsoft.com/office/word/2012/wordml" xmlns:wpg="http://schemas.microsoft.com/office/word/2010/wordprocessingGroup" xmlns:wpi="http://schemas.microsoft.com/office/word/2010/wordprocessingInk" xmlns:wne="http://schemas.microsoft.com/office/word/2006/wordml" xmlns:wps="http://schemas.microsoft.com/office/word/2010/wordprocessingShape" mc:Ignorable="w14 w15 wp14">
   <w:body>
     <w:p>
       <w:pPr>
         <w:pStyle w:val="Title"/>
         <w:jc w:val="center"/>
       </w:pPr>
-      <w:bookmarkStart w:id="0" w:name="_GoBack"/>
-      <w:bookmarkEnd w:id="0"/>
     </w:p>
     <w:p/>
     <w:p/>
@@ -1677,28 +1675,20 @@
     </w:p>
     <w:p>
       <w:pPr>
-        <w:rPr>
-          <w:b/>
-          <w:sz w:val="24"/>
-          <w:szCs w:val="24"/>
-        </w:rPr>
-      </w:pPr>
-    </w:p>
-    <w:p>
-      <w:pPr>
-        <w:outlineLvl w:val="0"/>
-        <w:rPr>
-          <w:b/>
-          <w:sz w:val="24"/>
-          <w:szCs w:val="24"/>
-        </w:rPr>
-      </w:pPr>
-      <w:r>
-        <w:rPr>
-          <w:b/>
-          <w:sz w:val="24"/>
-          <w:szCs w:val="24"/>
-        </w:rPr>
+        <w:outlineLvl w:val="0"/>
+        <w:rPr>
+          <w:b/>
+          <w:sz w:val="24"/>
+          <w:szCs w:val="24"/>
+        </w:rPr>
+      </w:pPr>
+      <w:r>
+        <w:rPr>
+          <w:b/>
+          <w:sz w:val="24"/>
+          <w:szCs w:val="24"/>
+        </w:rPr>
+        <w:lastRenderedPageBreak/>
         <w:t xml:space="preserve">Section 2: Proposed System </w:t>
       </w:r>
     </w:p>
@@ -1941,7 +1931,6 @@
         <w:outlineLvl w:val="0"/>
       </w:pPr>
       <w:r>
-        <w:lastRenderedPageBreak/>
         <w:t>ID: CF4</w:t>
       </w:r>
     </w:p>
@@ -1952,6 +1941,7 @@
         <w:outlineLvl w:val="0"/>
       </w:pPr>
       <w:r>
+        <w:lastRenderedPageBreak/>
         <w:t>TITLE: Attack Enemy</w:t>
       </w:r>
     </w:p>
@@ -2075,7 +2065,23 @@
     </w:p>
     <w:p>
       <w:pPr>
-        <w:jc w:val="center"/>
+        <w:rPr>
+          <w:b/>
+          <w:sz w:val="24"/>
+          <w:szCs w:val="24"/>
+        </w:rPr>
+      </w:pPr>
+      <w:r>
+        <w:rPr>
+          <w:b/>
+          <w:sz w:val="24"/>
+          <w:szCs w:val="24"/>
+        </w:rPr>
+        <w:br w:type="page"/>
+      </w:r>
+    </w:p>
+    <w:p>
+      <w:pPr>
         <w:outlineLvl w:val="0"/>
         <w:rPr>
           <w:b/>
@@ -2092,15 +2098,6 @@
         <w:lastRenderedPageBreak/>
         <w:t>2.4 System Models</w:t>
       </w:r>
-    </w:p>
-    <w:p>
-      <w:pPr>
-        <w:rPr>
-          <w:b/>
-          <w:sz w:val="24"/>
-          <w:szCs w:val="24"/>
-        </w:rPr>
-      </w:pPr>
     </w:p>
     <w:p>
       <w:pPr>
@@ -2254,6 +2251,11 @@
       </w:r>
     </w:p>
     <w:p>
+      <w:r>
+        <w:br w:type="page"/>
+      </w:r>
+    </w:p>
+    <w:p>
       <w:pPr>
         <w:outlineLvl w:val="0"/>
       </w:pPr>
@@ -2506,12 +2508,18 @@
         <w:rPr>
           <w:b/>
         </w:rPr>
-        <w:t>Command Menue</w:t>
-      </w:r>
-    </w:p>
-    <w:p>
-      <w:r>
-        <w:t xml:space="preserve">The user must be able to click a button to pull up the command menue. From there they can choose to save the game, load a game, resume their game, view the map, check their inventory or exit the game. </w:t>
+        <w:t>Command Menu</w:t>
+      </w:r>
+    </w:p>
+    <w:p>
+      <w:r>
+        <w:t>The user must be able to click a but</w:t>
+      </w:r>
+      <w:r>
+        <w:t>ton to pull up the command menu</w:t>
+      </w:r>
+      <w:r>
+        <w:t xml:space="preserve">. From there they can choose to save the game, load a game, resume their game, view the map, check their inventory or exit the game. </w:t>
       </w:r>
     </w:p>
     <w:p>
@@ -2633,9 +2641,9 @@
     </w:p>
     <w:p>
       <w:pPr>
-        <w:jc w:val="center"/>
-        <w:outlineLvl w:val="0"/>
-        <w:rPr>
+        <w:outlineLvl w:val="0"/>
+        <w:rPr>
+          <w:b/>
           <w:sz w:val="24"/>
           <w:szCs w:val="24"/>
         </w:rPr>
@@ -2655,10 +2663,19 @@
         <w:tabs>
           <w:tab w:val="left" w:pos="3460"/>
         </w:tabs>
-        <w:jc w:val="center"/>
-        <w:rPr>
-          <w:b/>
-        </w:rPr>
+      </w:pPr>
+      <w:r>
+        <w:t>2.4.2</w:t>
+      </w:r>
+      <w:r>
+        <w:t xml:space="preserve">.1 Sequence Diagrams </w:t>
+      </w:r>
+    </w:p>
+    <w:p>
+      <w:pPr>
+        <w:tabs>
+          <w:tab w:val="left" w:pos="3460"/>
+        </w:tabs>
       </w:pPr>
       <w:r>
         <w:rPr>
@@ -2666,10 +2683,10 @@
           <w:noProof/>
         </w:rPr>
         <w:drawing>
-          <wp:inline distT="0" distB="0" distL="0" distR="0" wp14:anchorId="38B25A59" wp14:editId="0C607DE4">
-            <wp:extent cx="5652135" cy="4252990"/>
-            <wp:effectExtent l="0" t="0" r="12065" b="0"/>
-            <wp:docPr id="34" name="Picture 34"/>
+          <wp:inline distT="0" distB="0" distL="0" distR="0" wp14:anchorId="27E35AB7" wp14:editId="116513F1">
+            <wp:extent cx="5943600" cy="4298950"/>
+            <wp:effectExtent l="0" t="0" r="0" b="0"/>
+            <wp:docPr id="13" name="Picture 13"/>
             <wp:cNvGraphicFramePr>
               <a:graphicFrameLocks xmlns:a="http://schemas.openxmlformats.org/drawingml/2006/main" noChangeAspect="1"/>
             </wp:cNvGraphicFramePr>
@@ -2677,7 +2694,7 @@
               <a:graphicData uri="http://schemas.openxmlformats.org/drawingml/2006/picture">
                 <pic:pic xmlns:pic="http://schemas.openxmlformats.org/drawingml/2006/picture">
                   <pic:nvPicPr>
-                    <pic:cNvPr id="34" name="ClassDiagram.png"/>
+                    <pic:cNvPr id="13" name="OhShip Class Diagram.png"/>
                     <pic:cNvPicPr/>
                   </pic:nvPicPr>
                   <pic:blipFill>
@@ -2695,7 +2712,7 @@
                   <pic:spPr>
                     <a:xfrm>
                       <a:off x="0" y="0"/>
-                      <a:ext cx="5662234" cy="4260589"/>
+                      <a:ext cx="5943600" cy="4298950"/>
                     </a:xfrm>
                     <a:prstGeom prst="rect">
                       <a:avLst/>
@@ -2713,56 +2730,394 @@
         <w:tabs>
           <w:tab w:val="left" w:pos="3460"/>
         </w:tabs>
-        <w:rPr>
-          <w:b/>
-        </w:rPr>
-      </w:pPr>
+        <w:spacing w:line="240" w:lineRule="auto"/>
+        <w:outlineLvl w:val="0"/>
+        <w:rPr>
+          <w:b/>
+        </w:rPr>
+      </w:pPr>
+      <w:r>
+        <w:rPr>
+          <w:b/>
+        </w:rPr>
+        <w:t>2.4.2.2</w:t>
+      </w:r>
       <w:r>
         <w:rPr>
           <w:b/>
         </w:rPr>
         <w:t xml:space="preserve"> </w:t>
       </w:r>
-    </w:p>
-    <w:p>
-      <w:pPr>
-        <w:tabs>
-          <w:tab w:val="left" w:pos="3460"/>
-        </w:tabs>
-        <w:rPr>
-          <w:b/>
-        </w:rPr>
-      </w:pPr>
-    </w:p>
-    <w:p>
-      <w:pPr>
-        <w:tabs>
-          <w:tab w:val="left" w:pos="3460"/>
-        </w:tabs>
-        <w:rPr>
-          <w:b/>
-        </w:rPr>
-      </w:pPr>
-    </w:p>
-    <w:p>
-      <w:pPr>
-        <w:rPr>
-          <w:b/>
-        </w:rPr>
-      </w:pPr>
-      <w:r>
-        <w:rPr>
-          <w:b/>
-        </w:rPr>
-        <w:br w:type="page"/>
-      </w:r>
-    </w:p>
-    <w:p>
-      <w:pPr>
-        <w:rPr>
-          <w:b/>
-        </w:rPr>
-      </w:pPr>
+      <w:r>
+        <w:rPr>
+          <w:b/>
+        </w:rPr>
+        <w:t>Class Diagram Description</w:t>
+      </w:r>
+    </w:p>
+    <w:p>
+      <w:pPr>
+        <w:tabs>
+          <w:tab w:val="left" w:pos="3460"/>
+        </w:tabs>
+        <w:spacing w:line="240" w:lineRule="auto"/>
+        <w:outlineLvl w:val="0"/>
+        <w:rPr>
+          <w:b/>
+          <w:i/>
+          <w:sz w:val="18"/>
+          <w:szCs w:val="18"/>
+          <w:u w:val="single"/>
+        </w:rPr>
+      </w:pPr>
+      <w:r>
+        <w:rPr>
+          <w:b/>
+          <w:i/>
+          <w:sz w:val="18"/>
+          <w:szCs w:val="18"/>
+          <w:u w:val="single"/>
+        </w:rPr>
+        <w:t>Character Class</w:t>
+      </w:r>
+    </w:p>
+    <w:p>
+      <w:pPr>
+        <w:tabs>
+          <w:tab w:val="left" w:pos="3460"/>
+        </w:tabs>
+        <w:spacing w:line="240" w:lineRule="auto"/>
+        <w:outlineLvl w:val="0"/>
+        <w:rPr>
+          <w:sz w:val="18"/>
+          <w:szCs w:val="18"/>
+        </w:rPr>
+      </w:pPr>
+      <w:r>
+        <w:rPr>
+          <w:sz w:val="18"/>
+          <w:szCs w:val="18"/>
+        </w:rPr>
+        <w:t xml:space="preserve">The </w:t>
+      </w:r>
+      <w:r>
+        <w:rPr>
+          <w:b/>
+          <w:sz w:val="18"/>
+          <w:szCs w:val="18"/>
+        </w:rPr>
+        <w:t>character</w:t>
+      </w:r>
+      <w:r>
+        <w:rPr>
+          <w:sz w:val="18"/>
+          <w:szCs w:val="18"/>
+        </w:rPr>
+        <w:t xml:space="preserve"> class is an abstract class for the </w:t>
+      </w:r>
+      <w:r>
+        <w:rPr>
+          <w:b/>
+          <w:sz w:val="18"/>
+          <w:szCs w:val="18"/>
+        </w:rPr>
+        <w:t>monster</w:t>
+      </w:r>
+      <w:r>
+        <w:rPr>
+          <w:sz w:val="18"/>
+          <w:szCs w:val="18"/>
+        </w:rPr>
+        <w:t xml:space="preserve"> and </w:t>
+      </w:r>
+      <w:r>
+        <w:rPr>
+          <w:b/>
+          <w:sz w:val="18"/>
+          <w:szCs w:val="18"/>
+        </w:rPr>
+        <w:t>player</w:t>
+      </w:r>
+      <w:r>
+        <w:rPr>
+          <w:sz w:val="18"/>
+          <w:szCs w:val="18"/>
+        </w:rPr>
+        <w:t xml:space="preserve"> class. They share health attribute, as well as</w:t>
+      </w:r>
+      <w:r>
+        <w:rPr>
+          <w:sz w:val="18"/>
+          <w:szCs w:val="18"/>
+        </w:rPr>
+        <w:t xml:space="preserve"> basic combat related commands. It has its own inventory class and has access to the Options Menu</w:t>
+      </w:r>
+      <w:r>
+        <w:rPr>
+          <w:sz w:val="18"/>
+          <w:szCs w:val="18"/>
+        </w:rPr>
+        <w:t>.</w:t>
+      </w:r>
+    </w:p>
+    <w:p>
+      <w:pPr>
+        <w:tabs>
+          <w:tab w:val="left" w:pos="3460"/>
+        </w:tabs>
+        <w:spacing w:line="240" w:lineRule="auto"/>
+        <w:outlineLvl w:val="0"/>
+        <w:rPr>
+          <w:b/>
+          <w:sz w:val="18"/>
+          <w:szCs w:val="18"/>
+          <w:u w:val="single"/>
+        </w:rPr>
+      </w:pPr>
+      <w:r>
+        <w:rPr>
+          <w:b/>
+          <w:sz w:val="18"/>
+          <w:szCs w:val="18"/>
+          <w:u w:val="single"/>
+        </w:rPr>
+        <w:t xml:space="preserve">Item </w:t>
+      </w:r>
+      <w:r>
+        <w:rPr>
+          <w:b/>
+          <w:sz w:val="18"/>
+          <w:szCs w:val="18"/>
+          <w:u w:val="single"/>
+        </w:rPr>
+        <w:t>Class</w:t>
+      </w:r>
+    </w:p>
+    <w:p>
+      <w:pPr>
+        <w:tabs>
+          <w:tab w:val="left" w:pos="3460"/>
+        </w:tabs>
+        <w:spacing w:line="240" w:lineRule="auto"/>
+        <w:outlineLvl w:val="0"/>
+        <w:rPr>
+          <w:sz w:val="18"/>
+          <w:szCs w:val="18"/>
+        </w:rPr>
+      </w:pPr>
+      <w:r>
+        <w:rPr>
+          <w:sz w:val="18"/>
+          <w:szCs w:val="18"/>
+        </w:rPr>
+        <w:t xml:space="preserve">The </w:t>
+      </w:r>
+      <w:r>
+        <w:rPr>
+          <w:b/>
+          <w:sz w:val="18"/>
+          <w:szCs w:val="18"/>
+        </w:rPr>
+        <w:t xml:space="preserve">item </w:t>
+      </w:r>
+      <w:r>
+        <w:rPr>
+          <w:sz w:val="18"/>
+          <w:szCs w:val="18"/>
+        </w:rPr>
+        <w:t xml:space="preserve">class is an abstract class for the </w:t>
+      </w:r>
+      <w:r>
+        <w:rPr>
+          <w:b/>
+          <w:sz w:val="18"/>
+          <w:szCs w:val="18"/>
+        </w:rPr>
+        <w:t>Equippable Item</w:t>
+      </w:r>
+      <w:r>
+        <w:rPr>
+          <w:sz w:val="18"/>
+          <w:szCs w:val="18"/>
+        </w:rPr>
+        <w:t xml:space="preserve"> and</w:t>
+      </w:r>
+      <w:r>
+        <w:rPr>
+          <w:b/>
+          <w:sz w:val="18"/>
+          <w:szCs w:val="18"/>
+        </w:rPr>
+        <w:t xml:space="preserve"> Consumable Item</w:t>
+      </w:r>
+      <w:r>
+        <w:rPr>
+          <w:sz w:val="18"/>
+          <w:szCs w:val="18"/>
+        </w:rPr>
+        <w:t xml:space="preserve">. They share basic attributes name and description, as well as basic item related commands. </w:t>
+      </w:r>
+      <w:r>
+        <w:rPr>
+          <w:sz w:val="18"/>
+          <w:szCs w:val="18"/>
+        </w:rPr>
+        <w:t>The two subclasses were separated to give them different functionality.</w:t>
+      </w:r>
+    </w:p>
+    <w:p>
+      <w:pPr>
+        <w:tabs>
+          <w:tab w:val="left" w:pos="3460"/>
+        </w:tabs>
+        <w:spacing w:line="240" w:lineRule="auto"/>
+        <w:outlineLvl w:val="0"/>
+        <w:rPr>
+          <w:b/>
+          <w:sz w:val="18"/>
+          <w:szCs w:val="18"/>
+          <w:u w:val="single"/>
+        </w:rPr>
+      </w:pPr>
+      <w:r>
+        <w:rPr>
+          <w:b/>
+          <w:sz w:val="18"/>
+          <w:szCs w:val="18"/>
+          <w:u w:val="single"/>
+        </w:rPr>
+        <w:t>Room Class</w:t>
+      </w:r>
+    </w:p>
+    <w:p>
+      <w:pPr>
+        <w:tabs>
+          <w:tab w:val="left" w:pos="3460"/>
+        </w:tabs>
+        <w:spacing w:line="240" w:lineRule="auto"/>
+        <w:outlineLvl w:val="0"/>
+        <w:rPr>
+          <w:sz w:val="18"/>
+          <w:szCs w:val="18"/>
+        </w:rPr>
+      </w:pPr>
+      <w:r>
+        <w:rPr>
+          <w:sz w:val="18"/>
+          <w:szCs w:val="18"/>
+        </w:rPr>
+        <w:t>Contains basic attributes related to the room, as well as a puzzle object, monster object, and an item object if applicable. Has a function that retrieves the r_Item object if one is in that room.</w:t>
+      </w:r>
+    </w:p>
+    <w:p>
+      <w:pPr>
+        <w:tabs>
+          <w:tab w:val="left" w:pos="3460"/>
+        </w:tabs>
+        <w:spacing w:line="240" w:lineRule="auto"/>
+        <w:outlineLvl w:val="0"/>
+        <w:rPr>
+          <w:b/>
+          <w:sz w:val="18"/>
+          <w:szCs w:val="18"/>
+          <w:u w:val="single"/>
+        </w:rPr>
+      </w:pPr>
+      <w:r>
+        <w:rPr>
+          <w:b/>
+          <w:sz w:val="18"/>
+          <w:szCs w:val="18"/>
+          <w:u w:val="single"/>
+        </w:rPr>
+        <w:t>OptionsMenu Class</w:t>
+      </w:r>
+    </w:p>
+    <w:p>
+      <w:pPr>
+        <w:tabs>
+          <w:tab w:val="left" w:pos="3460"/>
+        </w:tabs>
+        <w:spacing w:line="240" w:lineRule="auto"/>
+        <w:outlineLvl w:val="0"/>
+        <w:rPr>
+          <w:sz w:val="18"/>
+          <w:szCs w:val="18"/>
+        </w:rPr>
+      </w:pPr>
+      <w:r>
+        <w:rPr>
+          <w:sz w:val="18"/>
+          <w:szCs w:val="18"/>
+        </w:rPr>
+        <w:t xml:space="preserve">Contains an array list of all objects that have been used thus far. Has functionality to retrieve file names, write the current state to a text file, read a saved state from a text file, as well as simple exit and resume functions. </w:t>
+      </w:r>
+    </w:p>
+    <w:p>
+      <w:pPr>
+        <w:tabs>
+          <w:tab w:val="left" w:pos="3460"/>
+        </w:tabs>
+        <w:spacing w:line="240" w:lineRule="auto"/>
+        <w:outlineLvl w:val="0"/>
+        <w:rPr>
+          <w:b/>
+          <w:sz w:val="18"/>
+          <w:szCs w:val="18"/>
+          <w:u w:val="single"/>
+        </w:rPr>
+      </w:pPr>
+      <w:r>
+        <w:rPr>
+          <w:b/>
+          <w:sz w:val="18"/>
+          <w:szCs w:val="18"/>
+          <w:u w:val="single"/>
+        </w:rPr>
+        <w:t>Inventory</w:t>
+      </w:r>
+    </w:p>
+    <w:p>
+      <w:pPr>
+        <w:tabs>
+          <w:tab w:val="left" w:pos="3460"/>
+        </w:tabs>
+        <w:spacing w:line="240" w:lineRule="auto"/>
+        <w:outlineLvl w:val="0"/>
+        <w:rPr>
+          <w:sz w:val="18"/>
+          <w:szCs w:val="18"/>
+        </w:rPr>
+      </w:pPr>
+      <w:r>
+        <w:rPr>
+          <w:sz w:val="18"/>
+          <w:szCs w:val="18"/>
+        </w:rPr>
+        <w:t>Contains an array list of item objects</w:t>
+      </w:r>
+      <w:r>
+        <w:rPr>
+          <w:sz w:val="18"/>
+          <w:szCs w:val="18"/>
+        </w:rPr>
+        <w:t xml:space="preserve">. An attribute that keeps track of which item object is currently equipped. </w:t>
+      </w:r>
+    </w:p>
+    <w:p>
+      <w:pPr>
+        <w:tabs>
+          <w:tab w:val="left" w:pos="3460"/>
+        </w:tabs>
+        <w:spacing w:line="240" w:lineRule="auto"/>
+        <w:outlineLvl w:val="0"/>
+        <w:rPr>
+          <w:sz w:val="18"/>
+          <w:szCs w:val="18"/>
+        </w:rPr>
+      </w:pPr>
+      <w:bookmarkStart w:id="0" w:name="_GoBack"/>
+      <w:bookmarkEnd w:id="0"/>
       <w:r>
         <w:rPr>
           <w:b/>
@@ -5200,7 +5555,7 @@
 </file>
 
 <file path=word/endnotes.xml><?xml version="1.0" encoding="utf-8"?>
-<w:endnotes xmlns:wpc="http://schemas.microsoft.com/office/word/2010/wordprocessingCanvas" xmlns:cx="http://schemas.microsoft.com/office/drawing/2014/chartex" xmlns:cx1="http://schemas.microsoft.com/office/drawing/2015/9/8/chartex" xmlns:cx2="http://schemas.microsoft.com/office/drawing/2015/10/21/chartex" xmlns:cx3="http://schemas.microsoft.com/office/drawing/2016/5/9/chartex" xmlns:cx4="http://schemas.microsoft.com/office/drawing/2016/5/10/chartex" xmlns:cx5="http://schemas.microsoft.com/office/drawing/2016/5/11/chartex" xmlns:cx6="http://schemas.microsoft.com/office/drawing/2016/5/12/chartex" xmlns:cx7="http://schemas.microsoft.com/office/drawing/2016/5/13/chartex" xmlns:cx8="http://schemas.microsoft.com/office/drawing/2016/5/14/chartex" xmlns:mc="http://schemas.openxmlformats.org/markup-compatibility/2006" xmlns:aink="http://schemas.microsoft.com/office/drawing/2016/ink" xmlns:am3d="http://schemas.microsoft.com/office/drawing/2017/model3d" xmlns:o="urn:schemas-microsoft-com:office:office" xmlns:r="http://schemas.openxmlformats.org/officeDocument/2006/relationships" xmlns:m="http://schemas.openxmlformats.org/officeDocument/2006/math" xmlns:v="urn:schemas-microsoft-com:vml" xmlns:wp14="http://schemas.microsoft.com/office/word/2010/wordprocessingDrawing" xmlns:wp="http://schemas.openxmlformats.org/drawingml/2006/wordprocessingDrawing" xmlns:w10="urn:schemas-microsoft-com:office:word" xmlns:w="http://schemas.openxmlformats.org/wordprocessingml/2006/main" xmlns:w14="http://schemas.microsoft.com/office/word/2010/wordml" xmlns:w15="http://schemas.microsoft.com/office/word/2012/wordml" xmlns:w16cid="http://schemas.microsoft.com/office/word/2016/wordml/cid" xmlns:w16se="http://schemas.microsoft.com/office/word/2015/wordml/symex" xmlns:wpg="http://schemas.microsoft.com/office/word/2010/wordprocessingGroup" xmlns:wpi="http://schemas.microsoft.com/office/word/2010/wordprocessingInk" xmlns:wne="http://schemas.microsoft.com/office/word/2006/wordml" xmlns:wps="http://schemas.microsoft.com/office/word/2010/wordprocessingShape" mc:Ignorable="w14 w15 w16se w16cid wp14">
+<w:endnotes xmlns:wpc="http://schemas.microsoft.com/office/word/2010/wordprocessingCanvas" xmlns:mo="http://schemas.microsoft.com/office/mac/office/2008/main" xmlns:mc="http://schemas.openxmlformats.org/markup-compatibility/2006" xmlns:mv="urn:schemas-microsoft-com:mac:vml" xmlns:o="urn:schemas-microsoft-com:office:office" xmlns:r="http://schemas.openxmlformats.org/officeDocument/2006/relationships" xmlns:m="http://schemas.openxmlformats.org/officeDocument/2006/math" xmlns:v="urn:schemas-microsoft-com:vml" xmlns:wp14="http://schemas.microsoft.com/office/word/2010/wordprocessingDrawing" xmlns:wp="http://schemas.openxmlformats.org/drawingml/2006/wordprocessingDrawing" xmlns:w10="urn:schemas-microsoft-com:office:word" xmlns:w="http://schemas.openxmlformats.org/wordprocessingml/2006/main" xmlns:w14="http://schemas.microsoft.com/office/word/2010/wordml" xmlns:w15="http://schemas.microsoft.com/office/word/2012/wordml" xmlns:wpg="http://schemas.microsoft.com/office/word/2010/wordprocessingGroup" xmlns:wpi="http://schemas.microsoft.com/office/word/2010/wordprocessingInk" xmlns:wne="http://schemas.microsoft.com/office/word/2006/wordml" xmlns:wps="http://schemas.microsoft.com/office/word/2010/wordprocessingShape" mc:Ignorable="w14 w15 wp14">
   <w:endnote w:type="separator" w:id="-1">
     <w:p>
       <w:pPr>
@@ -5225,7 +5580,7 @@
 </file>
 
 <file path=word/footnotes.xml><?xml version="1.0" encoding="utf-8"?>
-<w:footnotes xmlns:wpc="http://schemas.microsoft.com/office/word/2010/wordprocessingCanvas" xmlns:cx="http://schemas.microsoft.com/office/drawing/2014/chartex" xmlns:cx1="http://schemas.microsoft.com/office/drawing/2015/9/8/chartex" xmlns:cx2="http://schemas.microsoft.com/office/drawing/2015/10/21/chartex" xmlns:cx3="http://schemas.microsoft.com/office/drawing/2016/5/9/chartex" xmlns:cx4="http://schemas.microsoft.com/office/drawing/2016/5/10/chartex" xmlns:cx5="http://schemas.microsoft.com/office/drawing/2016/5/11/chartex" xmlns:cx6="http://schemas.microsoft.com/office/drawing/2016/5/12/chartex" xmlns:cx7="http://schemas.microsoft.com/office/drawing/2016/5/13/chartex" xmlns:cx8="http://schemas.microsoft.com/office/drawing/2016/5/14/chartex" xmlns:mc="http://schemas.openxmlformats.org/markup-compatibility/2006" xmlns:aink="http://schemas.microsoft.com/office/drawing/2016/ink" xmlns:am3d="http://schemas.microsoft.com/office/drawing/2017/model3d" xmlns:o="urn:schemas-microsoft-com:office:office" xmlns:r="http://schemas.openxmlformats.org/officeDocument/2006/relationships" xmlns:m="http://schemas.openxmlformats.org/officeDocument/2006/math" xmlns:v="urn:schemas-microsoft-com:vml" xmlns:wp14="http://schemas.microsoft.com/office/word/2010/wordprocessingDrawing" xmlns:wp="http://schemas.openxmlformats.org/drawingml/2006/wordprocessingDrawing" xmlns:w10="urn:schemas-microsoft-com:office:word" xmlns:w="http://schemas.openxmlformats.org/wordprocessingml/2006/main" xmlns:w14="http://schemas.microsoft.com/office/word/2010/wordml" xmlns:w15="http://schemas.microsoft.com/office/word/2012/wordml" xmlns:w16cid="http://schemas.microsoft.com/office/word/2016/wordml/cid" xmlns:w16se="http://schemas.microsoft.com/office/word/2015/wordml/symex" xmlns:wpg="http://schemas.microsoft.com/office/word/2010/wordprocessingGroup" xmlns:wpi="http://schemas.microsoft.com/office/word/2010/wordprocessingInk" xmlns:wne="http://schemas.microsoft.com/office/word/2006/wordml" xmlns:wps="http://schemas.microsoft.com/office/word/2010/wordprocessingShape" mc:Ignorable="w14 w15 w16se w16cid wp14">
+<w:footnotes xmlns:wpc="http://schemas.microsoft.com/office/word/2010/wordprocessingCanvas" xmlns:mo="http://schemas.microsoft.com/office/mac/office/2008/main" xmlns:mc="http://schemas.openxmlformats.org/markup-compatibility/2006" xmlns:mv="urn:schemas-microsoft-com:mac:vml" xmlns:o="urn:schemas-microsoft-com:office:office" xmlns:r="http://schemas.openxmlformats.org/officeDocument/2006/relationships" xmlns:m="http://schemas.openxmlformats.org/officeDocument/2006/math" xmlns:v="urn:schemas-microsoft-com:vml" xmlns:wp14="http://schemas.microsoft.com/office/word/2010/wordprocessingDrawing" xmlns:wp="http://schemas.openxmlformats.org/drawingml/2006/wordprocessingDrawing" xmlns:w10="urn:schemas-microsoft-com:office:word" xmlns:w="http://schemas.openxmlformats.org/wordprocessingml/2006/main" xmlns:w14="http://schemas.microsoft.com/office/word/2010/wordml" xmlns:w15="http://schemas.microsoft.com/office/word/2012/wordml" xmlns:wpg="http://schemas.microsoft.com/office/word/2010/wordprocessingGroup" xmlns:wpi="http://schemas.microsoft.com/office/word/2010/wordprocessingInk" xmlns:wne="http://schemas.microsoft.com/office/word/2006/wordml" xmlns:wps="http://schemas.microsoft.com/office/word/2010/wordprocessingShape" mc:Ignorable="w14 w15 wp14">
   <w:footnote w:type="separator" w:id="-1">
     <w:p>
       <w:pPr>
@@ -5250,8 +5605,148 @@
 </file>
 
 <file path=word/numbering.xml><?xml version="1.0" encoding="utf-8"?>
-<w:numbering xmlns:wpc="http://schemas.microsoft.com/office/word/2010/wordprocessingCanvas" xmlns:cx="http://schemas.microsoft.com/office/drawing/2014/chartex" xmlns:cx1="http://schemas.microsoft.com/office/drawing/2015/9/8/chartex" xmlns:cx2="http://schemas.microsoft.com/office/drawing/2015/10/21/chartex" xmlns:cx3="http://schemas.microsoft.com/office/drawing/2016/5/9/chartex" xmlns:cx4="http://schemas.microsoft.com/office/drawing/2016/5/10/chartex" xmlns:cx5="http://schemas.microsoft.com/office/drawing/2016/5/11/chartex" xmlns:cx6="http://schemas.microsoft.com/office/drawing/2016/5/12/chartex" xmlns:cx7="http://schemas.microsoft.com/office/drawing/2016/5/13/chartex" xmlns:cx8="http://schemas.microsoft.com/office/drawing/2016/5/14/chartex" xmlns:mc="http://schemas.openxmlformats.org/markup-compatibility/2006" xmlns:aink="http://schemas.microsoft.com/office/drawing/2016/ink" xmlns:am3d="http://schemas.microsoft.com/office/drawing/2017/model3d" xmlns:o="urn:schemas-microsoft-com:office:office" xmlns:r="http://schemas.openxmlformats.org/officeDocument/2006/relationships" xmlns:m="http://schemas.openxmlformats.org/officeDocument/2006/math" xmlns:v="urn:schemas-microsoft-com:vml" xmlns:wp14="http://schemas.microsoft.com/office/word/2010/wordprocessingDrawing" xmlns:wp="http://schemas.openxmlformats.org/drawingml/2006/wordprocessingDrawing" xmlns:w10="urn:schemas-microsoft-com:office:word" xmlns:w="http://schemas.openxmlformats.org/wordprocessingml/2006/main" xmlns:w14="http://schemas.microsoft.com/office/word/2010/wordml" xmlns:w15="http://schemas.microsoft.com/office/word/2012/wordml" xmlns:w16cid="http://schemas.microsoft.com/office/word/2016/wordml/cid" xmlns:w16se="http://schemas.microsoft.com/office/word/2015/wordml/symex" xmlns:wpg="http://schemas.microsoft.com/office/word/2010/wordprocessingGroup" xmlns:wpi="http://schemas.microsoft.com/office/word/2010/wordprocessingInk" xmlns:wne="http://schemas.microsoft.com/office/word/2006/wordml" xmlns:wps="http://schemas.microsoft.com/office/word/2010/wordprocessingShape" mc:Ignorable="w14 w15 w16se w16cid wp14">
-  <w:abstractNum w:abstractNumId="0" w15:restartNumberingAfterBreak="0">
+<w:numbering xmlns:wpc="http://schemas.microsoft.com/office/word/2010/wordprocessingCanvas" xmlns:mo="http://schemas.microsoft.com/office/mac/office/2008/main" xmlns:mc="http://schemas.openxmlformats.org/markup-compatibility/2006" xmlns:mv="urn:schemas-microsoft-com:mac:vml" xmlns:o="urn:schemas-microsoft-com:office:office" xmlns:r="http://schemas.openxmlformats.org/officeDocument/2006/relationships" xmlns:m="http://schemas.openxmlformats.org/officeDocument/2006/math" xmlns:v="urn:schemas-microsoft-com:vml" xmlns:wp14="http://schemas.microsoft.com/office/word/2010/wordprocessingDrawing" xmlns:wp="http://schemas.openxmlformats.org/drawingml/2006/wordprocessingDrawing" xmlns:w10="urn:schemas-microsoft-com:office:word" xmlns:w="http://schemas.openxmlformats.org/wordprocessingml/2006/main" xmlns:w14="http://schemas.microsoft.com/office/word/2010/wordml" xmlns:w15="http://schemas.microsoft.com/office/word/2012/wordml" xmlns:wpg="http://schemas.microsoft.com/office/word/2010/wordprocessingGroup" xmlns:wpi="http://schemas.microsoft.com/office/word/2010/wordprocessingInk" xmlns:wne="http://schemas.microsoft.com/office/word/2006/wordml" xmlns:wps="http://schemas.microsoft.com/office/word/2010/wordprocessingShape" mc:Ignorable="w14 w15 wp14">
+  <w:abstractNum w:abstractNumId="0">
+    <w:nsid w:val="FFFFFF1D"/>
+    <w:multiLevelType w:val="multilevel"/>
+    <w:tmpl w:val="A67A2A6A"/>
+    <w:lvl w:ilvl="0">
+      <w:start w:val="1"/>
+      <w:numFmt w:val="bullet"/>
+      <w:lvlText w:val=""/>
+      <w:lvlJc w:val="left"/>
+      <w:pPr>
+        <w:tabs>
+          <w:tab w:val="num" w:pos="0"/>
+        </w:tabs>
+        <w:ind w:left="0" w:firstLine="0"/>
+      </w:pPr>
+      <w:rPr>
+        <w:rFonts w:ascii="Symbol" w:hAnsi="Symbol" w:hint="default"/>
+      </w:rPr>
+    </w:lvl>
+    <w:lvl w:ilvl="1">
+      <w:start w:val="1"/>
+      <w:numFmt w:val="bullet"/>
+      <w:lvlText w:val=""/>
+      <w:lvlJc w:val="left"/>
+      <w:pPr>
+        <w:tabs>
+          <w:tab w:val="num" w:pos="720"/>
+        </w:tabs>
+        <w:ind w:left="1080" w:hanging="360"/>
+      </w:pPr>
+      <w:rPr>
+        <w:rFonts w:ascii="Symbol" w:hAnsi="Symbol" w:hint="default"/>
+      </w:rPr>
+    </w:lvl>
+    <w:lvl w:ilvl="2">
+      <w:start w:val="1"/>
+      <w:numFmt w:val="bullet"/>
+      <w:lvlText w:val="o"/>
+      <w:lvlJc w:val="left"/>
+      <w:pPr>
+        <w:tabs>
+          <w:tab w:val="num" w:pos="1440"/>
+        </w:tabs>
+        <w:ind w:left="1800" w:hanging="360"/>
+      </w:pPr>
+      <w:rPr>
+        <w:rFonts w:ascii="Courier New" w:hAnsi="Courier New" w:cs="Courier New" w:hint="default"/>
+      </w:rPr>
+    </w:lvl>
+    <w:lvl w:ilvl="3">
+      <w:start w:val="1"/>
+      <w:numFmt w:val="bullet"/>
+      <w:lvlText w:val=""/>
+      <w:lvlJc w:val="left"/>
+      <w:pPr>
+        <w:tabs>
+          <w:tab w:val="num" w:pos="2160"/>
+        </w:tabs>
+        <w:ind w:left="2520" w:hanging="360"/>
+      </w:pPr>
+      <w:rPr>
+        <w:rFonts w:ascii="Wingdings" w:hAnsi="Wingdings" w:hint="default"/>
+      </w:rPr>
+    </w:lvl>
+    <w:lvl w:ilvl="4">
+      <w:start w:val="1"/>
+      <w:numFmt w:val="bullet"/>
+      <w:lvlText w:val=""/>
+      <w:lvlJc w:val="left"/>
+      <w:pPr>
+        <w:tabs>
+          <w:tab w:val="num" w:pos="2880"/>
+        </w:tabs>
+        <w:ind w:left="3240" w:hanging="360"/>
+      </w:pPr>
+      <w:rPr>
+        <w:rFonts w:ascii="Wingdings" w:hAnsi="Wingdings" w:hint="default"/>
+      </w:rPr>
+    </w:lvl>
+    <w:lvl w:ilvl="5">
+      <w:start w:val="1"/>
+      <w:numFmt w:val="bullet"/>
+      <w:lvlText w:val=""/>
+      <w:lvlJc w:val="left"/>
+      <w:pPr>
+        <w:tabs>
+          <w:tab w:val="num" w:pos="3600"/>
+        </w:tabs>
+        <w:ind w:left="3960" w:hanging="360"/>
+      </w:pPr>
+      <w:rPr>
+        <w:rFonts w:ascii="Symbol" w:hAnsi="Symbol" w:hint="default"/>
+      </w:rPr>
+    </w:lvl>
+    <w:lvl w:ilvl="6">
+      <w:start w:val="1"/>
+      <w:numFmt w:val="bullet"/>
+      <w:lvlText w:val="o"/>
+      <w:lvlJc w:val="left"/>
+      <w:pPr>
+        <w:tabs>
+          <w:tab w:val="num" w:pos="4320"/>
+        </w:tabs>
+        <w:ind w:left="4680" w:hanging="360"/>
+      </w:pPr>
+      <w:rPr>
+        <w:rFonts w:ascii="Courier New" w:hAnsi="Courier New" w:cs="Courier New" w:hint="default"/>
+      </w:rPr>
+    </w:lvl>
+    <w:lvl w:ilvl="7">
+      <w:start w:val="1"/>
+      <w:numFmt w:val="bullet"/>
+      <w:lvlText w:val=""/>
+      <w:lvlJc w:val="left"/>
+      <w:pPr>
+        <w:tabs>
+          <w:tab w:val="num" w:pos="5040"/>
+        </w:tabs>
+        <w:ind w:left="5400" w:hanging="360"/>
+      </w:pPr>
+      <w:rPr>
+        <w:rFonts w:ascii="Wingdings" w:hAnsi="Wingdings" w:hint="default"/>
+      </w:rPr>
+    </w:lvl>
+    <w:lvl w:ilvl="8">
+      <w:start w:val="1"/>
+      <w:numFmt w:val="bullet"/>
+      <w:lvlText w:val=""/>
+      <w:lvlJc w:val="left"/>
+      <w:pPr>
+        <w:tabs>
+          <w:tab w:val="num" w:pos="5760"/>
+        </w:tabs>
+        <w:ind w:left="6120" w:hanging="360"/>
+      </w:pPr>
+      <w:rPr>
+        <w:rFonts w:ascii="Wingdings" w:hAnsi="Wingdings" w:hint="default"/>
+      </w:rPr>
+    </w:lvl>
+  </w:abstractNum>
+  <w:abstractNum w:abstractNumId="1">
     <w:nsid w:val="00D06860"/>
     <w:multiLevelType w:val="multilevel"/>
     <w:tmpl w:val="51BC1DA4"/>
@@ -5345,7 +5840,7 @@
       </w:pPr>
     </w:lvl>
   </w:abstractNum>
-  <w:abstractNum w:abstractNumId="1" w15:restartNumberingAfterBreak="0">
+  <w:abstractNum w:abstractNumId="2">
     <w:nsid w:val="21F57EAF"/>
     <w:multiLevelType w:val="hybridMultilevel"/>
     <w:tmpl w:val="9E4414E2"/>
@@ -5458,7 +5953,7 @@
       </w:rPr>
     </w:lvl>
   </w:abstractNum>
-  <w:abstractNum w:abstractNumId="2" w15:restartNumberingAfterBreak="0">
+  <w:abstractNum w:abstractNumId="3">
     <w:nsid w:val="22CB75A0"/>
     <w:multiLevelType w:val="hybridMultilevel"/>
     <w:tmpl w:val="99A83CF0"/>
@@ -5571,7 +6066,7 @@
       </w:rPr>
     </w:lvl>
   </w:abstractNum>
-  <w:abstractNum w:abstractNumId="3" w15:restartNumberingAfterBreak="0">
+  <w:abstractNum w:abstractNumId="4">
     <w:nsid w:val="37EE63F8"/>
     <w:multiLevelType w:val="hybridMultilevel"/>
     <w:tmpl w:val="BFE68EA6"/>
@@ -5711,7 +6206,7 @@
       </w:rPr>
     </w:lvl>
   </w:abstractNum>
-  <w:abstractNum w:abstractNumId="4" w15:restartNumberingAfterBreak="0">
+  <w:abstractNum w:abstractNumId="5">
     <w:nsid w:val="5D2B79EB"/>
     <w:multiLevelType w:val="multilevel"/>
     <w:tmpl w:val="DCDA217C"/>
@@ -5797,7 +6292,7 @@
       </w:pPr>
     </w:lvl>
   </w:abstractNum>
-  <w:abstractNum w:abstractNumId="5" w15:restartNumberingAfterBreak="0">
+  <w:abstractNum w:abstractNumId="6">
     <w:nsid w:val="61594BD9"/>
     <w:multiLevelType w:val="hybridMultilevel"/>
     <w:tmpl w:val="367EFFDA"/>
@@ -5910,7 +6405,7 @@
       </w:rPr>
     </w:lvl>
   </w:abstractNum>
-  <w:abstractNum w:abstractNumId="6" w15:restartNumberingAfterBreak="0">
+  <w:abstractNum w:abstractNumId="7">
     <w:nsid w:val="704C5782"/>
     <w:multiLevelType w:val="multilevel"/>
     <w:tmpl w:val="ABC08316"/>
@@ -6023,7 +6518,7 @@
       </w:rPr>
     </w:lvl>
   </w:abstractNum>
-  <w:abstractNum w:abstractNumId="7" w15:restartNumberingAfterBreak="0">
+  <w:abstractNum w:abstractNumId="8">
     <w:nsid w:val="71214D85"/>
     <w:multiLevelType w:val="hybridMultilevel"/>
     <w:tmpl w:val="5E242796"/>
@@ -6136,7 +6631,7 @@
       </w:rPr>
     </w:lvl>
   </w:abstractNum>
-  <w:abstractNum w:abstractNumId="8" w15:restartNumberingAfterBreak="0">
+  <w:abstractNum w:abstractNumId="9">
     <w:nsid w:val="7E2520B2"/>
     <w:multiLevelType w:val="multilevel"/>
     <w:tmpl w:val="F7ECC1F6"/>
@@ -6250,7 +6745,7 @@
     </w:lvl>
   </w:abstractNum>
   <w:num w:numId="1">
-    <w:abstractNumId w:val="0"/>
+    <w:abstractNumId w:val="1"/>
     <w:lvlOverride w:ilvl="0">
       <w:startOverride w:val="1"/>
     </w:lvlOverride>
@@ -6280,7 +6775,7 @@
     </w:lvlOverride>
   </w:num>
   <w:num w:numId="2">
-    <w:abstractNumId w:val="4"/>
+    <w:abstractNumId w:val="5"/>
     <w:lvlOverride w:ilvl="0">
       <w:startOverride w:val="2"/>
     </w:lvlOverride>
@@ -6310,31 +6805,34 @@
     </w:lvlOverride>
   </w:num>
   <w:num w:numId="3">
+    <w:abstractNumId w:val="4"/>
+  </w:num>
+  <w:num w:numId="4">
+    <w:abstractNumId w:val="9"/>
+  </w:num>
+  <w:num w:numId="5">
+    <w:abstractNumId w:val="8"/>
+  </w:num>
+  <w:num w:numId="6">
+    <w:abstractNumId w:val="6"/>
+  </w:num>
+  <w:num w:numId="7">
+    <w:abstractNumId w:val="2"/>
+  </w:num>
+  <w:num w:numId="8">
     <w:abstractNumId w:val="3"/>
   </w:num>
-  <w:num w:numId="4">
-    <w:abstractNumId w:val="8"/>
-  </w:num>
-  <w:num w:numId="5">
+  <w:num w:numId="9">
     <w:abstractNumId w:val="7"/>
   </w:num>
-  <w:num w:numId="6">
-    <w:abstractNumId w:val="5"/>
-  </w:num>
-  <w:num w:numId="7">
-    <w:abstractNumId w:val="1"/>
-  </w:num>
-  <w:num w:numId="8">
-    <w:abstractNumId w:val="2"/>
-  </w:num>
-  <w:num w:numId="9">
-    <w:abstractNumId w:val="6"/>
+  <w:num w:numId="10">
+    <w:abstractNumId w:val="0"/>
   </w:num>
 </w:numbering>
 </file>
 
 <file path=word/styles.xml><?xml version="1.0" encoding="utf-8"?>
-<w:styles xmlns:mc="http://schemas.openxmlformats.org/markup-compatibility/2006" xmlns:r="http://schemas.openxmlformats.org/officeDocument/2006/relationships" xmlns:w="http://schemas.openxmlformats.org/wordprocessingml/2006/main" xmlns:w14="http://schemas.microsoft.com/office/word/2010/wordml" xmlns:w15="http://schemas.microsoft.com/office/word/2012/wordml" xmlns:w16cid="http://schemas.microsoft.com/office/word/2016/wordml/cid" xmlns:w16se="http://schemas.microsoft.com/office/word/2015/wordml/symex" mc:Ignorable="w14 w15 w16se w16cid">
+<w:styles xmlns:mc="http://schemas.openxmlformats.org/markup-compatibility/2006" xmlns:r="http://schemas.openxmlformats.org/officeDocument/2006/relationships" xmlns:w="http://schemas.openxmlformats.org/wordprocessingml/2006/main" xmlns:w14="http://schemas.microsoft.com/office/word/2010/wordml" xmlns:w15="http://schemas.microsoft.com/office/word/2012/wordml" mc:Ignorable="w14 w15">
   <w:docDefaults>
     <w:rPrDefault>
       <w:rPr>
@@ -6350,7 +6848,7 @@
       </w:pPr>
     </w:pPrDefault>
   </w:docDefaults>
-  <w:latentStyles w:defLockedState="0" w:defUIPriority="99" w:defSemiHidden="0" w:defUnhideWhenUsed="0" w:defQFormat="0" w:count="375">
+  <w:latentStyles w:defLockedState="0" w:defUIPriority="99" w:defSemiHidden="0" w:defUnhideWhenUsed="0" w:defQFormat="0" w:count="380">
     <w:lsdException w:name="Normal" w:uiPriority="0" w:qFormat="1"/>
     <w:lsdException w:name="heading 1" w:uiPriority="9" w:qFormat="1"/>
     <w:lsdException w:name="heading 2" w:semiHidden="1" w:uiPriority="9" w:unhideWhenUsed="1" w:qFormat="1"/>
@@ -7169,7 +7667,7 @@
 </file>
 
 <file path=customXml/itemProps1.xml><?xml version="1.0" encoding="utf-8"?>
-<ds:datastoreItem xmlns:ds="http://schemas.openxmlformats.org/officeDocument/2006/customXml" ds:itemID="{A5C3CDF7-3DE8-48FE-9E02-5BC8E6E07DFE}">
+<ds:datastoreItem xmlns:ds="http://schemas.openxmlformats.org/officeDocument/2006/customXml" ds:itemID="{03963F24-C201-5D45-A2E3-270F93680590}">
   <ds:schemaRefs>
     <ds:schemaRef ds:uri="http://schemas.openxmlformats.org/officeDocument/2006/bibliography"/>
   </ds:schemaRefs>

</xml_diff>